<commit_message>
Added more output for testautomation.py
</commit_message>
<xml_diff>
--- a/output.docx
+++ b/output.docx
@@ -32,29 +32,57 @@
           </w:tcPr>
           <w:p>
             <w:r>
-              <w:t xml:space="preserve"> XUEVE</w:t>
+              <w:t xml:space="preserve"> QUEVE</w:t>
               <w:br/>
-              <w:t xml:space="preserve">   Y</w:t>
+              <w:t xml:space="preserve"> CTACK</w:t>
               <w:br/>
-              <w:t xml:space="preserve"> Ce) NY</w:t>
+              <w:t xml:space="preserve">  +&gt;</w:t>
               <w:br/>
-              <w:t xml:space="preserve"> sh</w:t>
+              <w:t xml:space="preserve"> +</w:t>
               <w:br/>
-              <w:t xml:space="preserve">    p21 ff</w:t>
+              <w:t xml:space="preserve"> toplrear toohedl N) -</w:t>
               <w:br/>
-              <w:t xml:space="preserve">  Alt)</w:t>
+              <w:t xml:space="preserve"> (Q)</w:t>
               <w:br/>
-              <w:t xml:space="preserve">   LUFT 2/-</w:t>
+              <w:t xml:space="preserve"> +</w:t>
               <w:br/>
-              <w:t xml:space="preserve"> )</w:t>
+              <w:t xml:space="preserve"> Oin\- Th 7\</w:t>
               <w:br/>
-              <w:t xml:space="preserve"> We</w:t>
+              <w:t xml:space="preserve">  O(logn)- 3 9</w:t>
               <w:br/>
-              <w:t xml:space="preserve"> S -</w:t>
+              <w:t xml:space="preserve"> Ore</w:t>
               <w:br/>
-              <w:t xml:space="preserve"> 1h &lt; |</w:t>
+              <w:t xml:space="preserve"> QUEVE</w:t>
               <w:br/>
-              <w:t xml:space="preserve"> ura</w:t>
+              <w:t xml:space="preserve"> (TACK</w:t>
+              <w:br/>
+              <w:t xml:space="preserve">  (ingert)</w:t>
+              <w:br/>
+              <w:t xml:space="preserve"> a sueter</w:t>
+              <w:br/>
+              <w:t>y “y</w:t>
+              <w:br/>
+              <w:t xml:space="preserve"> 15</w:t>
+              <w:br/>
+              <w:t xml:space="preserve">  ARRAYS CINKEP LIST</w:t>
+              <w:br/>
+              <w:t xml:space="preserve"> ny</w:t>
+              <w:br/>
+              <w:t xml:space="preserve"> A(1)</w:t>
+              <w:br/>
+              <w:t xml:space="preserve">  OV pul</w:t>
+              <w:br/>
+              <w:t xml:space="preserve"> o734+802/ -,</w:t>
+              <w:br/>
+              <w:t xml:space="preserve"> ( /</w:t>
+              <w:br/>
+              <w:t xml:space="preserve"> (1-5 G</w:t>
+              <w:br/>
+              <w:t xml:space="preserve">  lof/2 5</w:t>
+              <w:br/>
+              <w:t xml:space="preserve"> S+6- li</w:t>
+              <w:br/>
+              <w:t xml:space="preserve"> 244206</w:t>
               <w:br/>
             </w:r>
           </w:p>
@@ -62,7 +90,7 @@
             <w:r>
               <w:drawing>
                 <wp:inline xmlns:a="http://schemas.openxmlformats.org/drawingml/2006/main" xmlns:pic="http://schemas.openxmlformats.org/drawingml/2006/picture">
-                  <wp:extent cx="8128000" cy="5969000"/>
+                  <wp:extent cx="2133600" cy="38100"/>
                   <wp:docPr id="1" name="Picture 1"/>
                   <wp:cNvGraphicFramePr>
                     <a:graphicFrameLocks noChangeAspect="1"/>
@@ -83,7 +111,7 @@
                         <pic:spPr>
                           <a:xfrm>
                             <a:off x="0" y="0"/>
-                            <a:ext cx="8128000" cy="5969000"/>
+                            <a:ext cx="2133600" cy="38100"/>
                           </a:xfrm>
                           <a:prstGeom prst="rect"/>
                         </pic:spPr>
@@ -94,7 +122,7 @@
               </w:drawing>
               <w:drawing>
                 <wp:inline xmlns:a="http://schemas.openxmlformats.org/drawingml/2006/main" xmlns:pic="http://schemas.openxmlformats.org/drawingml/2006/picture">
-                  <wp:extent cx="8775700" cy="7696199"/>
+                  <wp:extent cx="3352800" cy="5372100"/>
                   <wp:docPr id="2" name="Picture 2"/>
                   <wp:cNvGraphicFramePr>
                     <a:graphicFrameLocks noChangeAspect="1"/>
@@ -115,7 +143,7 @@
                         <pic:spPr>
                           <a:xfrm>
                             <a:off x="0" y="0"/>
-                            <a:ext cx="8775700" cy="7696199"/>
+                            <a:ext cx="3352800" cy="5372100"/>
                           </a:xfrm>
                           <a:prstGeom prst="rect"/>
                         </pic:spPr>
@@ -126,7 +154,7 @@
               </w:drawing>
               <w:drawing>
                 <wp:inline xmlns:a="http://schemas.openxmlformats.org/drawingml/2006/main" xmlns:pic="http://schemas.openxmlformats.org/drawingml/2006/picture">
-                  <wp:extent cx="355600" cy="5969000"/>
+                  <wp:extent cx="457200" cy="38100"/>
                   <wp:docPr id="3" name="Picture 3"/>
                   <wp:cNvGraphicFramePr>
                     <a:graphicFrameLocks noChangeAspect="1"/>
@@ -147,7 +175,7 @@
                         <pic:spPr>
                           <a:xfrm>
                             <a:off x="0" y="0"/>
-                            <a:ext cx="355600" cy="5969000"/>
+                            <a:ext cx="457200" cy="38100"/>
                           </a:xfrm>
                           <a:prstGeom prst="rect"/>
                         </pic:spPr>
@@ -158,7 +186,7 @@
               </w:drawing>
               <w:drawing>
                 <wp:inline xmlns:a="http://schemas.openxmlformats.org/drawingml/2006/main" xmlns:pic="http://schemas.openxmlformats.org/drawingml/2006/picture">
-                  <wp:extent cx="25400" cy="50800"/>
+                  <wp:extent cx="88900" cy="25400"/>
                   <wp:docPr id="4" name="Picture 4"/>
                   <wp:cNvGraphicFramePr>
                     <a:graphicFrameLocks noChangeAspect="1"/>
@@ -179,7 +207,7 @@
                         <pic:spPr>
                           <a:xfrm>
                             <a:off x="0" y="0"/>
-                            <a:ext cx="25400" cy="50800"/>
+                            <a:ext cx="88900" cy="25400"/>
                           </a:xfrm>
                           <a:prstGeom prst="rect"/>
                         </pic:spPr>
@@ -190,7 +218,7 @@
               </w:drawing>
               <w:drawing>
                 <wp:inline xmlns:a="http://schemas.openxmlformats.org/drawingml/2006/main" xmlns:pic="http://schemas.openxmlformats.org/drawingml/2006/picture">
-                  <wp:extent cx="228600" cy="571500"/>
+                  <wp:extent cx="38100" cy="25400"/>
                   <wp:docPr id="5" name="Picture 5"/>
                   <wp:cNvGraphicFramePr>
                     <a:graphicFrameLocks noChangeAspect="1"/>
@@ -211,7 +239,7 @@
                         <pic:spPr>
                           <a:xfrm>
                             <a:off x="0" y="0"/>
-                            <a:ext cx="228600" cy="571500"/>
+                            <a:ext cx="38100" cy="25400"/>
                           </a:xfrm>
                           <a:prstGeom prst="rect"/>
                         </pic:spPr>
@@ -222,7 +250,7 @@
               </w:drawing>
               <w:drawing>
                 <wp:inline xmlns:a="http://schemas.openxmlformats.org/drawingml/2006/main" xmlns:pic="http://schemas.openxmlformats.org/drawingml/2006/picture">
-                  <wp:extent cx="4356100" cy="1104900"/>
+                  <wp:extent cx="177800" cy="38100"/>
                   <wp:docPr id="6" name="Picture 6"/>
                   <wp:cNvGraphicFramePr>
                     <a:graphicFrameLocks noChangeAspect="1"/>
@@ -243,7 +271,7 @@
                         <pic:spPr>
                           <a:xfrm>
                             <a:off x="0" y="0"/>
-                            <a:ext cx="4356100" cy="1104900"/>
+                            <a:ext cx="177800" cy="38100"/>
                           </a:xfrm>
                           <a:prstGeom prst="rect"/>
                         </pic:spPr>
@@ -254,7 +282,7 @@
               </w:drawing>
               <w:drawing>
                 <wp:inline xmlns:a="http://schemas.openxmlformats.org/drawingml/2006/main" xmlns:pic="http://schemas.openxmlformats.org/drawingml/2006/picture">
-                  <wp:extent cx="1130300" cy="3975100"/>
+                  <wp:extent cx="1270000" cy="101600"/>
                   <wp:docPr id="7" name="Picture 7"/>
                   <wp:cNvGraphicFramePr>
                     <a:graphicFrameLocks noChangeAspect="1"/>
@@ -275,7 +303,7 @@
                         <pic:spPr>
                           <a:xfrm>
                             <a:off x="0" y="0"/>
-                            <a:ext cx="1130300" cy="3975100"/>
+                            <a:ext cx="1270000" cy="101600"/>
                           </a:xfrm>
                           <a:prstGeom prst="rect"/>
                         </pic:spPr>
@@ -286,7 +314,7 @@
               </w:drawing>
               <w:drawing>
                 <wp:inline xmlns:a="http://schemas.openxmlformats.org/drawingml/2006/main" xmlns:pic="http://schemas.openxmlformats.org/drawingml/2006/picture">
-                  <wp:extent cx="127000" cy="127000"/>
+                  <wp:extent cx="2959100" cy="2603500"/>
                   <wp:docPr id="8" name="Picture 8"/>
                   <wp:cNvGraphicFramePr>
                     <a:graphicFrameLocks noChangeAspect="1"/>
@@ -307,7 +335,7 @@
                         <pic:spPr>
                           <a:xfrm>
                             <a:off x="0" y="0"/>
-                            <a:ext cx="127000" cy="127000"/>
+                            <a:ext cx="2959100" cy="2603500"/>
                           </a:xfrm>
                           <a:prstGeom prst="rect"/>
                         </pic:spPr>
@@ -318,7 +346,7 @@
               </w:drawing>
               <w:drawing>
                 <wp:inline xmlns:a="http://schemas.openxmlformats.org/drawingml/2006/main" xmlns:pic="http://schemas.openxmlformats.org/drawingml/2006/picture">
-                  <wp:extent cx="139700" cy="355600"/>
+                  <wp:extent cx="3009900" cy="2628900"/>
                   <wp:docPr id="9" name="Picture 9"/>
                   <wp:cNvGraphicFramePr>
                     <a:graphicFrameLocks noChangeAspect="1"/>
@@ -339,7 +367,7 @@
                         <pic:spPr>
                           <a:xfrm>
                             <a:off x="0" y="0"/>
-                            <a:ext cx="139700" cy="355600"/>
+                            <a:ext cx="3009900" cy="2628900"/>
                           </a:xfrm>
                           <a:prstGeom prst="rect"/>
                         </pic:spPr>
@@ -350,7 +378,7 @@
               </w:drawing>
               <w:drawing>
                 <wp:inline xmlns:a="http://schemas.openxmlformats.org/drawingml/2006/main" xmlns:pic="http://schemas.openxmlformats.org/drawingml/2006/picture">
-                  <wp:extent cx="381000" cy="368300"/>
+                  <wp:extent cx="4699000" cy="4711700"/>
                   <wp:docPr id="10" name="Picture 10"/>
                   <wp:cNvGraphicFramePr>
                     <a:graphicFrameLocks noChangeAspect="1"/>
@@ -371,7 +399,7 @@
                         <pic:spPr>
                           <a:xfrm>
                             <a:off x="0" y="0"/>
-                            <a:ext cx="381000" cy="368300"/>
+                            <a:ext cx="4699000" cy="4711700"/>
                           </a:xfrm>
                           <a:prstGeom prst="rect"/>
                         </pic:spPr>
@@ -382,7 +410,7 @@
               </w:drawing>
               <w:drawing>
                 <wp:inline xmlns:a="http://schemas.openxmlformats.org/drawingml/2006/main" xmlns:pic="http://schemas.openxmlformats.org/drawingml/2006/picture">
-                  <wp:extent cx="114300" cy="88900"/>
+                  <wp:extent cx="1574800" cy="3530600"/>
                   <wp:docPr id="11" name="Picture 11"/>
                   <wp:cNvGraphicFramePr>
                     <a:graphicFrameLocks noChangeAspect="1"/>
@@ -403,7 +431,7 @@
                         <pic:spPr>
                           <a:xfrm>
                             <a:off x="0" y="0"/>
-                            <a:ext cx="114300" cy="88900"/>
+                            <a:ext cx="1574800" cy="3530600"/>
                           </a:xfrm>
                           <a:prstGeom prst="rect"/>
                         </pic:spPr>
@@ -414,7 +442,7 @@
               </w:drawing>
               <w:drawing>
                 <wp:inline xmlns:a="http://schemas.openxmlformats.org/drawingml/2006/main" xmlns:pic="http://schemas.openxmlformats.org/drawingml/2006/picture">
-                  <wp:extent cx="12700" cy="5969000"/>
+                  <wp:extent cx="2705100" cy="3594100"/>
                   <wp:docPr id="12" name="Picture 12"/>
                   <wp:cNvGraphicFramePr>
                     <a:graphicFrameLocks noChangeAspect="1"/>
@@ -435,7 +463,7 @@
                         <pic:spPr>
                           <a:xfrm>
                             <a:off x="0" y="0"/>
-                            <a:ext cx="12700" cy="5969000"/>
+                            <a:ext cx="2705100" cy="3594100"/>
                           </a:xfrm>
                           <a:prstGeom prst="rect"/>
                         </pic:spPr>
@@ -446,7 +474,7 @@
               </w:drawing>
               <w:drawing>
                 <wp:inline xmlns:a="http://schemas.openxmlformats.org/drawingml/2006/main" xmlns:pic="http://schemas.openxmlformats.org/drawingml/2006/picture">
-                  <wp:extent cx="38100" cy="63500"/>
+                  <wp:extent cx="342900" cy="584200"/>
                   <wp:docPr id="13" name="Picture 13"/>
                   <wp:cNvGraphicFramePr>
                     <a:graphicFrameLocks noChangeAspect="1"/>
@@ -467,7 +495,7 @@
                         <pic:spPr>
                           <a:xfrm>
                             <a:off x="0" y="0"/>
-                            <a:ext cx="38100" cy="63500"/>
+                            <a:ext cx="342900" cy="584200"/>
                           </a:xfrm>
                           <a:prstGeom prst="rect"/>
                         </pic:spPr>
@@ -478,7 +506,7 @@
               </w:drawing>
               <w:drawing>
                 <wp:inline xmlns:a="http://schemas.openxmlformats.org/drawingml/2006/main" xmlns:pic="http://schemas.openxmlformats.org/drawingml/2006/picture">
-                  <wp:extent cx="38100" cy="76200"/>
+                  <wp:extent cx="63500" cy="317500"/>
                   <wp:docPr id="14" name="Picture 14"/>
                   <wp:cNvGraphicFramePr>
                     <a:graphicFrameLocks noChangeAspect="1"/>
@@ -499,7 +527,7 @@
                         <pic:spPr>
                           <a:xfrm>
                             <a:off x="0" y="0"/>
-                            <a:ext cx="38100" cy="76200"/>
+                            <a:ext cx="63500" cy="317500"/>
                           </a:xfrm>
                           <a:prstGeom prst="rect"/>
                         </pic:spPr>
@@ -510,7 +538,7 @@
               </w:drawing>
               <w:drawing>
                 <wp:inline xmlns:a="http://schemas.openxmlformats.org/drawingml/2006/main" xmlns:pic="http://schemas.openxmlformats.org/drawingml/2006/picture">
-                  <wp:extent cx="190500" cy="787400"/>
+                  <wp:extent cx="622300" cy="1143000"/>
                   <wp:docPr id="15" name="Picture 15"/>
                   <wp:cNvGraphicFramePr>
                     <a:graphicFrameLocks noChangeAspect="1"/>
@@ -531,7 +559,7 @@
                         <pic:spPr>
                           <a:xfrm>
                             <a:off x="0" y="0"/>
-                            <a:ext cx="190500" cy="787400"/>
+                            <a:ext cx="622300" cy="1143000"/>
                           </a:xfrm>
                           <a:prstGeom prst="rect"/>
                         </pic:spPr>
@@ -542,7 +570,7 @@
               </w:drawing>
               <w:drawing>
                 <wp:inline xmlns:a="http://schemas.openxmlformats.org/drawingml/2006/main" xmlns:pic="http://schemas.openxmlformats.org/drawingml/2006/picture">
-                  <wp:extent cx="139700" cy="88900"/>
+                  <wp:extent cx="63500" cy="254000"/>
                   <wp:docPr id="16" name="Picture 16"/>
                   <wp:cNvGraphicFramePr>
                     <a:graphicFrameLocks noChangeAspect="1"/>
@@ -563,7 +591,7 @@
                         <pic:spPr>
                           <a:xfrm>
                             <a:off x="0" y="0"/>
-                            <a:ext cx="139700" cy="88900"/>
+                            <a:ext cx="63500" cy="254000"/>
                           </a:xfrm>
                           <a:prstGeom prst="rect"/>
                         </pic:spPr>
@@ -574,7 +602,7 @@
               </w:drawing>
               <w:drawing>
                 <wp:inline xmlns:a="http://schemas.openxmlformats.org/drawingml/2006/main" xmlns:pic="http://schemas.openxmlformats.org/drawingml/2006/picture">
-                  <wp:extent cx="292100" cy="228600"/>
+                  <wp:extent cx="1562100" cy="25400"/>
                   <wp:docPr id="17" name="Picture 17"/>
                   <wp:cNvGraphicFramePr>
                     <a:graphicFrameLocks noChangeAspect="1"/>
@@ -595,7 +623,7 @@
                         <pic:spPr>
                           <a:xfrm>
                             <a:off x="0" y="0"/>
-                            <a:ext cx="292100" cy="228600"/>
+                            <a:ext cx="1562100" cy="25400"/>
                           </a:xfrm>
                           <a:prstGeom prst="rect"/>
                         </pic:spPr>
@@ -606,7 +634,7 @@
               </w:drawing>
               <w:drawing>
                 <wp:inline xmlns:a="http://schemas.openxmlformats.org/drawingml/2006/main" xmlns:pic="http://schemas.openxmlformats.org/drawingml/2006/picture">
-                  <wp:extent cx="2908300" cy="1435100"/>
+                  <wp:extent cx="165100" cy="25400"/>
                   <wp:docPr id="18" name="Picture 18"/>
                   <wp:cNvGraphicFramePr>
                     <a:graphicFrameLocks noChangeAspect="1"/>
@@ -627,7 +655,7 @@
                         <pic:spPr>
                           <a:xfrm>
                             <a:off x="0" y="0"/>
-                            <a:ext cx="2908300" cy="1435100"/>
+                            <a:ext cx="165100" cy="25400"/>
                           </a:xfrm>
                           <a:prstGeom prst="rect"/>
                         </pic:spPr>
@@ -638,7 +666,7 @@
               </w:drawing>
               <w:drawing>
                 <wp:inline xmlns:a="http://schemas.openxmlformats.org/drawingml/2006/main" xmlns:pic="http://schemas.openxmlformats.org/drawingml/2006/picture">
-                  <wp:extent cx="596900" cy="1778000"/>
+                  <wp:extent cx="749300" cy="25400"/>
                   <wp:docPr id="19" name="Picture 19"/>
                   <wp:cNvGraphicFramePr>
                     <a:graphicFrameLocks noChangeAspect="1"/>
@@ -659,7 +687,7 @@
                         <pic:spPr>
                           <a:xfrm>
                             <a:off x="0" y="0"/>
-                            <a:ext cx="596900" cy="1778000"/>
+                            <a:ext cx="749300" cy="25400"/>
                           </a:xfrm>
                           <a:prstGeom prst="rect"/>
                         </pic:spPr>
@@ -670,7 +698,7 @@
               </w:drawing>
               <w:drawing>
                 <wp:inline xmlns:a="http://schemas.openxmlformats.org/drawingml/2006/main" xmlns:pic="http://schemas.openxmlformats.org/drawingml/2006/picture">
-                  <wp:extent cx="203200" cy="495299"/>
+                  <wp:extent cx="736600" cy="50800"/>
                   <wp:docPr id="20" name="Picture 20"/>
                   <wp:cNvGraphicFramePr>
                     <a:graphicFrameLocks noChangeAspect="1"/>
@@ -691,7 +719,7 @@
                         <pic:spPr>
                           <a:xfrm>
                             <a:off x="0" y="0"/>
-                            <a:ext cx="203200" cy="495299"/>
+                            <a:ext cx="736600" cy="50800"/>
                           </a:xfrm>
                           <a:prstGeom prst="rect"/>
                         </pic:spPr>
@@ -702,7 +730,7 @@
               </w:drawing>
               <w:drawing>
                 <wp:inline xmlns:a="http://schemas.openxmlformats.org/drawingml/2006/main" xmlns:pic="http://schemas.openxmlformats.org/drawingml/2006/picture">
-                  <wp:extent cx="177800" cy="76200"/>
+                  <wp:extent cx="558800" cy="50800"/>
                   <wp:docPr id="21" name="Picture 21"/>
                   <wp:cNvGraphicFramePr>
                     <a:graphicFrameLocks noChangeAspect="1"/>
@@ -723,7 +751,7 @@
                         <pic:spPr>
                           <a:xfrm>
                             <a:off x="0" y="0"/>
-                            <a:ext cx="177800" cy="76200"/>
+                            <a:ext cx="558800" cy="50800"/>
                           </a:xfrm>
                           <a:prstGeom prst="rect"/>
                         </pic:spPr>
@@ -734,7 +762,7 @@
               </w:drawing>
               <w:drawing>
                 <wp:inline xmlns:a="http://schemas.openxmlformats.org/drawingml/2006/main" xmlns:pic="http://schemas.openxmlformats.org/drawingml/2006/picture">
-                  <wp:extent cx="368300" cy="520700"/>
+                  <wp:extent cx="3949700" cy="952500"/>
                   <wp:docPr id="22" name="Picture 22"/>
                   <wp:cNvGraphicFramePr>
                     <a:graphicFrameLocks noChangeAspect="1"/>
@@ -755,7 +783,7 @@
                         <pic:spPr>
                           <a:xfrm>
                             <a:off x="0" y="0"/>
-                            <a:ext cx="368300" cy="520700"/>
+                            <a:ext cx="3949700" cy="952500"/>
                           </a:xfrm>
                           <a:prstGeom prst="rect"/>
                         </pic:spPr>
@@ -766,7 +794,7 @@
               </w:drawing>
               <w:drawing>
                 <wp:inline xmlns:a="http://schemas.openxmlformats.org/drawingml/2006/main" xmlns:pic="http://schemas.openxmlformats.org/drawingml/2006/picture">
-                  <wp:extent cx="165100" cy="419100"/>
+                  <wp:extent cx="2463800" cy="546100"/>
                   <wp:docPr id="23" name="Picture 23"/>
                   <wp:cNvGraphicFramePr>
                     <a:graphicFrameLocks noChangeAspect="1"/>
@@ -787,7 +815,7 @@
                         <pic:spPr>
                           <a:xfrm>
                             <a:off x="0" y="0"/>
-                            <a:ext cx="165100" cy="419100"/>
+                            <a:ext cx="2463800" cy="546100"/>
                           </a:xfrm>
                           <a:prstGeom prst="rect"/>
                         </pic:spPr>
@@ -798,7 +826,7 @@
               </w:drawing>
               <w:drawing>
                 <wp:inline xmlns:a="http://schemas.openxmlformats.org/drawingml/2006/main" xmlns:pic="http://schemas.openxmlformats.org/drawingml/2006/picture">
-                  <wp:extent cx="12700" cy="5969000"/>
+                  <wp:extent cx="2552700" cy="673100"/>
                   <wp:docPr id="24" name="Picture 24"/>
                   <wp:cNvGraphicFramePr>
                     <a:graphicFrameLocks noChangeAspect="1"/>
@@ -807,11 +835,11 @@
                     <a:graphicData uri="http://schemas.openxmlformats.org/drawingml/2006/picture">
                       <pic:pic>
                         <pic:nvPicPr>
-                          <pic:cNvPr id="0" name="11.png"/>
+                          <pic:cNvPr id="0" name="23.png"/>
                           <pic:cNvPicPr/>
                         </pic:nvPicPr>
                         <pic:blipFill>
-                          <a:blip r:embed="rId20"/>
+                          <a:blip r:embed="rId32"/>
                           <a:stretch>
                             <a:fillRect/>
                           </a:stretch>
@@ -819,7 +847,7 @@
                         <pic:spPr>
                           <a:xfrm>
                             <a:off x="0" y="0"/>
-                            <a:ext cx="12700" cy="5969000"/>
+                            <a:ext cx="2552700" cy="673100"/>
                           </a:xfrm>
                           <a:prstGeom prst="rect"/>
                         </pic:spPr>
@@ -830,7 +858,7 @@
               </w:drawing>
               <w:drawing>
                 <wp:inline xmlns:a="http://schemas.openxmlformats.org/drawingml/2006/main" xmlns:pic="http://schemas.openxmlformats.org/drawingml/2006/picture">
-                  <wp:extent cx="2120900" cy="673100"/>
+                  <wp:extent cx="673100" cy="685800"/>
                   <wp:docPr id="25" name="Picture 25"/>
                   <wp:cNvGraphicFramePr>
                     <a:graphicFrameLocks noChangeAspect="1"/>
@@ -843,7 +871,7 @@
                           <pic:cNvPicPr/>
                         </pic:nvPicPr>
                         <pic:blipFill>
-                          <a:blip r:embed="rId32"/>
+                          <a:blip r:embed="rId33"/>
                           <a:stretch>
                             <a:fillRect/>
                           </a:stretch>
@@ -851,7 +879,7 @@
                         <pic:spPr>
                           <a:xfrm>
                             <a:off x="0" y="0"/>
-                            <a:ext cx="2120900" cy="673100"/>
+                            <a:ext cx="673100" cy="685800"/>
                           </a:xfrm>
                           <a:prstGeom prst="rect"/>
                         </pic:spPr>
@@ -862,7 +890,7 @@
               </w:drawing>
               <w:drawing>
                 <wp:inline xmlns:a="http://schemas.openxmlformats.org/drawingml/2006/main" xmlns:pic="http://schemas.openxmlformats.org/drawingml/2006/picture">
-                  <wp:extent cx="317500" cy="419100"/>
+                  <wp:extent cx="444500" cy="939799"/>
                   <wp:docPr id="26" name="Picture 26"/>
                   <wp:cNvGraphicFramePr>
                     <a:graphicFrameLocks noChangeAspect="1"/>
@@ -875,7 +903,7 @@
                           <pic:cNvPicPr/>
                         </pic:nvPicPr>
                         <pic:blipFill>
-                          <a:blip r:embed="rId33"/>
+                          <a:blip r:embed="rId34"/>
                           <a:stretch>
                             <a:fillRect/>
                           </a:stretch>
@@ -883,7 +911,7 @@
                         <pic:spPr>
                           <a:xfrm>
                             <a:off x="0" y="0"/>
-                            <a:ext cx="317500" cy="419100"/>
+                            <a:ext cx="444500" cy="939799"/>
                           </a:xfrm>
                           <a:prstGeom prst="rect"/>
                         </pic:spPr>
@@ -894,7 +922,7 @@
               </w:drawing>
               <w:drawing>
                 <wp:inline xmlns:a="http://schemas.openxmlformats.org/drawingml/2006/main" xmlns:pic="http://schemas.openxmlformats.org/drawingml/2006/picture">
-                  <wp:extent cx="63500" cy="3492500"/>
+                  <wp:extent cx="635000" cy="1333500"/>
                   <wp:docPr id="27" name="Picture 27"/>
                   <wp:cNvGraphicFramePr>
                     <a:graphicFrameLocks noChangeAspect="1"/>
@@ -907,7 +935,7 @@
                           <pic:cNvPicPr/>
                         </pic:nvPicPr>
                         <pic:blipFill>
-                          <a:blip r:embed="rId34"/>
+                          <a:blip r:embed="rId35"/>
                           <a:stretch>
                             <a:fillRect/>
                           </a:stretch>
@@ -915,7 +943,7 @@
                         <pic:spPr>
                           <a:xfrm>
                             <a:off x="0" y="0"/>
-                            <a:ext cx="63500" cy="3492500"/>
+                            <a:ext cx="635000" cy="1333500"/>
                           </a:xfrm>
                           <a:prstGeom prst="rect"/>
                         </pic:spPr>
@@ -926,7 +954,7 @@
               </w:drawing>
               <w:drawing>
                 <wp:inline xmlns:a="http://schemas.openxmlformats.org/drawingml/2006/main" xmlns:pic="http://schemas.openxmlformats.org/drawingml/2006/picture">
-                  <wp:extent cx="508000" cy="1409700"/>
+                  <wp:extent cx="63500" cy="215900"/>
                   <wp:docPr id="28" name="Picture 28"/>
                   <wp:cNvGraphicFramePr>
                     <a:graphicFrameLocks noChangeAspect="1"/>
@@ -939,7 +967,7 @@
                           <pic:cNvPicPr/>
                         </pic:nvPicPr>
                         <pic:blipFill>
-                          <a:blip r:embed="rId35"/>
+                          <a:blip r:embed="rId36"/>
                           <a:stretch>
                             <a:fillRect/>
                           </a:stretch>
@@ -947,7 +975,7 @@
                         <pic:spPr>
                           <a:xfrm>
                             <a:off x="0" y="0"/>
-                            <a:ext cx="508000" cy="1409700"/>
+                            <a:ext cx="63500" cy="215900"/>
                           </a:xfrm>
                           <a:prstGeom prst="rect"/>
                         </pic:spPr>
@@ -958,7 +986,7 @@
               </w:drawing>
               <w:drawing>
                 <wp:inline xmlns:a="http://schemas.openxmlformats.org/drawingml/2006/main" xmlns:pic="http://schemas.openxmlformats.org/drawingml/2006/picture">
-                  <wp:extent cx="469899" cy="1282700"/>
+                  <wp:extent cx="127000" cy="177800"/>
                   <wp:docPr id="29" name="Picture 29"/>
                   <wp:cNvGraphicFramePr>
                     <a:graphicFrameLocks noChangeAspect="1"/>
@@ -971,7 +999,7 @@
                           <pic:cNvPicPr/>
                         </pic:nvPicPr>
                         <pic:blipFill>
-                          <a:blip r:embed="rId36"/>
+                          <a:blip r:embed="rId37"/>
                           <a:stretch>
                             <a:fillRect/>
                           </a:stretch>
@@ -979,7 +1007,7 @@
                         <pic:spPr>
                           <a:xfrm>
                             <a:off x="0" y="0"/>
-                            <a:ext cx="469899" cy="1282700"/>
+                            <a:ext cx="127000" cy="177800"/>
                           </a:xfrm>
                           <a:prstGeom prst="rect"/>
                         </pic:spPr>
@@ -990,7 +1018,7 @@
               </w:drawing>
               <w:drawing>
                 <wp:inline xmlns:a="http://schemas.openxmlformats.org/drawingml/2006/main" xmlns:pic="http://schemas.openxmlformats.org/drawingml/2006/picture">
-                  <wp:extent cx="165100" cy="546100"/>
+                  <wp:extent cx="1206500" cy="50800"/>
                   <wp:docPr id="30" name="Picture 30"/>
                   <wp:cNvGraphicFramePr>
                     <a:graphicFrameLocks noChangeAspect="1"/>
@@ -1003,7 +1031,7 @@
                           <pic:cNvPicPr/>
                         </pic:nvPicPr>
                         <pic:blipFill>
-                          <a:blip r:embed="rId37"/>
+                          <a:blip r:embed="rId38"/>
                           <a:stretch>
                             <a:fillRect/>
                           </a:stretch>
@@ -1011,7 +1039,7 @@
                         <pic:spPr>
                           <a:xfrm>
                             <a:off x="0" y="0"/>
-                            <a:ext cx="165100" cy="546100"/>
+                            <a:ext cx="1206500" cy="50800"/>
                           </a:xfrm>
                           <a:prstGeom prst="rect"/>
                         </pic:spPr>
@@ -1022,7 +1050,7 @@
               </w:drawing>
               <w:drawing>
                 <wp:inline xmlns:a="http://schemas.openxmlformats.org/drawingml/2006/main" xmlns:pic="http://schemas.openxmlformats.org/drawingml/2006/picture">
-                  <wp:extent cx="88900" cy="228600"/>
+                  <wp:extent cx="203200" cy="228600"/>
                   <wp:docPr id="31" name="Picture 31"/>
                   <wp:cNvGraphicFramePr>
                     <a:graphicFrameLocks noChangeAspect="1"/>
@@ -1035,7 +1063,7 @@
                           <pic:cNvPicPr/>
                         </pic:nvPicPr>
                         <pic:blipFill>
-                          <a:blip r:embed="rId38"/>
+                          <a:blip r:embed="rId39"/>
                           <a:stretch>
                             <a:fillRect/>
                           </a:stretch>
@@ -1043,7 +1071,7 @@
                         <pic:spPr>
                           <a:xfrm>
                             <a:off x="0" y="0"/>
-                            <a:ext cx="88900" cy="228600"/>
+                            <a:ext cx="203200" cy="228600"/>
                           </a:xfrm>
                           <a:prstGeom prst="rect"/>
                         </pic:spPr>
@@ -1054,7 +1082,7 @@
               </w:drawing>
               <w:drawing>
                 <wp:inline xmlns:a="http://schemas.openxmlformats.org/drawingml/2006/main" xmlns:pic="http://schemas.openxmlformats.org/drawingml/2006/picture">
-                  <wp:extent cx="495299" cy="673100"/>
+                  <wp:extent cx="330200" cy="444500"/>
                   <wp:docPr id="32" name="Picture 32"/>
                   <wp:cNvGraphicFramePr>
                     <a:graphicFrameLocks noChangeAspect="1"/>
@@ -1067,7 +1095,7 @@
                           <pic:cNvPicPr/>
                         </pic:nvPicPr>
                         <pic:blipFill>
-                          <a:blip r:embed="rId39"/>
+                          <a:blip r:embed="rId40"/>
                           <a:stretch>
                             <a:fillRect/>
                           </a:stretch>
@@ -1075,7 +1103,7 @@
                         <pic:spPr>
                           <a:xfrm>
                             <a:off x="0" y="0"/>
-                            <a:ext cx="495299" cy="673100"/>
+                            <a:ext cx="330200" cy="444500"/>
                           </a:xfrm>
                           <a:prstGeom prst="rect"/>
                         </pic:spPr>
@@ -1086,7 +1114,7 @@
               </w:drawing>
               <w:drawing>
                 <wp:inline xmlns:a="http://schemas.openxmlformats.org/drawingml/2006/main" xmlns:pic="http://schemas.openxmlformats.org/drawingml/2006/picture">
-                  <wp:extent cx="25400" cy="50800"/>
+                  <wp:extent cx="4876800" cy="3378200"/>
                   <wp:docPr id="33" name="Picture 33"/>
                   <wp:cNvGraphicFramePr>
                     <a:graphicFrameLocks noChangeAspect="1"/>
@@ -1099,7 +1127,7 @@
                           <pic:cNvPicPr/>
                         </pic:nvPicPr>
                         <pic:blipFill>
-                          <a:blip r:embed="rId40"/>
+                          <a:blip r:embed="rId41"/>
                           <a:stretch>
                             <a:fillRect/>
                           </a:stretch>
@@ -1107,7 +1135,7 @@
                         <pic:spPr>
                           <a:xfrm>
                             <a:off x="0" y="0"/>
-                            <a:ext cx="25400" cy="50800"/>
+                            <a:ext cx="4876800" cy="3378200"/>
                           </a:xfrm>
                           <a:prstGeom prst="rect"/>
                         </pic:spPr>
@@ -1118,7 +1146,7 @@
               </w:drawing>
               <w:drawing>
                 <wp:inline xmlns:a="http://schemas.openxmlformats.org/drawingml/2006/main" xmlns:pic="http://schemas.openxmlformats.org/drawingml/2006/picture">
-                  <wp:extent cx="38100" cy="203200"/>
+                  <wp:extent cx="38100" cy="25400"/>
                   <wp:docPr id="34" name="Picture 34"/>
                   <wp:cNvGraphicFramePr>
                     <a:graphicFrameLocks noChangeAspect="1"/>
@@ -1127,11 +1155,11 @@
                     <a:graphicData uri="http://schemas.openxmlformats.org/drawingml/2006/picture">
                       <pic:pic>
                         <pic:nvPicPr>
-                          <pic:cNvPr id="0" name="33.png"/>
+                          <pic:cNvPr id="0" name="4.png"/>
                           <pic:cNvPicPr/>
                         </pic:nvPicPr>
                         <pic:blipFill>
-                          <a:blip r:embed="rId41"/>
+                          <a:blip r:embed="rId13"/>
                           <a:stretch>
                             <a:fillRect/>
                           </a:stretch>
@@ -1139,7 +1167,7 @@
                         <pic:spPr>
                           <a:xfrm>
                             <a:off x="0" y="0"/>
-                            <a:ext cx="38100" cy="203200"/>
+                            <a:ext cx="38100" cy="25400"/>
                           </a:xfrm>
                           <a:prstGeom prst="rect"/>
                         </pic:spPr>
@@ -1150,7 +1178,7 @@
               </w:drawing>
               <w:drawing>
                 <wp:inline xmlns:a="http://schemas.openxmlformats.org/drawingml/2006/main" xmlns:pic="http://schemas.openxmlformats.org/drawingml/2006/picture">
-                  <wp:extent cx="571500" cy="1752600"/>
+                  <wp:extent cx="63500" cy="25400"/>
                   <wp:docPr id="35" name="Picture 35"/>
                   <wp:cNvGraphicFramePr>
                     <a:graphicFrameLocks noChangeAspect="1"/>
@@ -1171,7 +1199,7 @@
                         <pic:spPr>
                           <a:xfrm>
                             <a:off x="0" y="0"/>
-                            <a:ext cx="571500" cy="1752600"/>
+                            <a:ext cx="63500" cy="25400"/>
                           </a:xfrm>
                           <a:prstGeom prst="rect"/>
                         </pic:spPr>
@@ -1182,7 +1210,7 @@
               </w:drawing>
               <w:drawing>
                 <wp:inline xmlns:a="http://schemas.openxmlformats.org/drawingml/2006/main" xmlns:pic="http://schemas.openxmlformats.org/drawingml/2006/picture">
-                  <wp:extent cx="406400" cy="266700"/>
+                  <wp:extent cx="63500" cy="25400"/>
                   <wp:docPr id="36" name="Picture 36"/>
                   <wp:cNvGraphicFramePr>
                     <a:graphicFrameLocks noChangeAspect="1"/>
@@ -1191,11 +1219,11 @@
                     <a:graphicData uri="http://schemas.openxmlformats.org/drawingml/2006/picture">
                       <pic:pic>
                         <pic:nvPicPr>
-                          <pic:cNvPr id="0" name="35.png"/>
+                          <pic:cNvPr id="0" name="34.png"/>
                           <pic:cNvPicPr/>
                         </pic:nvPicPr>
                         <pic:blipFill>
-                          <a:blip r:embed="rId43"/>
+                          <a:blip r:embed="rId42"/>
                           <a:stretch>
                             <a:fillRect/>
                           </a:stretch>
@@ -1203,7 +1231,7 @@
                         <pic:spPr>
                           <a:xfrm>
                             <a:off x="0" y="0"/>
-                            <a:ext cx="406400" cy="266700"/>
+                            <a:ext cx="63500" cy="25400"/>
                           </a:xfrm>
                           <a:prstGeom prst="rect"/>
                         </pic:spPr>
@@ -1214,7 +1242,7 @@
               </w:drawing>
               <w:drawing>
                 <wp:inline xmlns:a="http://schemas.openxmlformats.org/drawingml/2006/main" xmlns:pic="http://schemas.openxmlformats.org/drawingml/2006/picture">
-                  <wp:extent cx="2794000" cy="1016000"/>
+                  <wp:extent cx="1206500" cy="50800"/>
                   <wp:docPr id="37" name="Picture 37"/>
                   <wp:cNvGraphicFramePr>
                     <a:graphicFrameLocks noChangeAspect="1"/>
@@ -1227,7 +1255,7 @@
                           <pic:cNvPicPr/>
                         </pic:nvPicPr>
                         <pic:blipFill>
-                          <a:blip r:embed="rId44"/>
+                          <a:blip r:embed="rId43"/>
                           <a:stretch>
                             <a:fillRect/>
                           </a:stretch>
@@ -1235,7 +1263,7 @@
                         <pic:spPr>
                           <a:xfrm>
                             <a:off x="0" y="0"/>
-                            <a:ext cx="2794000" cy="1016000"/>
+                            <a:ext cx="1206500" cy="50800"/>
                           </a:xfrm>
                           <a:prstGeom prst="rect"/>
                         </pic:spPr>
@@ -1246,7 +1274,7 @@
               </w:drawing>
               <w:drawing>
                 <wp:inline xmlns:a="http://schemas.openxmlformats.org/drawingml/2006/main" xmlns:pic="http://schemas.openxmlformats.org/drawingml/2006/picture">
-                  <wp:extent cx="12700" cy="5969000"/>
+                  <wp:extent cx="698500" cy="63500"/>
                   <wp:docPr id="38" name="Picture 38"/>
                   <wp:cNvGraphicFramePr>
                     <a:graphicFrameLocks noChangeAspect="1"/>
@@ -1255,11 +1283,11 @@
                     <a:graphicData uri="http://schemas.openxmlformats.org/drawingml/2006/picture">
                       <pic:pic>
                         <pic:nvPicPr>
-                          <pic:cNvPr id="0" name="11.png"/>
+                          <pic:cNvPr id="0" name="37.png"/>
                           <pic:cNvPicPr/>
                         </pic:nvPicPr>
                         <pic:blipFill>
-                          <a:blip r:embed="rId20"/>
+                          <a:blip r:embed="rId44"/>
                           <a:stretch>
                             <a:fillRect/>
                           </a:stretch>
@@ -1267,7 +1295,7 @@
                         <pic:spPr>
                           <a:xfrm>
                             <a:off x="0" y="0"/>
-                            <a:ext cx="12700" cy="5969000"/>
+                            <a:ext cx="698500" cy="63500"/>
                           </a:xfrm>
                           <a:prstGeom prst="rect"/>
                         </pic:spPr>
@@ -1278,7 +1306,7 @@
               </w:drawing>
               <w:drawing>
                 <wp:inline xmlns:a="http://schemas.openxmlformats.org/drawingml/2006/main" xmlns:pic="http://schemas.openxmlformats.org/drawingml/2006/picture">
-                  <wp:extent cx="812800" cy="330200"/>
+                  <wp:extent cx="990599" cy="2006600"/>
                   <wp:docPr id="39" name="Picture 39"/>
                   <wp:cNvGraphicFramePr>
                     <a:graphicFrameLocks noChangeAspect="1"/>
@@ -1299,7 +1327,7 @@
                         <pic:spPr>
                           <a:xfrm>
                             <a:off x="0" y="0"/>
-                            <a:ext cx="812800" cy="330200"/>
+                            <a:ext cx="990599" cy="2006600"/>
                           </a:xfrm>
                           <a:prstGeom prst="rect"/>
                         </pic:spPr>
@@ -1310,7 +1338,7 @@
               </w:drawing>
               <w:drawing>
                 <wp:inline xmlns:a="http://schemas.openxmlformats.org/drawingml/2006/main" xmlns:pic="http://schemas.openxmlformats.org/drawingml/2006/picture">
-                  <wp:extent cx="25400" cy="76200"/>
+                  <wp:extent cx="495299" cy="38100"/>
                   <wp:docPr id="40" name="Picture 40"/>
                   <wp:cNvGraphicFramePr>
                     <a:graphicFrameLocks noChangeAspect="1"/>
@@ -1331,7 +1359,7 @@
                         <pic:spPr>
                           <a:xfrm>
                             <a:off x="0" y="0"/>
-                            <a:ext cx="25400" cy="76200"/>
+                            <a:ext cx="495299" cy="38100"/>
                           </a:xfrm>
                           <a:prstGeom prst="rect"/>
                         </pic:spPr>
@@ -1342,7 +1370,7 @@
               </w:drawing>
               <w:drawing>
                 <wp:inline xmlns:a="http://schemas.openxmlformats.org/drawingml/2006/main" xmlns:pic="http://schemas.openxmlformats.org/drawingml/2006/picture">
-                  <wp:extent cx="419100" cy="533400"/>
+                  <wp:extent cx="939799" cy="50800"/>
                   <wp:docPr id="41" name="Picture 41"/>
                   <wp:cNvGraphicFramePr>
                     <a:graphicFrameLocks noChangeAspect="1"/>
@@ -1363,7 +1391,7 @@
                         <pic:spPr>
                           <a:xfrm>
                             <a:off x="0" y="0"/>
-                            <a:ext cx="419100" cy="533400"/>
+                            <a:ext cx="939799" cy="50800"/>
                           </a:xfrm>
                           <a:prstGeom prst="rect"/>
                         </pic:spPr>
@@ -1374,7 +1402,7 @@
               </w:drawing>
               <w:drawing>
                 <wp:inline xmlns:a="http://schemas.openxmlformats.org/drawingml/2006/main" xmlns:pic="http://schemas.openxmlformats.org/drawingml/2006/picture">
-                  <wp:extent cx="88900" cy="5969000"/>
+                  <wp:extent cx="76200" cy="25400"/>
                   <wp:docPr id="42" name="Picture 42"/>
                   <wp:cNvGraphicFramePr>
                     <a:graphicFrameLocks noChangeAspect="1"/>
@@ -1395,7 +1423,7 @@
                         <pic:spPr>
                           <a:xfrm>
                             <a:off x="0" y="0"/>
-                            <a:ext cx="88900" cy="5969000"/>
+                            <a:ext cx="76200" cy="25400"/>
                           </a:xfrm>
                           <a:prstGeom prst="rect"/>
                         </pic:spPr>
@@ -1406,7 +1434,7 @@
               </w:drawing>
               <w:drawing>
                 <wp:inline xmlns:a="http://schemas.openxmlformats.org/drawingml/2006/main" xmlns:pic="http://schemas.openxmlformats.org/drawingml/2006/picture">
-                  <wp:extent cx="685800" cy="63500"/>
+                  <wp:extent cx="38100" cy="25400"/>
                   <wp:docPr id="43" name="Picture 43"/>
                   <wp:cNvGraphicFramePr>
                     <a:graphicFrameLocks noChangeAspect="1"/>
@@ -1415,11 +1443,11 @@
                     <a:graphicData uri="http://schemas.openxmlformats.org/drawingml/2006/picture">
                       <pic:pic>
                         <pic:nvPicPr>
-                          <pic:cNvPr id="0" name="42.png"/>
+                          <pic:cNvPr id="0" name="4.png"/>
                           <pic:cNvPicPr/>
                         </pic:nvPicPr>
                         <pic:blipFill>
-                          <a:blip r:embed="rId49"/>
+                          <a:blip r:embed="rId13"/>
                           <a:stretch>
                             <a:fillRect/>
                           </a:stretch>
@@ -1427,7 +1455,7 @@
                         <pic:spPr>
                           <a:xfrm>
                             <a:off x="0" y="0"/>
-                            <a:ext cx="685800" cy="63500"/>
+                            <a:ext cx="38100" cy="25400"/>
                           </a:xfrm>
                           <a:prstGeom prst="rect"/>
                         </pic:spPr>
@@ -1438,7 +1466,7 @@
               </w:drawing>
               <w:drawing>
                 <wp:inline xmlns:a="http://schemas.openxmlformats.org/drawingml/2006/main" xmlns:pic="http://schemas.openxmlformats.org/drawingml/2006/picture">
-                  <wp:extent cx="749300" cy="622300"/>
+                  <wp:extent cx="76200" cy="25400"/>
                   <wp:docPr id="44" name="Picture 44"/>
                   <wp:cNvGraphicFramePr>
                     <a:graphicFrameLocks noChangeAspect="1"/>
@@ -1451,7 +1479,7 @@
                           <pic:cNvPicPr/>
                         </pic:nvPicPr>
                         <pic:blipFill>
-                          <a:blip r:embed="rId50"/>
+                          <a:blip r:embed="rId49"/>
                           <a:stretch>
                             <a:fillRect/>
                           </a:stretch>
@@ -1459,7 +1487,7 @@
                         <pic:spPr>
                           <a:xfrm>
                             <a:off x="0" y="0"/>
-                            <a:ext cx="749300" cy="622300"/>
+                            <a:ext cx="76200" cy="25400"/>
                           </a:xfrm>
                           <a:prstGeom prst="rect"/>
                         </pic:spPr>
@@ -1470,7 +1498,7 @@
               </w:drawing>
               <w:drawing>
                 <wp:inline xmlns:a="http://schemas.openxmlformats.org/drawingml/2006/main" xmlns:pic="http://schemas.openxmlformats.org/drawingml/2006/picture">
-                  <wp:extent cx="393700" cy="520700"/>
+                  <wp:extent cx="190500" cy="50800"/>
                   <wp:docPr id="45" name="Picture 45"/>
                   <wp:cNvGraphicFramePr>
                     <a:graphicFrameLocks noChangeAspect="1"/>
@@ -1483,7 +1511,7 @@
                           <pic:cNvPicPr/>
                         </pic:nvPicPr>
                         <pic:blipFill>
-                          <a:blip r:embed="rId51"/>
+                          <a:blip r:embed="rId50"/>
                           <a:stretch>
                             <a:fillRect/>
                           </a:stretch>
@@ -1491,7 +1519,7 @@
                         <pic:spPr>
                           <a:xfrm>
                             <a:off x="0" y="0"/>
-                            <a:ext cx="393700" cy="520700"/>
+                            <a:ext cx="190500" cy="50800"/>
                           </a:xfrm>
                           <a:prstGeom prst="rect"/>
                         </pic:spPr>
@@ -1502,7 +1530,7 @@
               </w:drawing>
               <w:drawing>
                 <wp:inline xmlns:a="http://schemas.openxmlformats.org/drawingml/2006/main" xmlns:pic="http://schemas.openxmlformats.org/drawingml/2006/picture">
-                  <wp:extent cx="876300" cy="127000"/>
+                  <wp:extent cx="127000" cy="609600"/>
                   <wp:docPr id="46" name="Picture 46"/>
                   <wp:cNvGraphicFramePr>
                     <a:graphicFrameLocks noChangeAspect="1"/>
@@ -1515,7 +1543,7 @@
                           <pic:cNvPicPr/>
                         </pic:nvPicPr>
                         <pic:blipFill>
-                          <a:blip r:embed="rId52"/>
+                          <a:blip r:embed="rId51"/>
                           <a:stretch>
                             <a:fillRect/>
                           </a:stretch>
@@ -1523,7 +1551,7 @@
                         <pic:spPr>
                           <a:xfrm>
                             <a:off x="0" y="0"/>
-                            <a:ext cx="876300" cy="127000"/>
+                            <a:ext cx="127000" cy="609600"/>
                           </a:xfrm>
                           <a:prstGeom prst="rect"/>
                         </pic:spPr>
@@ -1534,7 +1562,7 @@
               </w:drawing>
               <w:drawing>
                 <wp:inline xmlns:a="http://schemas.openxmlformats.org/drawingml/2006/main" xmlns:pic="http://schemas.openxmlformats.org/drawingml/2006/picture">
-                  <wp:extent cx="12700" cy="25400"/>
+                  <wp:extent cx="1079500" cy="1803400"/>
                   <wp:docPr id="47" name="Picture 47"/>
                   <wp:cNvGraphicFramePr>
                     <a:graphicFrameLocks noChangeAspect="1"/>
@@ -1547,7 +1575,7 @@
                           <pic:cNvPicPr/>
                         </pic:nvPicPr>
                         <pic:blipFill>
-                          <a:blip r:embed="rId53"/>
+                          <a:blip r:embed="rId52"/>
                           <a:stretch>
                             <a:fillRect/>
                           </a:stretch>
@@ -1555,7 +1583,7 @@
                         <pic:spPr>
                           <a:xfrm>
                             <a:off x="0" y="0"/>
-                            <a:ext cx="12700" cy="25400"/>
+                            <a:ext cx="1079500" cy="1803400"/>
                           </a:xfrm>
                           <a:prstGeom prst="rect"/>
                         </pic:spPr>
@@ -1566,7 +1594,7 @@
               </w:drawing>
               <w:drawing>
                 <wp:inline xmlns:a="http://schemas.openxmlformats.org/drawingml/2006/main" xmlns:pic="http://schemas.openxmlformats.org/drawingml/2006/picture">
-                  <wp:extent cx="139700" cy="279400"/>
+                  <wp:extent cx="25400" cy="266700"/>
                   <wp:docPr id="48" name="Picture 48"/>
                   <wp:cNvGraphicFramePr>
                     <a:graphicFrameLocks noChangeAspect="1"/>
@@ -1579,7 +1607,7 @@
                           <pic:cNvPicPr/>
                         </pic:nvPicPr>
                         <pic:blipFill>
-                          <a:blip r:embed="rId54"/>
+                          <a:blip r:embed="rId53"/>
                           <a:stretch>
                             <a:fillRect/>
                           </a:stretch>
@@ -1587,71 +1615,7 @@
                         <pic:spPr>
                           <a:xfrm>
                             <a:off x="0" y="0"/>
-                            <a:ext cx="139700" cy="279400"/>
-                          </a:xfrm>
-                          <a:prstGeom prst="rect"/>
-                        </pic:spPr>
-                      </pic:pic>
-                    </a:graphicData>
-                  </a:graphic>
-                </wp:inline>
-              </w:drawing>
-              <w:drawing>
-                <wp:inline xmlns:a="http://schemas.openxmlformats.org/drawingml/2006/main" xmlns:pic="http://schemas.openxmlformats.org/drawingml/2006/picture">
-                  <wp:extent cx="292100" cy="304800"/>
-                  <wp:docPr id="49" name="Picture 49"/>
-                  <wp:cNvGraphicFramePr>
-                    <a:graphicFrameLocks noChangeAspect="1"/>
-                  </wp:cNvGraphicFramePr>
-                  <a:graphic>
-                    <a:graphicData uri="http://schemas.openxmlformats.org/drawingml/2006/picture">
-                      <pic:pic>
-                        <pic:nvPicPr>
-                          <pic:cNvPr id="0" name="48.png"/>
-                          <pic:cNvPicPr/>
-                        </pic:nvPicPr>
-                        <pic:blipFill>
-                          <a:blip r:embed="rId55"/>
-                          <a:stretch>
-                            <a:fillRect/>
-                          </a:stretch>
-                        </pic:blipFill>
-                        <pic:spPr>
-                          <a:xfrm>
-                            <a:off x="0" y="0"/>
-                            <a:ext cx="292100" cy="304800"/>
-                          </a:xfrm>
-                          <a:prstGeom prst="rect"/>
-                        </pic:spPr>
-                      </pic:pic>
-                    </a:graphicData>
-                  </a:graphic>
-                </wp:inline>
-              </w:drawing>
-              <w:drawing>
-                <wp:inline xmlns:a="http://schemas.openxmlformats.org/drawingml/2006/main" xmlns:pic="http://schemas.openxmlformats.org/drawingml/2006/picture">
-                  <wp:extent cx="292100" cy="495299"/>
-                  <wp:docPr id="50" name="Picture 50"/>
-                  <wp:cNvGraphicFramePr>
-                    <a:graphicFrameLocks noChangeAspect="1"/>
-                  </wp:cNvGraphicFramePr>
-                  <a:graphic>
-                    <a:graphicData uri="http://schemas.openxmlformats.org/drawingml/2006/picture">
-                      <pic:pic>
-                        <pic:nvPicPr>
-                          <pic:cNvPr id="0" name="49.png"/>
-                          <pic:cNvPicPr/>
-                        </pic:nvPicPr>
-                        <pic:blipFill>
-                          <a:blip r:embed="rId56"/>
-                          <a:stretch>
-                            <a:fillRect/>
-                          </a:stretch>
-                        </pic:blipFill>
-                        <pic:spPr>
-                          <a:xfrm>
-                            <a:off x="0" y="0"/>
-                            <a:ext cx="292100" cy="495299"/>
+                            <a:ext cx="25400" cy="266700"/>
                           </a:xfrm>
                           <a:prstGeom prst="rect"/>
                         </pic:spPr>

</xml_diff>

<commit_message>
Changed testautomation.py from giving percent to numbers
</commit_message>
<xml_diff>
--- a/output.docx
+++ b/output.docx
@@ -32,57 +32,15 @@
           </w:tcPr>
           <w:p>
             <w:r>
-              <w:t xml:space="preserve"> QUEVE</w:t>
+              <w:t xml:space="preserve"> c 7213</w:t>
               <w:br/>
-              <w:t xml:space="preserve"> CTACK</w:t>
+              <w:t xml:space="preserve"> 4 4% 4</w:t>
               <w:br/>
-              <w:t xml:space="preserve">  +&gt;</w:t>
+              <w:t xml:space="preserve"> 4</w:t>
               <w:br/>
-              <w:t xml:space="preserve"> +</w:t>
+              <w:t xml:space="preserve"> a(n) tneert Pont /en Of!) incettear lengnese</w:t>
               <w:br/>
-              <w:t xml:space="preserve"> toplrear toohedl N) -</w:t>
-              <w:br/>
-              <w:t xml:space="preserve"> (Q)</w:t>
-              <w:br/>
-              <w:t xml:space="preserve"> +</w:t>
-              <w:br/>
-              <w:t xml:space="preserve"> Oin\- Th 7\</w:t>
-              <w:br/>
-              <w:t xml:space="preserve">  O(logn)- 3 9</w:t>
-              <w:br/>
-              <w:t xml:space="preserve"> Ore</w:t>
-              <w:br/>
-              <w:t xml:space="preserve"> QUEVE</w:t>
-              <w:br/>
-              <w:t xml:space="preserve"> (TACK</w:t>
-              <w:br/>
-              <w:t xml:space="preserve">  (ingert)</w:t>
-              <w:br/>
-              <w:t xml:space="preserve"> a sueter</w:t>
-              <w:br/>
-              <w:t>y “y</w:t>
-              <w:br/>
-              <w:t xml:space="preserve"> 15</w:t>
-              <w:br/>
-              <w:t xml:space="preserve">  ARRAYS CINKEP LIST</w:t>
-              <w:br/>
-              <w:t xml:space="preserve"> ny</w:t>
-              <w:br/>
-              <w:t xml:space="preserve"> A(1)</w:t>
-              <w:br/>
-              <w:t xml:space="preserve">  OV pul</w:t>
-              <w:br/>
-              <w:t xml:space="preserve"> o734+802/ -,</w:t>
-              <w:br/>
-              <w:t xml:space="preserve"> ( /</w:t>
-              <w:br/>
-              <w:t xml:space="preserve"> (1-5 G</w:t>
-              <w:br/>
-              <w:t xml:space="preserve">  lof/2 5</w:t>
-              <w:br/>
-              <w:t xml:space="preserve"> S+6- li</w:t>
-              <w:br/>
-              <w:t xml:space="preserve"> 244206</w:t>
+              <w:t xml:space="preserve"> oy) le | Mente</w:t>
               <w:br/>
             </w:r>
           </w:p>
@@ -90,7 +48,7 @@
             <w:r>
               <w:drawing>
                 <wp:inline xmlns:a="http://schemas.openxmlformats.org/drawingml/2006/main" xmlns:pic="http://schemas.openxmlformats.org/drawingml/2006/picture">
-                  <wp:extent cx="2133600" cy="38100"/>
+                  <wp:extent cx="190500" cy="266700"/>
                   <wp:docPr id="1" name="Picture 1"/>
                   <wp:cNvGraphicFramePr>
                     <a:graphicFrameLocks noChangeAspect="1"/>
@@ -111,7 +69,7 @@
                         <pic:spPr>
                           <a:xfrm>
                             <a:off x="0" y="0"/>
-                            <a:ext cx="2133600" cy="38100"/>
+                            <a:ext cx="190500" cy="266700"/>
                           </a:xfrm>
                           <a:prstGeom prst="rect"/>
                         </pic:spPr>
@@ -122,7 +80,7 @@
               </w:drawing>
               <w:drawing>
                 <wp:inline xmlns:a="http://schemas.openxmlformats.org/drawingml/2006/main" xmlns:pic="http://schemas.openxmlformats.org/drawingml/2006/picture">
-                  <wp:extent cx="3352800" cy="5372100"/>
+                  <wp:extent cx="279400" cy="406400"/>
                   <wp:docPr id="2" name="Picture 2"/>
                   <wp:cNvGraphicFramePr>
                     <a:graphicFrameLocks noChangeAspect="1"/>
@@ -143,7 +101,7 @@
                         <pic:spPr>
                           <a:xfrm>
                             <a:off x="0" y="0"/>
-                            <a:ext cx="3352800" cy="5372100"/>
+                            <a:ext cx="279400" cy="406400"/>
                           </a:xfrm>
                           <a:prstGeom prst="rect"/>
                         </pic:spPr>
@@ -154,7 +112,7 @@
               </w:drawing>
               <w:drawing>
                 <wp:inline xmlns:a="http://schemas.openxmlformats.org/drawingml/2006/main" xmlns:pic="http://schemas.openxmlformats.org/drawingml/2006/picture">
-                  <wp:extent cx="457200" cy="38100"/>
+                  <wp:extent cx="2781300" cy="1473200"/>
                   <wp:docPr id="3" name="Picture 3"/>
                   <wp:cNvGraphicFramePr>
                     <a:graphicFrameLocks noChangeAspect="1"/>
@@ -175,7 +133,7 @@
                         <pic:spPr>
                           <a:xfrm>
                             <a:off x="0" y="0"/>
-                            <a:ext cx="457200" cy="38100"/>
+                            <a:ext cx="2781300" cy="1473200"/>
                           </a:xfrm>
                           <a:prstGeom prst="rect"/>
                         </pic:spPr>
@@ -186,7 +144,7 @@
               </w:drawing>
               <w:drawing>
                 <wp:inline xmlns:a="http://schemas.openxmlformats.org/drawingml/2006/main" xmlns:pic="http://schemas.openxmlformats.org/drawingml/2006/picture">
-                  <wp:extent cx="88900" cy="25400"/>
+                  <wp:extent cx="1422400" cy="1333500"/>
                   <wp:docPr id="4" name="Picture 4"/>
                   <wp:cNvGraphicFramePr>
                     <a:graphicFrameLocks noChangeAspect="1"/>
@@ -207,7 +165,7 @@
                         <pic:spPr>
                           <a:xfrm>
                             <a:off x="0" y="0"/>
-                            <a:ext cx="88900" cy="25400"/>
+                            <a:ext cx="1422400" cy="1333500"/>
                           </a:xfrm>
                           <a:prstGeom prst="rect"/>
                         </pic:spPr>
@@ -218,7 +176,7 @@
               </w:drawing>
               <w:drawing>
                 <wp:inline xmlns:a="http://schemas.openxmlformats.org/drawingml/2006/main" xmlns:pic="http://schemas.openxmlformats.org/drawingml/2006/picture">
-                  <wp:extent cx="38100" cy="25400"/>
+                  <wp:extent cx="3962399" cy="825500"/>
                   <wp:docPr id="5" name="Picture 5"/>
                   <wp:cNvGraphicFramePr>
                     <a:graphicFrameLocks noChangeAspect="1"/>
@@ -239,7 +197,7 @@
                         <pic:spPr>
                           <a:xfrm>
                             <a:off x="0" y="0"/>
-                            <a:ext cx="38100" cy="25400"/>
+                            <a:ext cx="3962399" cy="825500"/>
                           </a:xfrm>
                           <a:prstGeom prst="rect"/>
                         </pic:spPr>
@@ -250,7 +208,7 @@
               </w:drawing>
               <w:drawing>
                 <wp:inline xmlns:a="http://schemas.openxmlformats.org/drawingml/2006/main" xmlns:pic="http://schemas.openxmlformats.org/drawingml/2006/picture">
-                  <wp:extent cx="177800" cy="38100"/>
+                  <wp:extent cx="1727200" cy="1003300"/>
                   <wp:docPr id="6" name="Picture 6"/>
                   <wp:cNvGraphicFramePr>
                     <a:graphicFrameLocks noChangeAspect="1"/>
@@ -271,7 +229,7 @@
                         <pic:spPr>
                           <a:xfrm>
                             <a:off x="0" y="0"/>
-                            <a:ext cx="177800" cy="38100"/>
+                            <a:ext cx="1727200" cy="1003300"/>
                           </a:xfrm>
                           <a:prstGeom prst="rect"/>
                         </pic:spPr>
@@ -282,7 +240,7 @@
               </w:drawing>
               <w:drawing>
                 <wp:inline xmlns:a="http://schemas.openxmlformats.org/drawingml/2006/main" xmlns:pic="http://schemas.openxmlformats.org/drawingml/2006/picture">
-                  <wp:extent cx="1270000" cy="101600"/>
+                  <wp:extent cx="1257300" cy="1168400"/>
                   <wp:docPr id="7" name="Picture 7"/>
                   <wp:cNvGraphicFramePr>
                     <a:graphicFrameLocks noChangeAspect="1"/>
@@ -303,7 +261,7 @@
                         <pic:spPr>
                           <a:xfrm>
                             <a:off x="0" y="0"/>
-                            <a:ext cx="1270000" cy="101600"/>
+                            <a:ext cx="1257300" cy="1168400"/>
                           </a:xfrm>
                           <a:prstGeom prst="rect"/>
                         </pic:spPr>
@@ -314,7 +272,7 @@
               </w:drawing>
               <w:drawing>
                 <wp:inline xmlns:a="http://schemas.openxmlformats.org/drawingml/2006/main" xmlns:pic="http://schemas.openxmlformats.org/drawingml/2006/picture">
-                  <wp:extent cx="2959100" cy="2603500"/>
+                  <wp:extent cx="215900" cy="317500"/>
                   <wp:docPr id="8" name="Picture 8"/>
                   <wp:cNvGraphicFramePr>
                     <a:graphicFrameLocks noChangeAspect="1"/>
@@ -335,7 +293,7 @@
                         <pic:spPr>
                           <a:xfrm>
                             <a:off x="0" y="0"/>
-                            <a:ext cx="2959100" cy="2603500"/>
+                            <a:ext cx="215900" cy="317500"/>
                           </a:xfrm>
                           <a:prstGeom prst="rect"/>
                         </pic:spPr>
@@ -346,7 +304,7 @@
               </w:drawing>
               <w:drawing>
                 <wp:inline xmlns:a="http://schemas.openxmlformats.org/drawingml/2006/main" xmlns:pic="http://schemas.openxmlformats.org/drawingml/2006/picture">
-                  <wp:extent cx="3009900" cy="2628900"/>
+                  <wp:extent cx="215900" cy="368300"/>
                   <wp:docPr id="9" name="Picture 9"/>
                   <wp:cNvGraphicFramePr>
                     <a:graphicFrameLocks noChangeAspect="1"/>
@@ -367,1255 +325,7 @@
                         <pic:spPr>
                           <a:xfrm>
                             <a:off x="0" y="0"/>
-                            <a:ext cx="3009900" cy="2628900"/>
-                          </a:xfrm>
-                          <a:prstGeom prst="rect"/>
-                        </pic:spPr>
-                      </pic:pic>
-                    </a:graphicData>
-                  </a:graphic>
-                </wp:inline>
-              </w:drawing>
-              <w:drawing>
-                <wp:inline xmlns:a="http://schemas.openxmlformats.org/drawingml/2006/main" xmlns:pic="http://schemas.openxmlformats.org/drawingml/2006/picture">
-                  <wp:extent cx="4699000" cy="4711700"/>
-                  <wp:docPr id="10" name="Picture 10"/>
-                  <wp:cNvGraphicFramePr>
-                    <a:graphicFrameLocks noChangeAspect="1"/>
-                  </wp:cNvGraphicFramePr>
-                  <a:graphic>
-                    <a:graphicData uri="http://schemas.openxmlformats.org/drawingml/2006/picture">
-                      <pic:pic>
-                        <pic:nvPicPr>
-                          <pic:cNvPr id="0" name="9.png"/>
-                          <pic:cNvPicPr/>
-                        </pic:nvPicPr>
-                        <pic:blipFill>
-                          <a:blip r:embed="rId18"/>
-                          <a:stretch>
-                            <a:fillRect/>
-                          </a:stretch>
-                        </pic:blipFill>
-                        <pic:spPr>
-                          <a:xfrm>
-                            <a:off x="0" y="0"/>
-                            <a:ext cx="4699000" cy="4711700"/>
-                          </a:xfrm>
-                          <a:prstGeom prst="rect"/>
-                        </pic:spPr>
-                      </pic:pic>
-                    </a:graphicData>
-                  </a:graphic>
-                </wp:inline>
-              </w:drawing>
-              <w:drawing>
-                <wp:inline xmlns:a="http://schemas.openxmlformats.org/drawingml/2006/main" xmlns:pic="http://schemas.openxmlformats.org/drawingml/2006/picture">
-                  <wp:extent cx="1574800" cy="3530600"/>
-                  <wp:docPr id="11" name="Picture 11"/>
-                  <wp:cNvGraphicFramePr>
-                    <a:graphicFrameLocks noChangeAspect="1"/>
-                  </wp:cNvGraphicFramePr>
-                  <a:graphic>
-                    <a:graphicData uri="http://schemas.openxmlformats.org/drawingml/2006/picture">
-                      <pic:pic>
-                        <pic:nvPicPr>
-                          <pic:cNvPr id="0" name="10.png"/>
-                          <pic:cNvPicPr/>
-                        </pic:nvPicPr>
-                        <pic:blipFill>
-                          <a:blip r:embed="rId19"/>
-                          <a:stretch>
-                            <a:fillRect/>
-                          </a:stretch>
-                        </pic:blipFill>
-                        <pic:spPr>
-                          <a:xfrm>
-                            <a:off x="0" y="0"/>
-                            <a:ext cx="1574800" cy="3530600"/>
-                          </a:xfrm>
-                          <a:prstGeom prst="rect"/>
-                        </pic:spPr>
-                      </pic:pic>
-                    </a:graphicData>
-                  </a:graphic>
-                </wp:inline>
-              </w:drawing>
-              <w:drawing>
-                <wp:inline xmlns:a="http://schemas.openxmlformats.org/drawingml/2006/main" xmlns:pic="http://schemas.openxmlformats.org/drawingml/2006/picture">
-                  <wp:extent cx="2705100" cy="3594100"/>
-                  <wp:docPr id="12" name="Picture 12"/>
-                  <wp:cNvGraphicFramePr>
-                    <a:graphicFrameLocks noChangeAspect="1"/>
-                  </wp:cNvGraphicFramePr>
-                  <a:graphic>
-                    <a:graphicData uri="http://schemas.openxmlformats.org/drawingml/2006/picture">
-                      <pic:pic>
-                        <pic:nvPicPr>
-                          <pic:cNvPr id="0" name="11.png"/>
-                          <pic:cNvPicPr/>
-                        </pic:nvPicPr>
-                        <pic:blipFill>
-                          <a:blip r:embed="rId20"/>
-                          <a:stretch>
-                            <a:fillRect/>
-                          </a:stretch>
-                        </pic:blipFill>
-                        <pic:spPr>
-                          <a:xfrm>
-                            <a:off x="0" y="0"/>
-                            <a:ext cx="2705100" cy="3594100"/>
-                          </a:xfrm>
-                          <a:prstGeom prst="rect"/>
-                        </pic:spPr>
-                      </pic:pic>
-                    </a:graphicData>
-                  </a:graphic>
-                </wp:inline>
-              </w:drawing>
-              <w:drawing>
-                <wp:inline xmlns:a="http://schemas.openxmlformats.org/drawingml/2006/main" xmlns:pic="http://schemas.openxmlformats.org/drawingml/2006/picture">
-                  <wp:extent cx="342900" cy="584200"/>
-                  <wp:docPr id="13" name="Picture 13"/>
-                  <wp:cNvGraphicFramePr>
-                    <a:graphicFrameLocks noChangeAspect="1"/>
-                  </wp:cNvGraphicFramePr>
-                  <a:graphic>
-                    <a:graphicData uri="http://schemas.openxmlformats.org/drawingml/2006/picture">
-                      <pic:pic>
-                        <pic:nvPicPr>
-                          <pic:cNvPr id="0" name="12.png"/>
-                          <pic:cNvPicPr/>
-                        </pic:nvPicPr>
-                        <pic:blipFill>
-                          <a:blip r:embed="rId21"/>
-                          <a:stretch>
-                            <a:fillRect/>
-                          </a:stretch>
-                        </pic:blipFill>
-                        <pic:spPr>
-                          <a:xfrm>
-                            <a:off x="0" y="0"/>
-                            <a:ext cx="342900" cy="584200"/>
-                          </a:xfrm>
-                          <a:prstGeom prst="rect"/>
-                        </pic:spPr>
-                      </pic:pic>
-                    </a:graphicData>
-                  </a:graphic>
-                </wp:inline>
-              </w:drawing>
-              <w:drawing>
-                <wp:inline xmlns:a="http://schemas.openxmlformats.org/drawingml/2006/main" xmlns:pic="http://schemas.openxmlformats.org/drawingml/2006/picture">
-                  <wp:extent cx="63500" cy="317500"/>
-                  <wp:docPr id="14" name="Picture 14"/>
-                  <wp:cNvGraphicFramePr>
-                    <a:graphicFrameLocks noChangeAspect="1"/>
-                  </wp:cNvGraphicFramePr>
-                  <a:graphic>
-                    <a:graphicData uri="http://schemas.openxmlformats.org/drawingml/2006/picture">
-                      <pic:pic>
-                        <pic:nvPicPr>
-                          <pic:cNvPr id="0" name="13.png"/>
-                          <pic:cNvPicPr/>
-                        </pic:nvPicPr>
-                        <pic:blipFill>
-                          <a:blip r:embed="rId22"/>
-                          <a:stretch>
-                            <a:fillRect/>
-                          </a:stretch>
-                        </pic:blipFill>
-                        <pic:spPr>
-                          <a:xfrm>
-                            <a:off x="0" y="0"/>
-                            <a:ext cx="63500" cy="317500"/>
-                          </a:xfrm>
-                          <a:prstGeom prst="rect"/>
-                        </pic:spPr>
-                      </pic:pic>
-                    </a:graphicData>
-                  </a:graphic>
-                </wp:inline>
-              </w:drawing>
-              <w:drawing>
-                <wp:inline xmlns:a="http://schemas.openxmlformats.org/drawingml/2006/main" xmlns:pic="http://schemas.openxmlformats.org/drawingml/2006/picture">
-                  <wp:extent cx="622300" cy="1143000"/>
-                  <wp:docPr id="15" name="Picture 15"/>
-                  <wp:cNvGraphicFramePr>
-                    <a:graphicFrameLocks noChangeAspect="1"/>
-                  </wp:cNvGraphicFramePr>
-                  <a:graphic>
-                    <a:graphicData uri="http://schemas.openxmlformats.org/drawingml/2006/picture">
-                      <pic:pic>
-                        <pic:nvPicPr>
-                          <pic:cNvPr id="0" name="14.png"/>
-                          <pic:cNvPicPr/>
-                        </pic:nvPicPr>
-                        <pic:blipFill>
-                          <a:blip r:embed="rId23"/>
-                          <a:stretch>
-                            <a:fillRect/>
-                          </a:stretch>
-                        </pic:blipFill>
-                        <pic:spPr>
-                          <a:xfrm>
-                            <a:off x="0" y="0"/>
-                            <a:ext cx="622300" cy="1143000"/>
-                          </a:xfrm>
-                          <a:prstGeom prst="rect"/>
-                        </pic:spPr>
-                      </pic:pic>
-                    </a:graphicData>
-                  </a:graphic>
-                </wp:inline>
-              </w:drawing>
-              <w:drawing>
-                <wp:inline xmlns:a="http://schemas.openxmlformats.org/drawingml/2006/main" xmlns:pic="http://schemas.openxmlformats.org/drawingml/2006/picture">
-                  <wp:extent cx="63500" cy="254000"/>
-                  <wp:docPr id="16" name="Picture 16"/>
-                  <wp:cNvGraphicFramePr>
-                    <a:graphicFrameLocks noChangeAspect="1"/>
-                  </wp:cNvGraphicFramePr>
-                  <a:graphic>
-                    <a:graphicData uri="http://schemas.openxmlformats.org/drawingml/2006/picture">
-                      <pic:pic>
-                        <pic:nvPicPr>
-                          <pic:cNvPr id="0" name="15.png"/>
-                          <pic:cNvPicPr/>
-                        </pic:nvPicPr>
-                        <pic:blipFill>
-                          <a:blip r:embed="rId24"/>
-                          <a:stretch>
-                            <a:fillRect/>
-                          </a:stretch>
-                        </pic:blipFill>
-                        <pic:spPr>
-                          <a:xfrm>
-                            <a:off x="0" y="0"/>
-                            <a:ext cx="63500" cy="254000"/>
-                          </a:xfrm>
-                          <a:prstGeom prst="rect"/>
-                        </pic:spPr>
-                      </pic:pic>
-                    </a:graphicData>
-                  </a:graphic>
-                </wp:inline>
-              </w:drawing>
-              <w:drawing>
-                <wp:inline xmlns:a="http://schemas.openxmlformats.org/drawingml/2006/main" xmlns:pic="http://schemas.openxmlformats.org/drawingml/2006/picture">
-                  <wp:extent cx="1562100" cy="25400"/>
-                  <wp:docPr id="17" name="Picture 17"/>
-                  <wp:cNvGraphicFramePr>
-                    <a:graphicFrameLocks noChangeAspect="1"/>
-                  </wp:cNvGraphicFramePr>
-                  <a:graphic>
-                    <a:graphicData uri="http://schemas.openxmlformats.org/drawingml/2006/picture">
-                      <pic:pic>
-                        <pic:nvPicPr>
-                          <pic:cNvPr id="0" name="16.png"/>
-                          <pic:cNvPicPr/>
-                        </pic:nvPicPr>
-                        <pic:blipFill>
-                          <a:blip r:embed="rId25"/>
-                          <a:stretch>
-                            <a:fillRect/>
-                          </a:stretch>
-                        </pic:blipFill>
-                        <pic:spPr>
-                          <a:xfrm>
-                            <a:off x="0" y="0"/>
-                            <a:ext cx="1562100" cy="25400"/>
-                          </a:xfrm>
-                          <a:prstGeom prst="rect"/>
-                        </pic:spPr>
-                      </pic:pic>
-                    </a:graphicData>
-                  </a:graphic>
-                </wp:inline>
-              </w:drawing>
-              <w:drawing>
-                <wp:inline xmlns:a="http://schemas.openxmlformats.org/drawingml/2006/main" xmlns:pic="http://schemas.openxmlformats.org/drawingml/2006/picture">
-                  <wp:extent cx="165100" cy="25400"/>
-                  <wp:docPr id="18" name="Picture 18"/>
-                  <wp:cNvGraphicFramePr>
-                    <a:graphicFrameLocks noChangeAspect="1"/>
-                  </wp:cNvGraphicFramePr>
-                  <a:graphic>
-                    <a:graphicData uri="http://schemas.openxmlformats.org/drawingml/2006/picture">
-                      <pic:pic>
-                        <pic:nvPicPr>
-                          <pic:cNvPr id="0" name="17.png"/>
-                          <pic:cNvPicPr/>
-                        </pic:nvPicPr>
-                        <pic:blipFill>
-                          <a:blip r:embed="rId26"/>
-                          <a:stretch>
-                            <a:fillRect/>
-                          </a:stretch>
-                        </pic:blipFill>
-                        <pic:spPr>
-                          <a:xfrm>
-                            <a:off x="0" y="0"/>
-                            <a:ext cx="165100" cy="25400"/>
-                          </a:xfrm>
-                          <a:prstGeom prst="rect"/>
-                        </pic:spPr>
-                      </pic:pic>
-                    </a:graphicData>
-                  </a:graphic>
-                </wp:inline>
-              </w:drawing>
-              <w:drawing>
-                <wp:inline xmlns:a="http://schemas.openxmlformats.org/drawingml/2006/main" xmlns:pic="http://schemas.openxmlformats.org/drawingml/2006/picture">
-                  <wp:extent cx="749300" cy="25400"/>
-                  <wp:docPr id="19" name="Picture 19"/>
-                  <wp:cNvGraphicFramePr>
-                    <a:graphicFrameLocks noChangeAspect="1"/>
-                  </wp:cNvGraphicFramePr>
-                  <a:graphic>
-                    <a:graphicData uri="http://schemas.openxmlformats.org/drawingml/2006/picture">
-                      <pic:pic>
-                        <pic:nvPicPr>
-                          <pic:cNvPr id="0" name="18.png"/>
-                          <pic:cNvPicPr/>
-                        </pic:nvPicPr>
-                        <pic:blipFill>
-                          <a:blip r:embed="rId27"/>
-                          <a:stretch>
-                            <a:fillRect/>
-                          </a:stretch>
-                        </pic:blipFill>
-                        <pic:spPr>
-                          <a:xfrm>
-                            <a:off x="0" y="0"/>
-                            <a:ext cx="749300" cy="25400"/>
-                          </a:xfrm>
-                          <a:prstGeom prst="rect"/>
-                        </pic:spPr>
-                      </pic:pic>
-                    </a:graphicData>
-                  </a:graphic>
-                </wp:inline>
-              </w:drawing>
-              <w:drawing>
-                <wp:inline xmlns:a="http://schemas.openxmlformats.org/drawingml/2006/main" xmlns:pic="http://schemas.openxmlformats.org/drawingml/2006/picture">
-                  <wp:extent cx="736600" cy="50800"/>
-                  <wp:docPr id="20" name="Picture 20"/>
-                  <wp:cNvGraphicFramePr>
-                    <a:graphicFrameLocks noChangeAspect="1"/>
-                  </wp:cNvGraphicFramePr>
-                  <a:graphic>
-                    <a:graphicData uri="http://schemas.openxmlformats.org/drawingml/2006/picture">
-                      <pic:pic>
-                        <pic:nvPicPr>
-                          <pic:cNvPr id="0" name="19.png"/>
-                          <pic:cNvPicPr/>
-                        </pic:nvPicPr>
-                        <pic:blipFill>
-                          <a:blip r:embed="rId28"/>
-                          <a:stretch>
-                            <a:fillRect/>
-                          </a:stretch>
-                        </pic:blipFill>
-                        <pic:spPr>
-                          <a:xfrm>
-                            <a:off x="0" y="0"/>
-                            <a:ext cx="736600" cy="50800"/>
-                          </a:xfrm>
-                          <a:prstGeom prst="rect"/>
-                        </pic:spPr>
-                      </pic:pic>
-                    </a:graphicData>
-                  </a:graphic>
-                </wp:inline>
-              </w:drawing>
-              <w:drawing>
-                <wp:inline xmlns:a="http://schemas.openxmlformats.org/drawingml/2006/main" xmlns:pic="http://schemas.openxmlformats.org/drawingml/2006/picture">
-                  <wp:extent cx="558800" cy="50800"/>
-                  <wp:docPr id="21" name="Picture 21"/>
-                  <wp:cNvGraphicFramePr>
-                    <a:graphicFrameLocks noChangeAspect="1"/>
-                  </wp:cNvGraphicFramePr>
-                  <a:graphic>
-                    <a:graphicData uri="http://schemas.openxmlformats.org/drawingml/2006/picture">
-                      <pic:pic>
-                        <pic:nvPicPr>
-                          <pic:cNvPr id="0" name="20.png"/>
-                          <pic:cNvPicPr/>
-                        </pic:nvPicPr>
-                        <pic:blipFill>
-                          <a:blip r:embed="rId29"/>
-                          <a:stretch>
-                            <a:fillRect/>
-                          </a:stretch>
-                        </pic:blipFill>
-                        <pic:spPr>
-                          <a:xfrm>
-                            <a:off x="0" y="0"/>
-                            <a:ext cx="558800" cy="50800"/>
-                          </a:xfrm>
-                          <a:prstGeom prst="rect"/>
-                        </pic:spPr>
-                      </pic:pic>
-                    </a:graphicData>
-                  </a:graphic>
-                </wp:inline>
-              </w:drawing>
-              <w:drawing>
-                <wp:inline xmlns:a="http://schemas.openxmlformats.org/drawingml/2006/main" xmlns:pic="http://schemas.openxmlformats.org/drawingml/2006/picture">
-                  <wp:extent cx="3949700" cy="952500"/>
-                  <wp:docPr id="22" name="Picture 22"/>
-                  <wp:cNvGraphicFramePr>
-                    <a:graphicFrameLocks noChangeAspect="1"/>
-                  </wp:cNvGraphicFramePr>
-                  <a:graphic>
-                    <a:graphicData uri="http://schemas.openxmlformats.org/drawingml/2006/picture">
-                      <pic:pic>
-                        <pic:nvPicPr>
-                          <pic:cNvPr id="0" name="21.png"/>
-                          <pic:cNvPicPr/>
-                        </pic:nvPicPr>
-                        <pic:blipFill>
-                          <a:blip r:embed="rId30"/>
-                          <a:stretch>
-                            <a:fillRect/>
-                          </a:stretch>
-                        </pic:blipFill>
-                        <pic:spPr>
-                          <a:xfrm>
-                            <a:off x="0" y="0"/>
-                            <a:ext cx="3949700" cy="952500"/>
-                          </a:xfrm>
-                          <a:prstGeom prst="rect"/>
-                        </pic:spPr>
-                      </pic:pic>
-                    </a:graphicData>
-                  </a:graphic>
-                </wp:inline>
-              </w:drawing>
-              <w:drawing>
-                <wp:inline xmlns:a="http://schemas.openxmlformats.org/drawingml/2006/main" xmlns:pic="http://schemas.openxmlformats.org/drawingml/2006/picture">
-                  <wp:extent cx="2463800" cy="546100"/>
-                  <wp:docPr id="23" name="Picture 23"/>
-                  <wp:cNvGraphicFramePr>
-                    <a:graphicFrameLocks noChangeAspect="1"/>
-                  </wp:cNvGraphicFramePr>
-                  <a:graphic>
-                    <a:graphicData uri="http://schemas.openxmlformats.org/drawingml/2006/picture">
-                      <pic:pic>
-                        <pic:nvPicPr>
-                          <pic:cNvPr id="0" name="22.png"/>
-                          <pic:cNvPicPr/>
-                        </pic:nvPicPr>
-                        <pic:blipFill>
-                          <a:blip r:embed="rId31"/>
-                          <a:stretch>
-                            <a:fillRect/>
-                          </a:stretch>
-                        </pic:blipFill>
-                        <pic:spPr>
-                          <a:xfrm>
-                            <a:off x="0" y="0"/>
-                            <a:ext cx="2463800" cy="546100"/>
-                          </a:xfrm>
-                          <a:prstGeom prst="rect"/>
-                        </pic:spPr>
-                      </pic:pic>
-                    </a:graphicData>
-                  </a:graphic>
-                </wp:inline>
-              </w:drawing>
-              <w:drawing>
-                <wp:inline xmlns:a="http://schemas.openxmlformats.org/drawingml/2006/main" xmlns:pic="http://schemas.openxmlformats.org/drawingml/2006/picture">
-                  <wp:extent cx="2552700" cy="673100"/>
-                  <wp:docPr id="24" name="Picture 24"/>
-                  <wp:cNvGraphicFramePr>
-                    <a:graphicFrameLocks noChangeAspect="1"/>
-                  </wp:cNvGraphicFramePr>
-                  <a:graphic>
-                    <a:graphicData uri="http://schemas.openxmlformats.org/drawingml/2006/picture">
-                      <pic:pic>
-                        <pic:nvPicPr>
-                          <pic:cNvPr id="0" name="23.png"/>
-                          <pic:cNvPicPr/>
-                        </pic:nvPicPr>
-                        <pic:blipFill>
-                          <a:blip r:embed="rId32"/>
-                          <a:stretch>
-                            <a:fillRect/>
-                          </a:stretch>
-                        </pic:blipFill>
-                        <pic:spPr>
-                          <a:xfrm>
-                            <a:off x="0" y="0"/>
-                            <a:ext cx="2552700" cy="673100"/>
-                          </a:xfrm>
-                          <a:prstGeom prst="rect"/>
-                        </pic:spPr>
-                      </pic:pic>
-                    </a:graphicData>
-                  </a:graphic>
-                </wp:inline>
-              </w:drawing>
-              <w:drawing>
-                <wp:inline xmlns:a="http://schemas.openxmlformats.org/drawingml/2006/main" xmlns:pic="http://schemas.openxmlformats.org/drawingml/2006/picture">
-                  <wp:extent cx="673100" cy="685800"/>
-                  <wp:docPr id="25" name="Picture 25"/>
-                  <wp:cNvGraphicFramePr>
-                    <a:graphicFrameLocks noChangeAspect="1"/>
-                  </wp:cNvGraphicFramePr>
-                  <a:graphic>
-                    <a:graphicData uri="http://schemas.openxmlformats.org/drawingml/2006/picture">
-                      <pic:pic>
-                        <pic:nvPicPr>
-                          <pic:cNvPr id="0" name="24.png"/>
-                          <pic:cNvPicPr/>
-                        </pic:nvPicPr>
-                        <pic:blipFill>
-                          <a:blip r:embed="rId33"/>
-                          <a:stretch>
-                            <a:fillRect/>
-                          </a:stretch>
-                        </pic:blipFill>
-                        <pic:spPr>
-                          <a:xfrm>
-                            <a:off x="0" y="0"/>
-                            <a:ext cx="673100" cy="685800"/>
-                          </a:xfrm>
-                          <a:prstGeom prst="rect"/>
-                        </pic:spPr>
-                      </pic:pic>
-                    </a:graphicData>
-                  </a:graphic>
-                </wp:inline>
-              </w:drawing>
-              <w:drawing>
-                <wp:inline xmlns:a="http://schemas.openxmlformats.org/drawingml/2006/main" xmlns:pic="http://schemas.openxmlformats.org/drawingml/2006/picture">
-                  <wp:extent cx="444500" cy="939799"/>
-                  <wp:docPr id="26" name="Picture 26"/>
-                  <wp:cNvGraphicFramePr>
-                    <a:graphicFrameLocks noChangeAspect="1"/>
-                  </wp:cNvGraphicFramePr>
-                  <a:graphic>
-                    <a:graphicData uri="http://schemas.openxmlformats.org/drawingml/2006/picture">
-                      <pic:pic>
-                        <pic:nvPicPr>
-                          <pic:cNvPr id="0" name="25.png"/>
-                          <pic:cNvPicPr/>
-                        </pic:nvPicPr>
-                        <pic:blipFill>
-                          <a:blip r:embed="rId34"/>
-                          <a:stretch>
-                            <a:fillRect/>
-                          </a:stretch>
-                        </pic:blipFill>
-                        <pic:spPr>
-                          <a:xfrm>
-                            <a:off x="0" y="0"/>
-                            <a:ext cx="444500" cy="939799"/>
-                          </a:xfrm>
-                          <a:prstGeom prst="rect"/>
-                        </pic:spPr>
-                      </pic:pic>
-                    </a:graphicData>
-                  </a:graphic>
-                </wp:inline>
-              </w:drawing>
-              <w:drawing>
-                <wp:inline xmlns:a="http://schemas.openxmlformats.org/drawingml/2006/main" xmlns:pic="http://schemas.openxmlformats.org/drawingml/2006/picture">
-                  <wp:extent cx="635000" cy="1333500"/>
-                  <wp:docPr id="27" name="Picture 27"/>
-                  <wp:cNvGraphicFramePr>
-                    <a:graphicFrameLocks noChangeAspect="1"/>
-                  </wp:cNvGraphicFramePr>
-                  <a:graphic>
-                    <a:graphicData uri="http://schemas.openxmlformats.org/drawingml/2006/picture">
-                      <pic:pic>
-                        <pic:nvPicPr>
-                          <pic:cNvPr id="0" name="26.png"/>
-                          <pic:cNvPicPr/>
-                        </pic:nvPicPr>
-                        <pic:blipFill>
-                          <a:blip r:embed="rId35"/>
-                          <a:stretch>
-                            <a:fillRect/>
-                          </a:stretch>
-                        </pic:blipFill>
-                        <pic:spPr>
-                          <a:xfrm>
-                            <a:off x="0" y="0"/>
-                            <a:ext cx="635000" cy="1333500"/>
-                          </a:xfrm>
-                          <a:prstGeom prst="rect"/>
-                        </pic:spPr>
-                      </pic:pic>
-                    </a:graphicData>
-                  </a:graphic>
-                </wp:inline>
-              </w:drawing>
-              <w:drawing>
-                <wp:inline xmlns:a="http://schemas.openxmlformats.org/drawingml/2006/main" xmlns:pic="http://schemas.openxmlformats.org/drawingml/2006/picture">
-                  <wp:extent cx="63500" cy="215900"/>
-                  <wp:docPr id="28" name="Picture 28"/>
-                  <wp:cNvGraphicFramePr>
-                    <a:graphicFrameLocks noChangeAspect="1"/>
-                  </wp:cNvGraphicFramePr>
-                  <a:graphic>
-                    <a:graphicData uri="http://schemas.openxmlformats.org/drawingml/2006/picture">
-                      <pic:pic>
-                        <pic:nvPicPr>
-                          <pic:cNvPr id="0" name="27.png"/>
-                          <pic:cNvPicPr/>
-                        </pic:nvPicPr>
-                        <pic:blipFill>
-                          <a:blip r:embed="rId36"/>
-                          <a:stretch>
-                            <a:fillRect/>
-                          </a:stretch>
-                        </pic:blipFill>
-                        <pic:spPr>
-                          <a:xfrm>
-                            <a:off x="0" y="0"/>
-                            <a:ext cx="63500" cy="215900"/>
-                          </a:xfrm>
-                          <a:prstGeom prst="rect"/>
-                        </pic:spPr>
-                      </pic:pic>
-                    </a:graphicData>
-                  </a:graphic>
-                </wp:inline>
-              </w:drawing>
-              <w:drawing>
-                <wp:inline xmlns:a="http://schemas.openxmlformats.org/drawingml/2006/main" xmlns:pic="http://schemas.openxmlformats.org/drawingml/2006/picture">
-                  <wp:extent cx="127000" cy="177800"/>
-                  <wp:docPr id="29" name="Picture 29"/>
-                  <wp:cNvGraphicFramePr>
-                    <a:graphicFrameLocks noChangeAspect="1"/>
-                  </wp:cNvGraphicFramePr>
-                  <a:graphic>
-                    <a:graphicData uri="http://schemas.openxmlformats.org/drawingml/2006/picture">
-                      <pic:pic>
-                        <pic:nvPicPr>
-                          <pic:cNvPr id="0" name="28.png"/>
-                          <pic:cNvPicPr/>
-                        </pic:nvPicPr>
-                        <pic:blipFill>
-                          <a:blip r:embed="rId37"/>
-                          <a:stretch>
-                            <a:fillRect/>
-                          </a:stretch>
-                        </pic:blipFill>
-                        <pic:spPr>
-                          <a:xfrm>
-                            <a:off x="0" y="0"/>
-                            <a:ext cx="127000" cy="177800"/>
-                          </a:xfrm>
-                          <a:prstGeom prst="rect"/>
-                        </pic:spPr>
-                      </pic:pic>
-                    </a:graphicData>
-                  </a:graphic>
-                </wp:inline>
-              </w:drawing>
-              <w:drawing>
-                <wp:inline xmlns:a="http://schemas.openxmlformats.org/drawingml/2006/main" xmlns:pic="http://schemas.openxmlformats.org/drawingml/2006/picture">
-                  <wp:extent cx="1206500" cy="50800"/>
-                  <wp:docPr id="30" name="Picture 30"/>
-                  <wp:cNvGraphicFramePr>
-                    <a:graphicFrameLocks noChangeAspect="1"/>
-                  </wp:cNvGraphicFramePr>
-                  <a:graphic>
-                    <a:graphicData uri="http://schemas.openxmlformats.org/drawingml/2006/picture">
-                      <pic:pic>
-                        <pic:nvPicPr>
-                          <pic:cNvPr id="0" name="29.png"/>
-                          <pic:cNvPicPr/>
-                        </pic:nvPicPr>
-                        <pic:blipFill>
-                          <a:blip r:embed="rId38"/>
-                          <a:stretch>
-                            <a:fillRect/>
-                          </a:stretch>
-                        </pic:blipFill>
-                        <pic:spPr>
-                          <a:xfrm>
-                            <a:off x="0" y="0"/>
-                            <a:ext cx="1206500" cy="50800"/>
-                          </a:xfrm>
-                          <a:prstGeom prst="rect"/>
-                        </pic:spPr>
-                      </pic:pic>
-                    </a:graphicData>
-                  </a:graphic>
-                </wp:inline>
-              </w:drawing>
-              <w:drawing>
-                <wp:inline xmlns:a="http://schemas.openxmlformats.org/drawingml/2006/main" xmlns:pic="http://schemas.openxmlformats.org/drawingml/2006/picture">
-                  <wp:extent cx="203200" cy="228600"/>
-                  <wp:docPr id="31" name="Picture 31"/>
-                  <wp:cNvGraphicFramePr>
-                    <a:graphicFrameLocks noChangeAspect="1"/>
-                  </wp:cNvGraphicFramePr>
-                  <a:graphic>
-                    <a:graphicData uri="http://schemas.openxmlformats.org/drawingml/2006/picture">
-                      <pic:pic>
-                        <pic:nvPicPr>
-                          <pic:cNvPr id="0" name="30.png"/>
-                          <pic:cNvPicPr/>
-                        </pic:nvPicPr>
-                        <pic:blipFill>
-                          <a:blip r:embed="rId39"/>
-                          <a:stretch>
-                            <a:fillRect/>
-                          </a:stretch>
-                        </pic:blipFill>
-                        <pic:spPr>
-                          <a:xfrm>
-                            <a:off x="0" y="0"/>
-                            <a:ext cx="203200" cy="228600"/>
-                          </a:xfrm>
-                          <a:prstGeom prst="rect"/>
-                        </pic:spPr>
-                      </pic:pic>
-                    </a:graphicData>
-                  </a:graphic>
-                </wp:inline>
-              </w:drawing>
-              <w:drawing>
-                <wp:inline xmlns:a="http://schemas.openxmlformats.org/drawingml/2006/main" xmlns:pic="http://schemas.openxmlformats.org/drawingml/2006/picture">
-                  <wp:extent cx="330200" cy="444500"/>
-                  <wp:docPr id="32" name="Picture 32"/>
-                  <wp:cNvGraphicFramePr>
-                    <a:graphicFrameLocks noChangeAspect="1"/>
-                  </wp:cNvGraphicFramePr>
-                  <a:graphic>
-                    <a:graphicData uri="http://schemas.openxmlformats.org/drawingml/2006/picture">
-                      <pic:pic>
-                        <pic:nvPicPr>
-                          <pic:cNvPr id="0" name="31.png"/>
-                          <pic:cNvPicPr/>
-                        </pic:nvPicPr>
-                        <pic:blipFill>
-                          <a:blip r:embed="rId40"/>
-                          <a:stretch>
-                            <a:fillRect/>
-                          </a:stretch>
-                        </pic:blipFill>
-                        <pic:spPr>
-                          <a:xfrm>
-                            <a:off x="0" y="0"/>
-                            <a:ext cx="330200" cy="444500"/>
-                          </a:xfrm>
-                          <a:prstGeom prst="rect"/>
-                        </pic:spPr>
-                      </pic:pic>
-                    </a:graphicData>
-                  </a:graphic>
-                </wp:inline>
-              </w:drawing>
-              <w:drawing>
-                <wp:inline xmlns:a="http://schemas.openxmlformats.org/drawingml/2006/main" xmlns:pic="http://schemas.openxmlformats.org/drawingml/2006/picture">
-                  <wp:extent cx="4876800" cy="3378200"/>
-                  <wp:docPr id="33" name="Picture 33"/>
-                  <wp:cNvGraphicFramePr>
-                    <a:graphicFrameLocks noChangeAspect="1"/>
-                  </wp:cNvGraphicFramePr>
-                  <a:graphic>
-                    <a:graphicData uri="http://schemas.openxmlformats.org/drawingml/2006/picture">
-                      <pic:pic>
-                        <pic:nvPicPr>
-                          <pic:cNvPr id="0" name="32.png"/>
-                          <pic:cNvPicPr/>
-                        </pic:nvPicPr>
-                        <pic:blipFill>
-                          <a:blip r:embed="rId41"/>
-                          <a:stretch>
-                            <a:fillRect/>
-                          </a:stretch>
-                        </pic:blipFill>
-                        <pic:spPr>
-                          <a:xfrm>
-                            <a:off x="0" y="0"/>
-                            <a:ext cx="4876800" cy="3378200"/>
-                          </a:xfrm>
-                          <a:prstGeom prst="rect"/>
-                        </pic:spPr>
-                      </pic:pic>
-                    </a:graphicData>
-                  </a:graphic>
-                </wp:inline>
-              </w:drawing>
-              <w:drawing>
-                <wp:inline xmlns:a="http://schemas.openxmlformats.org/drawingml/2006/main" xmlns:pic="http://schemas.openxmlformats.org/drawingml/2006/picture">
-                  <wp:extent cx="38100" cy="25400"/>
-                  <wp:docPr id="34" name="Picture 34"/>
-                  <wp:cNvGraphicFramePr>
-                    <a:graphicFrameLocks noChangeAspect="1"/>
-                  </wp:cNvGraphicFramePr>
-                  <a:graphic>
-                    <a:graphicData uri="http://schemas.openxmlformats.org/drawingml/2006/picture">
-                      <pic:pic>
-                        <pic:nvPicPr>
-                          <pic:cNvPr id="0" name="4.png"/>
-                          <pic:cNvPicPr/>
-                        </pic:nvPicPr>
-                        <pic:blipFill>
-                          <a:blip r:embed="rId13"/>
-                          <a:stretch>
-                            <a:fillRect/>
-                          </a:stretch>
-                        </pic:blipFill>
-                        <pic:spPr>
-                          <a:xfrm>
-                            <a:off x="0" y="0"/>
-                            <a:ext cx="38100" cy="25400"/>
-                          </a:xfrm>
-                          <a:prstGeom prst="rect"/>
-                        </pic:spPr>
-                      </pic:pic>
-                    </a:graphicData>
-                  </a:graphic>
-                </wp:inline>
-              </w:drawing>
-              <w:drawing>
-                <wp:inline xmlns:a="http://schemas.openxmlformats.org/drawingml/2006/main" xmlns:pic="http://schemas.openxmlformats.org/drawingml/2006/picture">
-                  <wp:extent cx="63500" cy="25400"/>
-                  <wp:docPr id="35" name="Picture 35"/>
-                  <wp:cNvGraphicFramePr>
-                    <a:graphicFrameLocks noChangeAspect="1"/>
-                  </wp:cNvGraphicFramePr>
-                  <a:graphic>
-                    <a:graphicData uri="http://schemas.openxmlformats.org/drawingml/2006/picture">
-                      <pic:pic>
-                        <pic:nvPicPr>
-                          <pic:cNvPr id="0" name="34.png"/>
-                          <pic:cNvPicPr/>
-                        </pic:nvPicPr>
-                        <pic:blipFill>
-                          <a:blip r:embed="rId42"/>
-                          <a:stretch>
-                            <a:fillRect/>
-                          </a:stretch>
-                        </pic:blipFill>
-                        <pic:spPr>
-                          <a:xfrm>
-                            <a:off x="0" y="0"/>
-                            <a:ext cx="63500" cy="25400"/>
-                          </a:xfrm>
-                          <a:prstGeom prst="rect"/>
-                        </pic:spPr>
-                      </pic:pic>
-                    </a:graphicData>
-                  </a:graphic>
-                </wp:inline>
-              </w:drawing>
-              <w:drawing>
-                <wp:inline xmlns:a="http://schemas.openxmlformats.org/drawingml/2006/main" xmlns:pic="http://schemas.openxmlformats.org/drawingml/2006/picture">
-                  <wp:extent cx="63500" cy="25400"/>
-                  <wp:docPr id="36" name="Picture 36"/>
-                  <wp:cNvGraphicFramePr>
-                    <a:graphicFrameLocks noChangeAspect="1"/>
-                  </wp:cNvGraphicFramePr>
-                  <a:graphic>
-                    <a:graphicData uri="http://schemas.openxmlformats.org/drawingml/2006/picture">
-                      <pic:pic>
-                        <pic:nvPicPr>
-                          <pic:cNvPr id="0" name="34.png"/>
-                          <pic:cNvPicPr/>
-                        </pic:nvPicPr>
-                        <pic:blipFill>
-                          <a:blip r:embed="rId42"/>
-                          <a:stretch>
-                            <a:fillRect/>
-                          </a:stretch>
-                        </pic:blipFill>
-                        <pic:spPr>
-                          <a:xfrm>
-                            <a:off x="0" y="0"/>
-                            <a:ext cx="63500" cy="25400"/>
-                          </a:xfrm>
-                          <a:prstGeom prst="rect"/>
-                        </pic:spPr>
-                      </pic:pic>
-                    </a:graphicData>
-                  </a:graphic>
-                </wp:inline>
-              </w:drawing>
-              <w:drawing>
-                <wp:inline xmlns:a="http://schemas.openxmlformats.org/drawingml/2006/main" xmlns:pic="http://schemas.openxmlformats.org/drawingml/2006/picture">
-                  <wp:extent cx="1206500" cy="50800"/>
-                  <wp:docPr id="37" name="Picture 37"/>
-                  <wp:cNvGraphicFramePr>
-                    <a:graphicFrameLocks noChangeAspect="1"/>
-                  </wp:cNvGraphicFramePr>
-                  <a:graphic>
-                    <a:graphicData uri="http://schemas.openxmlformats.org/drawingml/2006/picture">
-                      <pic:pic>
-                        <pic:nvPicPr>
-                          <pic:cNvPr id="0" name="36.png"/>
-                          <pic:cNvPicPr/>
-                        </pic:nvPicPr>
-                        <pic:blipFill>
-                          <a:blip r:embed="rId43"/>
-                          <a:stretch>
-                            <a:fillRect/>
-                          </a:stretch>
-                        </pic:blipFill>
-                        <pic:spPr>
-                          <a:xfrm>
-                            <a:off x="0" y="0"/>
-                            <a:ext cx="1206500" cy="50800"/>
-                          </a:xfrm>
-                          <a:prstGeom prst="rect"/>
-                        </pic:spPr>
-                      </pic:pic>
-                    </a:graphicData>
-                  </a:graphic>
-                </wp:inline>
-              </w:drawing>
-              <w:drawing>
-                <wp:inline xmlns:a="http://schemas.openxmlformats.org/drawingml/2006/main" xmlns:pic="http://schemas.openxmlformats.org/drawingml/2006/picture">
-                  <wp:extent cx="698500" cy="63500"/>
-                  <wp:docPr id="38" name="Picture 38"/>
-                  <wp:cNvGraphicFramePr>
-                    <a:graphicFrameLocks noChangeAspect="1"/>
-                  </wp:cNvGraphicFramePr>
-                  <a:graphic>
-                    <a:graphicData uri="http://schemas.openxmlformats.org/drawingml/2006/picture">
-                      <pic:pic>
-                        <pic:nvPicPr>
-                          <pic:cNvPr id="0" name="37.png"/>
-                          <pic:cNvPicPr/>
-                        </pic:nvPicPr>
-                        <pic:blipFill>
-                          <a:blip r:embed="rId44"/>
-                          <a:stretch>
-                            <a:fillRect/>
-                          </a:stretch>
-                        </pic:blipFill>
-                        <pic:spPr>
-                          <a:xfrm>
-                            <a:off x="0" y="0"/>
-                            <a:ext cx="698500" cy="63500"/>
-                          </a:xfrm>
-                          <a:prstGeom prst="rect"/>
-                        </pic:spPr>
-                      </pic:pic>
-                    </a:graphicData>
-                  </a:graphic>
-                </wp:inline>
-              </w:drawing>
-              <w:drawing>
-                <wp:inline xmlns:a="http://schemas.openxmlformats.org/drawingml/2006/main" xmlns:pic="http://schemas.openxmlformats.org/drawingml/2006/picture">
-                  <wp:extent cx="990599" cy="2006600"/>
-                  <wp:docPr id="39" name="Picture 39"/>
-                  <wp:cNvGraphicFramePr>
-                    <a:graphicFrameLocks noChangeAspect="1"/>
-                  </wp:cNvGraphicFramePr>
-                  <a:graphic>
-                    <a:graphicData uri="http://schemas.openxmlformats.org/drawingml/2006/picture">
-                      <pic:pic>
-                        <pic:nvPicPr>
-                          <pic:cNvPr id="0" name="38.png"/>
-                          <pic:cNvPicPr/>
-                        </pic:nvPicPr>
-                        <pic:blipFill>
-                          <a:blip r:embed="rId45"/>
-                          <a:stretch>
-                            <a:fillRect/>
-                          </a:stretch>
-                        </pic:blipFill>
-                        <pic:spPr>
-                          <a:xfrm>
-                            <a:off x="0" y="0"/>
-                            <a:ext cx="990599" cy="2006600"/>
-                          </a:xfrm>
-                          <a:prstGeom prst="rect"/>
-                        </pic:spPr>
-                      </pic:pic>
-                    </a:graphicData>
-                  </a:graphic>
-                </wp:inline>
-              </w:drawing>
-              <w:drawing>
-                <wp:inline xmlns:a="http://schemas.openxmlformats.org/drawingml/2006/main" xmlns:pic="http://schemas.openxmlformats.org/drawingml/2006/picture">
-                  <wp:extent cx="495299" cy="38100"/>
-                  <wp:docPr id="40" name="Picture 40"/>
-                  <wp:cNvGraphicFramePr>
-                    <a:graphicFrameLocks noChangeAspect="1"/>
-                  </wp:cNvGraphicFramePr>
-                  <a:graphic>
-                    <a:graphicData uri="http://schemas.openxmlformats.org/drawingml/2006/picture">
-                      <pic:pic>
-                        <pic:nvPicPr>
-                          <pic:cNvPr id="0" name="39.png"/>
-                          <pic:cNvPicPr/>
-                        </pic:nvPicPr>
-                        <pic:blipFill>
-                          <a:blip r:embed="rId46"/>
-                          <a:stretch>
-                            <a:fillRect/>
-                          </a:stretch>
-                        </pic:blipFill>
-                        <pic:spPr>
-                          <a:xfrm>
-                            <a:off x="0" y="0"/>
-                            <a:ext cx="495299" cy="38100"/>
-                          </a:xfrm>
-                          <a:prstGeom prst="rect"/>
-                        </pic:spPr>
-                      </pic:pic>
-                    </a:graphicData>
-                  </a:graphic>
-                </wp:inline>
-              </w:drawing>
-              <w:drawing>
-                <wp:inline xmlns:a="http://schemas.openxmlformats.org/drawingml/2006/main" xmlns:pic="http://schemas.openxmlformats.org/drawingml/2006/picture">
-                  <wp:extent cx="939799" cy="50800"/>
-                  <wp:docPr id="41" name="Picture 41"/>
-                  <wp:cNvGraphicFramePr>
-                    <a:graphicFrameLocks noChangeAspect="1"/>
-                  </wp:cNvGraphicFramePr>
-                  <a:graphic>
-                    <a:graphicData uri="http://schemas.openxmlformats.org/drawingml/2006/picture">
-                      <pic:pic>
-                        <pic:nvPicPr>
-                          <pic:cNvPr id="0" name="40.png"/>
-                          <pic:cNvPicPr/>
-                        </pic:nvPicPr>
-                        <pic:blipFill>
-                          <a:blip r:embed="rId47"/>
-                          <a:stretch>
-                            <a:fillRect/>
-                          </a:stretch>
-                        </pic:blipFill>
-                        <pic:spPr>
-                          <a:xfrm>
-                            <a:off x="0" y="0"/>
-                            <a:ext cx="939799" cy="50800"/>
-                          </a:xfrm>
-                          <a:prstGeom prst="rect"/>
-                        </pic:spPr>
-                      </pic:pic>
-                    </a:graphicData>
-                  </a:graphic>
-                </wp:inline>
-              </w:drawing>
-              <w:drawing>
-                <wp:inline xmlns:a="http://schemas.openxmlformats.org/drawingml/2006/main" xmlns:pic="http://schemas.openxmlformats.org/drawingml/2006/picture">
-                  <wp:extent cx="76200" cy="25400"/>
-                  <wp:docPr id="42" name="Picture 42"/>
-                  <wp:cNvGraphicFramePr>
-                    <a:graphicFrameLocks noChangeAspect="1"/>
-                  </wp:cNvGraphicFramePr>
-                  <a:graphic>
-                    <a:graphicData uri="http://schemas.openxmlformats.org/drawingml/2006/picture">
-                      <pic:pic>
-                        <pic:nvPicPr>
-                          <pic:cNvPr id="0" name="41.png"/>
-                          <pic:cNvPicPr/>
-                        </pic:nvPicPr>
-                        <pic:blipFill>
-                          <a:blip r:embed="rId48"/>
-                          <a:stretch>
-                            <a:fillRect/>
-                          </a:stretch>
-                        </pic:blipFill>
-                        <pic:spPr>
-                          <a:xfrm>
-                            <a:off x="0" y="0"/>
-                            <a:ext cx="76200" cy="25400"/>
-                          </a:xfrm>
-                          <a:prstGeom prst="rect"/>
-                        </pic:spPr>
-                      </pic:pic>
-                    </a:graphicData>
-                  </a:graphic>
-                </wp:inline>
-              </w:drawing>
-              <w:drawing>
-                <wp:inline xmlns:a="http://schemas.openxmlformats.org/drawingml/2006/main" xmlns:pic="http://schemas.openxmlformats.org/drawingml/2006/picture">
-                  <wp:extent cx="38100" cy="25400"/>
-                  <wp:docPr id="43" name="Picture 43"/>
-                  <wp:cNvGraphicFramePr>
-                    <a:graphicFrameLocks noChangeAspect="1"/>
-                  </wp:cNvGraphicFramePr>
-                  <a:graphic>
-                    <a:graphicData uri="http://schemas.openxmlformats.org/drawingml/2006/picture">
-                      <pic:pic>
-                        <pic:nvPicPr>
-                          <pic:cNvPr id="0" name="4.png"/>
-                          <pic:cNvPicPr/>
-                        </pic:nvPicPr>
-                        <pic:blipFill>
-                          <a:blip r:embed="rId13"/>
-                          <a:stretch>
-                            <a:fillRect/>
-                          </a:stretch>
-                        </pic:blipFill>
-                        <pic:spPr>
-                          <a:xfrm>
-                            <a:off x="0" y="0"/>
-                            <a:ext cx="38100" cy="25400"/>
-                          </a:xfrm>
-                          <a:prstGeom prst="rect"/>
-                        </pic:spPr>
-                      </pic:pic>
-                    </a:graphicData>
-                  </a:graphic>
-                </wp:inline>
-              </w:drawing>
-              <w:drawing>
-                <wp:inline xmlns:a="http://schemas.openxmlformats.org/drawingml/2006/main" xmlns:pic="http://schemas.openxmlformats.org/drawingml/2006/picture">
-                  <wp:extent cx="76200" cy="25400"/>
-                  <wp:docPr id="44" name="Picture 44"/>
-                  <wp:cNvGraphicFramePr>
-                    <a:graphicFrameLocks noChangeAspect="1"/>
-                  </wp:cNvGraphicFramePr>
-                  <a:graphic>
-                    <a:graphicData uri="http://schemas.openxmlformats.org/drawingml/2006/picture">
-                      <pic:pic>
-                        <pic:nvPicPr>
-                          <pic:cNvPr id="0" name="43.png"/>
-                          <pic:cNvPicPr/>
-                        </pic:nvPicPr>
-                        <pic:blipFill>
-                          <a:blip r:embed="rId49"/>
-                          <a:stretch>
-                            <a:fillRect/>
-                          </a:stretch>
-                        </pic:blipFill>
-                        <pic:spPr>
-                          <a:xfrm>
-                            <a:off x="0" y="0"/>
-                            <a:ext cx="76200" cy="25400"/>
-                          </a:xfrm>
-                          <a:prstGeom prst="rect"/>
-                        </pic:spPr>
-                      </pic:pic>
-                    </a:graphicData>
-                  </a:graphic>
-                </wp:inline>
-              </w:drawing>
-              <w:drawing>
-                <wp:inline xmlns:a="http://schemas.openxmlformats.org/drawingml/2006/main" xmlns:pic="http://schemas.openxmlformats.org/drawingml/2006/picture">
-                  <wp:extent cx="190500" cy="50800"/>
-                  <wp:docPr id="45" name="Picture 45"/>
-                  <wp:cNvGraphicFramePr>
-                    <a:graphicFrameLocks noChangeAspect="1"/>
-                  </wp:cNvGraphicFramePr>
-                  <a:graphic>
-                    <a:graphicData uri="http://schemas.openxmlformats.org/drawingml/2006/picture">
-                      <pic:pic>
-                        <pic:nvPicPr>
-                          <pic:cNvPr id="0" name="44.png"/>
-                          <pic:cNvPicPr/>
-                        </pic:nvPicPr>
-                        <pic:blipFill>
-                          <a:blip r:embed="rId50"/>
-                          <a:stretch>
-                            <a:fillRect/>
-                          </a:stretch>
-                        </pic:blipFill>
-                        <pic:spPr>
-                          <a:xfrm>
-                            <a:off x="0" y="0"/>
-                            <a:ext cx="190500" cy="50800"/>
-                          </a:xfrm>
-                          <a:prstGeom prst="rect"/>
-                        </pic:spPr>
-                      </pic:pic>
-                    </a:graphicData>
-                  </a:graphic>
-                </wp:inline>
-              </w:drawing>
-              <w:drawing>
-                <wp:inline xmlns:a="http://schemas.openxmlformats.org/drawingml/2006/main" xmlns:pic="http://schemas.openxmlformats.org/drawingml/2006/picture">
-                  <wp:extent cx="127000" cy="609600"/>
-                  <wp:docPr id="46" name="Picture 46"/>
-                  <wp:cNvGraphicFramePr>
-                    <a:graphicFrameLocks noChangeAspect="1"/>
-                  </wp:cNvGraphicFramePr>
-                  <a:graphic>
-                    <a:graphicData uri="http://schemas.openxmlformats.org/drawingml/2006/picture">
-                      <pic:pic>
-                        <pic:nvPicPr>
-                          <pic:cNvPr id="0" name="45.png"/>
-                          <pic:cNvPicPr/>
-                        </pic:nvPicPr>
-                        <pic:blipFill>
-                          <a:blip r:embed="rId51"/>
-                          <a:stretch>
-                            <a:fillRect/>
-                          </a:stretch>
-                        </pic:blipFill>
-                        <pic:spPr>
-                          <a:xfrm>
-                            <a:off x="0" y="0"/>
-                            <a:ext cx="127000" cy="609600"/>
-                          </a:xfrm>
-                          <a:prstGeom prst="rect"/>
-                        </pic:spPr>
-                      </pic:pic>
-                    </a:graphicData>
-                  </a:graphic>
-                </wp:inline>
-              </w:drawing>
-              <w:drawing>
-                <wp:inline xmlns:a="http://schemas.openxmlformats.org/drawingml/2006/main" xmlns:pic="http://schemas.openxmlformats.org/drawingml/2006/picture">
-                  <wp:extent cx="1079500" cy="1803400"/>
-                  <wp:docPr id="47" name="Picture 47"/>
-                  <wp:cNvGraphicFramePr>
-                    <a:graphicFrameLocks noChangeAspect="1"/>
-                  </wp:cNvGraphicFramePr>
-                  <a:graphic>
-                    <a:graphicData uri="http://schemas.openxmlformats.org/drawingml/2006/picture">
-                      <pic:pic>
-                        <pic:nvPicPr>
-                          <pic:cNvPr id="0" name="46.png"/>
-                          <pic:cNvPicPr/>
-                        </pic:nvPicPr>
-                        <pic:blipFill>
-                          <a:blip r:embed="rId52"/>
-                          <a:stretch>
-                            <a:fillRect/>
-                          </a:stretch>
-                        </pic:blipFill>
-                        <pic:spPr>
-                          <a:xfrm>
-                            <a:off x="0" y="0"/>
-                            <a:ext cx="1079500" cy="1803400"/>
-                          </a:xfrm>
-                          <a:prstGeom prst="rect"/>
-                        </pic:spPr>
-                      </pic:pic>
-                    </a:graphicData>
-                  </a:graphic>
-                </wp:inline>
-              </w:drawing>
-              <w:drawing>
-                <wp:inline xmlns:a="http://schemas.openxmlformats.org/drawingml/2006/main" xmlns:pic="http://schemas.openxmlformats.org/drawingml/2006/picture">
-                  <wp:extent cx="25400" cy="266700"/>
-                  <wp:docPr id="48" name="Picture 48"/>
-                  <wp:cNvGraphicFramePr>
-                    <a:graphicFrameLocks noChangeAspect="1"/>
-                  </wp:cNvGraphicFramePr>
-                  <a:graphic>
-                    <a:graphicData uri="http://schemas.openxmlformats.org/drawingml/2006/picture">
-                      <pic:pic>
-                        <pic:nvPicPr>
-                          <pic:cNvPr id="0" name="47.png"/>
-                          <pic:cNvPicPr/>
-                        </pic:nvPicPr>
-                        <pic:blipFill>
-                          <a:blip r:embed="rId53"/>
-                          <a:stretch>
-                            <a:fillRect/>
-                          </a:stretch>
-                        </pic:blipFill>
-                        <pic:spPr>
-                          <a:xfrm>
-                            <a:off x="0" y="0"/>
-                            <a:ext cx="25400" cy="266700"/>
+                            <a:ext cx="215900" cy="368300"/>
                           </a:xfrm>
                           <a:prstGeom prst="rect"/>
                         </pic:spPr>

</xml_diff>

<commit_message>
Changed redundancy to better represent or output the chosen redundancies
</commit_message>
<xml_diff>
--- a/output.docx
+++ b/output.docx
@@ -32,23 +32,94 @@
           </w:tcPr>
           <w:p>
             <w:r>
-              <w:t xml:space="preserve"> c 7213</w:t>
+              <w:t xml:space="preserve"> clyde rtd, name</w:t>
               <w:br/>
-              <w:t xml:space="preserve"> 4 4% 4</w:t>
+              <w:t xml:space="preserve"> Gude £6;</w:t>
               <w:br/>
-              <w:t xml:space="preserve"> 4</w:t>
+              <w:t xml:space="preserve"> name (TU</w:t>
               <w:br/>
-              <w:t xml:space="preserve"> a(n) tneert Pont /en Of!) incettear lengnese</w:t>
+              <w:t xml:space="preserve">  {yyedet struct 4</w:t>
               <w:br/>
-              <w:t xml:space="preserve"> oy) le | Mente</w:t>
+              <w:t xml:space="preserve"> f</w:t>
               <w:br/>
+              <w:t xml:space="preserve"> V</w:t>
+              <w:br/>
+              <w:t xml:space="preserve"> id</w:t>
+              <w:br/>
+              <w:t xml:space="preserve"> f</w:t>
+              <w:br/>
+              <w:t xml:space="preserve"> Choy</w:t>
+              <w:br/>
+              <w:t xml:space="preserve"> rue</w:t>
+              <w:br/>
+              <w:t xml:space="preserve"> *</w:t>
+              <w:br/>
+              <w:t xml:space="preserve"> f</w:t>
+              <w:br/>
+              <w:t xml:space="preserve"> Cu SS</w:t>
+              <w:br/>
+              <w:t xml:space="preserve">  —</w:t>
+              <w:br/>
+              <w:t xml:space="preserve"> Srey (s.nane Ve’),</w:t>
+              <w:br/>
+              <w:t xml:space="preserve"> ‘</w:t>
+              <w:br/>
+              <w:t>'</w:t>
+              <w:br/>
+              <w:t xml:space="preserve"> lA</w:t>
+              <w:br/>
+              <w:t xml:space="preserve"> f</w:t>
+              <w:br/>
+              <w:t>f</w:t>
+              <w:br/>
+              <w:t xml:space="preserve"> U Gadint</w:t>
+              <w:br/>
+              <w:t xml:space="preserve"> Cudent «</w:t>
+              <w:br/>
+              <w:t xml:space="preserve"> f</w:t>
+              <w:br/>
+              <w:t xml:space="preserve"> udu p&lt;€5,</w:t>
+              <w:br/>
+              <w:t xml:space="preserve"> f</w:t>
+              <w:br/>
+              <w:t>f</w:t>
+              <w:br/>
+              <w:t xml:space="preserve"> YS dant’</w:t>
+              <w:br/>
+              <w:t xml:space="preserve"> .</w:t>
+              <w:br/>
+              <w:t xml:space="preserve"> Ment ©)</w:t>
+              <w:br/>
+              <w:t xml:space="preserve"> Gt</w:t>
+              <w:br/>
+              <w:t xml:space="preserve"> Aydant p=,</w:t>
+              <w:br/>
+              <w:t xml:space="preserve"> name ((T 1 |</w:t>
+              <w:br/>
+              <w:t xml:space="preserve"> Ad</w:t>
+              <w:br/>
+              <w:t>)</w:t>
+              <w:br/>
+              <w:t>&gt;</w:t>
+              <w:br/>
+              <w:t xml:space="preserve"> U</w:t>
+              <w:br/>
+              <w:t>9</w:t>
+              <w:br/>
+              <w:t>(2)</w:t>
+              <w:br/>
+              <w:t xml:space="preserve"> s</w:t>
+              <w:br/>
+              <w:t>[</w:t>
+              <w:br/>
+              <w:t xml:space="preserve"> </w:t>
             </w:r>
           </w:p>
           <w:p>
             <w:r>
               <w:drawing>
                 <wp:inline xmlns:a="http://schemas.openxmlformats.org/drawingml/2006/main" xmlns:pic="http://schemas.openxmlformats.org/drawingml/2006/picture">
-                  <wp:extent cx="190500" cy="266700"/>
+                  <wp:extent cx="3086100" cy="4203700"/>
                   <wp:docPr id="1" name="Picture 1"/>
                   <wp:cNvGraphicFramePr>
                     <a:graphicFrameLocks noChangeAspect="1"/>
@@ -69,7 +140,7 @@
                         <pic:spPr>
                           <a:xfrm>
                             <a:off x="0" y="0"/>
-                            <a:ext cx="190500" cy="266700"/>
+                            <a:ext cx="3086100" cy="4203700"/>
                           </a:xfrm>
                           <a:prstGeom prst="rect"/>
                         </pic:spPr>
@@ -80,7 +151,7 @@
               </w:drawing>
               <w:drawing>
                 <wp:inline xmlns:a="http://schemas.openxmlformats.org/drawingml/2006/main" xmlns:pic="http://schemas.openxmlformats.org/drawingml/2006/picture">
-                  <wp:extent cx="279400" cy="406400"/>
+                  <wp:extent cx="254000" cy="368300"/>
                   <wp:docPr id="2" name="Picture 2"/>
                   <wp:cNvGraphicFramePr>
                     <a:graphicFrameLocks noChangeAspect="1"/>
@@ -101,7 +172,7 @@
                         <pic:spPr>
                           <a:xfrm>
                             <a:off x="0" y="0"/>
-                            <a:ext cx="279400" cy="406400"/>
+                            <a:ext cx="254000" cy="368300"/>
                           </a:xfrm>
                           <a:prstGeom prst="rect"/>
                         </pic:spPr>
@@ -112,7 +183,7 @@
               </w:drawing>
               <w:drawing>
                 <wp:inline xmlns:a="http://schemas.openxmlformats.org/drawingml/2006/main" xmlns:pic="http://schemas.openxmlformats.org/drawingml/2006/picture">
-                  <wp:extent cx="2781300" cy="1473200"/>
+                  <wp:extent cx="1447800" cy="1676400"/>
                   <wp:docPr id="3" name="Picture 3"/>
                   <wp:cNvGraphicFramePr>
                     <a:graphicFrameLocks noChangeAspect="1"/>
@@ -133,7 +204,7 @@
                         <pic:spPr>
                           <a:xfrm>
                             <a:off x="0" y="0"/>
-                            <a:ext cx="2781300" cy="1473200"/>
+                            <a:ext cx="1447800" cy="1676400"/>
                           </a:xfrm>
                           <a:prstGeom prst="rect"/>
                         </pic:spPr>
@@ -144,7 +215,7 @@
               </w:drawing>
               <w:drawing>
                 <wp:inline xmlns:a="http://schemas.openxmlformats.org/drawingml/2006/main" xmlns:pic="http://schemas.openxmlformats.org/drawingml/2006/picture">
-                  <wp:extent cx="1422400" cy="1333500"/>
+                  <wp:extent cx="2768600" cy="2717800"/>
                   <wp:docPr id="4" name="Picture 4"/>
                   <wp:cNvGraphicFramePr>
                     <a:graphicFrameLocks noChangeAspect="1"/>
@@ -165,7 +236,7 @@
                         <pic:spPr>
                           <a:xfrm>
                             <a:off x="0" y="0"/>
-                            <a:ext cx="1422400" cy="1333500"/>
+                            <a:ext cx="2768600" cy="2717800"/>
                           </a:xfrm>
                           <a:prstGeom prst="rect"/>
                         </pic:spPr>
@@ -176,7 +247,7 @@
               </w:drawing>
               <w:drawing>
                 <wp:inline xmlns:a="http://schemas.openxmlformats.org/drawingml/2006/main" xmlns:pic="http://schemas.openxmlformats.org/drawingml/2006/picture">
-                  <wp:extent cx="3962399" cy="825500"/>
+                  <wp:extent cx="101600" cy="12700"/>
                   <wp:docPr id="5" name="Picture 5"/>
                   <wp:cNvGraphicFramePr>
                     <a:graphicFrameLocks noChangeAspect="1"/>
@@ -197,7 +268,7 @@
                         <pic:spPr>
                           <a:xfrm>
                             <a:off x="0" y="0"/>
-                            <a:ext cx="3962399" cy="825500"/>
+                            <a:ext cx="101600" cy="12700"/>
                           </a:xfrm>
                           <a:prstGeom prst="rect"/>
                         </pic:spPr>
@@ -208,7 +279,7 @@
               </w:drawing>
               <w:drawing>
                 <wp:inline xmlns:a="http://schemas.openxmlformats.org/drawingml/2006/main" xmlns:pic="http://schemas.openxmlformats.org/drawingml/2006/picture">
-                  <wp:extent cx="1727200" cy="1003300"/>
+                  <wp:extent cx="4178300" cy="38100"/>
                   <wp:docPr id="6" name="Picture 6"/>
                   <wp:cNvGraphicFramePr>
                     <a:graphicFrameLocks noChangeAspect="1"/>
@@ -229,7 +300,7 @@
                         <pic:spPr>
                           <a:xfrm>
                             <a:off x="0" y="0"/>
-                            <a:ext cx="1727200" cy="1003300"/>
+                            <a:ext cx="4178300" cy="38100"/>
                           </a:xfrm>
                           <a:prstGeom prst="rect"/>
                         </pic:spPr>
@@ -240,7 +311,7 @@
               </w:drawing>
               <w:drawing>
                 <wp:inline xmlns:a="http://schemas.openxmlformats.org/drawingml/2006/main" xmlns:pic="http://schemas.openxmlformats.org/drawingml/2006/picture">
-                  <wp:extent cx="1257300" cy="1168400"/>
+                  <wp:extent cx="4838700" cy="38100"/>
                   <wp:docPr id="7" name="Picture 7"/>
                   <wp:cNvGraphicFramePr>
                     <a:graphicFrameLocks noChangeAspect="1"/>
@@ -261,7 +332,7 @@
                         <pic:spPr>
                           <a:xfrm>
                             <a:off x="0" y="0"/>
-                            <a:ext cx="1257300" cy="1168400"/>
+                            <a:ext cx="4838700" cy="38100"/>
                           </a:xfrm>
                           <a:prstGeom prst="rect"/>
                         </pic:spPr>
@@ -272,7 +343,7 @@
               </w:drawing>
               <w:drawing>
                 <wp:inline xmlns:a="http://schemas.openxmlformats.org/drawingml/2006/main" xmlns:pic="http://schemas.openxmlformats.org/drawingml/2006/picture">
-                  <wp:extent cx="215900" cy="317500"/>
+                  <wp:extent cx="584200" cy="431800"/>
                   <wp:docPr id="8" name="Picture 8"/>
                   <wp:cNvGraphicFramePr>
                     <a:graphicFrameLocks noChangeAspect="1"/>
@@ -293,7 +364,7 @@
                         <pic:spPr>
                           <a:xfrm>
                             <a:off x="0" y="0"/>
-                            <a:ext cx="215900" cy="317500"/>
+                            <a:ext cx="584200" cy="431800"/>
                           </a:xfrm>
                           <a:prstGeom prst="rect"/>
                         </pic:spPr>
@@ -304,7 +375,7 @@
               </w:drawing>
               <w:drawing>
                 <wp:inline xmlns:a="http://schemas.openxmlformats.org/drawingml/2006/main" xmlns:pic="http://schemas.openxmlformats.org/drawingml/2006/picture">
-                  <wp:extent cx="215900" cy="368300"/>
+                  <wp:extent cx="190500" cy="469899"/>
                   <wp:docPr id="9" name="Picture 9"/>
                   <wp:cNvGraphicFramePr>
                     <a:graphicFrameLocks noChangeAspect="1"/>
@@ -325,7 +396,807 @@
                         <pic:spPr>
                           <a:xfrm>
                             <a:off x="0" y="0"/>
-                            <a:ext cx="215900" cy="368300"/>
+                            <a:ext cx="190500" cy="469899"/>
+                          </a:xfrm>
+                          <a:prstGeom prst="rect"/>
+                        </pic:spPr>
+                      </pic:pic>
+                    </a:graphicData>
+                  </a:graphic>
+                </wp:inline>
+              </w:drawing>
+              <w:drawing>
+                <wp:inline xmlns:a="http://schemas.openxmlformats.org/drawingml/2006/main" xmlns:pic="http://schemas.openxmlformats.org/drawingml/2006/picture">
+                  <wp:extent cx="38100" cy="38100"/>
+                  <wp:docPr id="10" name="Picture 10"/>
+                  <wp:cNvGraphicFramePr>
+                    <a:graphicFrameLocks noChangeAspect="1"/>
+                  </wp:cNvGraphicFramePr>
+                  <a:graphic>
+                    <a:graphicData uri="http://schemas.openxmlformats.org/drawingml/2006/picture">
+                      <pic:pic>
+                        <pic:nvPicPr>
+                          <pic:cNvPr id="0" name="9.png"/>
+                          <pic:cNvPicPr/>
+                        </pic:nvPicPr>
+                        <pic:blipFill>
+                          <a:blip r:embed="rId18"/>
+                          <a:stretch>
+                            <a:fillRect/>
+                          </a:stretch>
+                        </pic:blipFill>
+                        <pic:spPr>
+                          <a:xfrm>
+                            <a:off x="0" y="0"/>
+                            <a:ext cx="38100" cy="38100"/>
+                          </a:xfrm>
+                          <a:prstGeom prst="rect"/>
+                        </pic:spPr>
+                      </pic:pic>
+                    </a:graphicData>
+                  </a:graphic>
+                </wp:inline>
+              </w:drawing>
+              <w:drawing>
+                <wp:inline xmlns:a="http://schemas.openxmlformats.org/drawingml/2006/main" xmlns:pic="http://schemas.openxmlformats.org/drawingml/2006/picture">
+                  <wp:extent cx="1968500" cy="508000"/>
+                  <wp:docPr id="11" name="Picture 11"/>
+                  <wp:cNvGraphicFramePr>
+                    <a:graphicFrameLocks noChangeAspect="1"/>
+                  </wp:cNvGraphicFramePr>
+                  <a:graphic>
+                    <a:graphicData uri="http://schemas.openxmlformats.org/drawingml/2006/picture">
+                      <pic:pic>
+                        <pic:nvPicPr>
+                          <pic:cNvPr id="0" name="10.png"/>
+                          <pic:cNvPicPr/>
+                        </pic:nvPicPr>
+                        <pic:blipFill>
+                          <a:blip r:embed="rId19"/>
+                          <a:stretch>
+                            <a:fillRect/>
+                          </a:stretch>
+                        </pic:blipFill>
+                        <pic:spPr>
+                          <a:xfrm>
+                            <a:off x="0" y="0"/>
+                            <a:ext cx="1968500" cy="508000"/>
+                          </a:xfrm>
+                          <a:prstGeom prst="rect"/>
+                        </pic:spPr>
+                      </pic:pic>
+                    </a:graphicData>
+                  </a:graphic>
+                </wp:inline>
+              </w:drawing>
+              <w:drawing>
+                <wp:inline xmlns:a="http://schemas.openxmlformats.org/drawingml/2006/main" xmlns:pic="http://schemas.openxmlformats.org/drawingml/2006/picture">
+                  <wp:extent cx="139700" cy="330200"/>
+                  <wp:docPr id="12" name="Picture 12"/>
+                  <wp:cNvGraphicFramePr>
+                    <a:graphicFrameLocks noChangeAspect="1"/>
+                  </wp:cNvGraphicFramePr>
+                  <a:graphic>
+                    <a:graphicData uri="http://schemas.openxmlformats.org/drawingml/2006/picture">
+                      <pic:pic>
+                        <pic:nvPicPr>
+                          <pic:cNvPr id="0" name="11.png"/>
+                          <pic:cNvPicPr/>
+                        </pic:nvPicPr>
+                        <pic:blipFill>
+                          <a:blip r:embed="rId20"/>
+                          <a:stretch>
+                            <a:fillRect/>
+                          </a:stretch>
+                        </pic:blipFill>
+                        <pic:spPr>
+                          <a:xfrm>
+                            <a:off x="0" y="0"/>
+                            <a:ext cx="139700" cy="330200"/>
+                          </a:xfrm>
+                          <a:prstGeom prst="rect"/>
+                        </pic:spPr>
+                      </pic:pic>
+                    </a:graphicData>
+                  </a:graphic>
+                </wp:inline>
+              </w:drawing>
+              <w:drawing>
+                <wp:inline xmlns:a="http://schemas.openxmlformats.org/drawingml/2006/main" xmlns:pic="http://schemas.openxmlformats.org/drawingml/2006/picture">
+                  <wp:extent cx="127000" cy="3111500"/>
+                  <wp:docPr id="13" name="Picture 13"/>
+                  <wp:cNvGraphicFramePr>
+                    <a:graphicFrameLocks noChangeAspect="1"/>
+                  </wp:cNvGraphicFramePr>
+                  <a:graphic>
+                    <a:graphicData uri="http://schemas.openxmlformats.org/drawingml/2006/picture">
+                      <pic:pic>
+                        <pic:nvPicPr>
+                          <pic:cNvPr id="0" name="12.png"/>
+                          <pic:cNvPicPr/>
+                        </pic:nvPicPr>
+                        <pic:blipFill>
+                          <a:blip r:embed="rId21"/>
+                          <a:stretch>
+                            <a:fillRect/>
+                          </a:stretch>
+                        </pic:blipFill>
+                        <pic:spPr>
+                          <a:xfrm>
+                            <a:off x="0" y="0"/>
+                            <a:ext cx="127000" cy="3111500"/>
+                          </a:xfrm>
+                          <a:prstGeom prst="rect"/>
+                        </pic:spPr>
+                      </pic:pic>
+                    </a:graphicData>
+                  </a:graphic>
+                </wp:inline>
+              </w:drawing>
+              <w:drawing>
+                <wp:inline xmlns:a="http://schemas.openxmlformats.org/drawingml/2006/main" xmlns:pic="http://schemas.openxmlformats.org/drawingml/2006/picture">
+                  <wp:extent cx="292100" cy="406400"/>
+                  <wp:docPr id="14" name="Picture 14"/>
+                  <wp:cNvGraphicFramePr>
+                    <a:graphicFrameLocks noChangeAspect="1"/>
+                  </wp:cNvGraphicFramePr>
+                  <a:graphic>
+                    <a:graphicData uri="http://schemas.openxmlformats.org/drawingml/2006/picture">
+                      <pic:pic>
+                        <pic:nvPicPr>
+                          <pic:cNvPr id="0" name="13.png"/>
+                          <pic:cNvPicPr/>
+                        </pic:nvPicPr>
+                        <pic:blipFill>
+                          <a:blip r:embed="rId22"/>
+                          <a:stretch>
+                            <a:fillRect/>
+                          </a:stretch>
+                        </pic:blipFill>
+                        <pic:spPr>
+                          <a:xfrm>
+                            <a:off x="0" y="0"/>
+                            <a:ext cx="292100" cy="406400"/>
+                          </a:xfrm>
+                          <a:prstGeom prst="rect"/>
+                        </pic:spPr>
+                      </pic:pic>
+                    </a:graphicData>
+                  </a:graphic>
+                </wp:inline>
+              </w:drawing>
+              <w:drawing>
+                <wp:inline xmlns:a="http://schemas.openxmlformats.org/drawingml/2006/main" xmlns:pic="http://schemas.openxmlformats.org/drawingml/2006/picture">
+                  <wp:extent cx="1968500" cy="1943100"/>
+                  <wp:docPr id="15" name="Picture 15"/>
+                  <wp:cNvGraphicFramePr>
+                    <a:graphicFrameLocks noChangeAspect="1"/>
+                  </wp:cNvGraphicFramePr>
+                  <a:graphic>
+                    <a:graphicData uri="http://schemas.openxmlformats.org/drawingml/2006/picture">
+                      <pic:pic>
+                        <pic:nvPicPr>
+                          <pic:cNvPr id="0" name="14.png"/>
+                          <pic:cNvPicPr/>
+                        </pic:nvPicPr>
+                        <pic:blipFill>
+                          <a:blip r:embed="rId23"/>
+                          <a:stretch>
+                            <a:fillRect/>
+                          </a:stretch>
+                        </pic:blipFill>
+                        <pic:spPr>
+                          <a:xfrm>
+                            <a:off x="0" y="0"/>
+                            <a:ext cx="1968500" cy="1943100"/>
+                          </a:xfrm>
+                          <a:prstGeom prst="rect"/>
+                        </pic:spPr>
+                      </pic:pic>
+                    </a:graphicData>
+                  </a:graphic>
+                </wp:inline>
+              </w:drawing>
+              <w:drawing>
+                <wp:inline xmlns:a="http://schemas.openxmlformats.org/drawingml/2006/main" xmlns:pic="http://schemas.openxmlformats.org/drawingml/2006/picture">
+                  <wp:extent cx="393700" cy="457200"/>
+                  <wp:docPr id="16" name="Picture 16"/>
+                  <wp:cNvGraphicFramePr>
+                    <a:graphicFrameLocks noChangeAspect="1"/>
+                  </wp:cNvGraphicFramePr>
+                  <a:graphic>
+                    <a:graphicData uri="http://schemas.openxmlformats.org/drawingml/2006/picture">
+                      <pic:pic>
+                        <pic:nvPicPr>
+                          <pic:cNvPr id="0" name="15.png"/>
+                          <pic:cNvPicPr/>
+                        </pic:nvPicPr>
+                        <pic:blipFill>
+                          <a:blip r:embed="rId24"/>
+                          <a:stretch>
+                            <a:fillRect/>
+                          </a:stretch>
+                        </pic:blipFill>
+                        <pic:spPr>
+                          <a:xfrm>
+                            <a:off x="0" y="0"/>
+                            <a:ext cx="393700" cy="457200"/>
+                          </a:xfrm>
+                          <a:prstGeom prst="rect"/>
+                        </pic:spPr>
+                      </pic:pic>
+                    </a:graphicData>
+                  </a:graphic>
+                </wp:inline>
+              </w:drawing>
+              <w:drawing>
+                <wp:inline xmlns:a="http://schemas.openxmlformats.org/drawingml/2006/main" xmlns:pic="http://schemas.openxmlformats.org/drawingml/2006/picture">
+                  <wp:extent cx="38100" cy="50800"/>
+                  <wp:docPr id="17" name="Picture 17"/>
+                  <wp:cNvGraphicFramePr>
+                    <a:graphicFrameLocks noChangeAspect="1"/>
+                  </wp:cNvGraphicFramePr>
+                  <a:graphic>
+                    <a:graphicData uri="http://schemas.openxmlformats.org/drawingml/2006/picture">
+                      <pic:pic>
+                        <pic:nvPicPr>
+                          <pic:cNvPr id="0" name="16.png"/>
+                          <pic:cNvPicPr/>
+                        </pic:nvPicPr>
+                        <pic:blipFill>
+                          <a:blip r:embed="rId25"/>
+                          <a:stretch>
+                            <a:fillRect/>
+                          </a:stretch>
+                        </pic:blipFill>
+                        <pic:spPr>
+                          <a:xfrm>
+                            <a:off x="0" y="0"/>
+                            <a:ext cx="38100" cy="50800"/>
+                          </a:xfrm>
+                          <a:prstGeom prst="rect"/>
+                        </pic:spPr>
+                      </pic:pic>
+                    </a:graphicData>
+                  </a:graphic>
+                </wp:inline>
+              </w:drawing>
+              <w:drawing>
+                <wp:inline xmlns:a="http://schemas.openxmlformats.org/drawingml/2006/main" xmlns:pic="http://schemas.openxmlformats.org/drawingml/2006/picture">
+                  <wp:extent cx="50800" cy="228600"/>
+                  <wp:docPr id="18" name="Picture 18"/>
+                  <wp:cNvGraphicFramePr>
+                    <a:graphicFrameLocks noChangeAspect="1"/>
+                  </wp:cNvGraphicFramePr>
+                  <a:graphic>
+                    <a:graphicData uri="http://schemas.openxmlformats.org/drawingml/2006/picture">
+                      <pic:pic>
+                        <pic:nvPicPr>
+                          <pic:cNvPr id="0" name="17.png"/>
+                          <pic:cNvPicPr/>
+                        </pic:nvPicPr>
+                        <pic:blipFill>
+                          <a:blip r:embed="rId26"/>
+                          <a:stretch>
+                            <a:fillRect/>
+                          </a:stretch>
+                        </pic:blipFill>
+                        <pic:spPr>
+                          <a:xfrm>
+                            <a:off x="0" y="0"/>
+                            <a:ext cx="50800" cy="228600"/>
+                          </a:xfrm>
+                          <a:prstGeom prst="rect"/>
+                        </pic:spPr>
+                      </pic:pic>
+                    </a:graphicData>
+                  </a:graphic>
+                </wp:inline>
+              </w:drawing>
+              <w:drawing>
+                <wp:inline xmlns:a="http://schemas.openxmlformats.org/drawingml/2006/main" xmlns:pic="http://schemas.openxmlformats.org/drawingml/2006/picture">
+                  <wp:extent cx="63500" cy="1066800"/>
+                  <wp:docPr id="19" name="Picture 19"/>
+                  <wp:cNvGraphicFramePr>
+                    <a:graphicFrameLocks noChangeAspect="1"/>
+                  </wp:cNvGraphicFramePr>
+                  <a:graphic>
+                    <a:graphicData uri="http://schemas.openxmlformats.org/drawingml/2006/picture">
+                      <pic:pic>
+                        <pic:nvPicPr>
+                          <pic:cNvPr id="0" name="18.png"/>
+                          <pic:cNvPicPr/>
+                        </pic:nvPicPr>
+                        <pic:blipFill>
+                          <a:blip r:embed="rId27"/>
+                          <a:stretch>
+                            <a:fillRect/>
+                          </a:stretch>
+                        </pic:blipFill>
+                        <pic:spPr>
+                          <a:xfrm>
+                            <a:off x="0" y="0"/>
+                            <a:ext cx="63500" cy="1066800"/>
+                          </a:xfrm>
+                          <a:prstGeom prst="rect"/>
+                        </pic:spPr>
+                      </pic:pic>
+                    </a:graphicData>
+                  </a:graphic>
+                </wp:inline>
+              </w:drawing>
+              <w:drawing>
+                <wp:inline xmlns:a="http://schemas.openxmlformats.org/drawingml/2006/main" xmlns:pic="http://schemas.openxmlformats.org/drawingml/2006/picture">
+                  <wp:extent cx="254000" cy="355600"/>
+                  <wp:docPr id="20" name="Picture 20"/>
+                  <wp:cNvGraphicFramePr>
+                    <a:graphicFrameLocks noChangeAspect="1"/>
+                  </wp:cNvGraphicFramePr>
+                  <a:graphic>
+                    <a:graphicData uri="http://schemas.openxmlformats.org/drawingml/2006/picture">
+                      <pic:pic>
+                        <pic:nvPicPr>
+                          <pic:cNvPr id="0" name="19.png"/>
+                          <pic:cNvPicPr/>
+                        </pic:nvPicPr>
+                        <pic:blipFill>
+                          <a:blip r:embed="rId28"/>
+                          <a:stretch>
+                            <a:fillRect/>
+                          </a:stretch>
+                        </pic:blipFill>
+                        <pic:spPr>
+                          <a:xfrm>
+                            <a:off x="0" y="0"/>
+                            <a:ext cx="254000" cy="355600"/>
+                          </a:xfrm>
+                          <a:prstGeom prst="rect"/>
+                        </pic:spPr>
+                      </pic:pic>
+                    </a:graphicData>
+                  </a:graphic>
+                </wp:inline>
+              </w:drawing>
+              <w:drawing>
+                <wp:inline xmlns:a="http://schemas.openxmlformats.org/drawingml/2006/main" xmlns:pic="http://schemas.openxmlformats.org/drawingml/2006/picture">
+                  <wp:extent cx="1574800" cy="1600200"/>
+                  <wp:docPr id="21" name="Picture 21"/>
+                  <wp:cNvGraphicFramePr>
+                    <a:graphicFrameLocks noChangeAspect="1"/>
+                  </wp:cNvGraphicFramePr>
+                  <a:graphic>
+                    <a:graphicData uri="http://schemas.openxmlformats.org/drawingml/2006/picture">
+                      <pic:pic>
+                        <pic:nvPicPr>
+                          <pic:cNvPr id="0" name="20.png"/>
+                          <pic:cNvPicPr/>
+                        </pic:nvPicPr>
+                        <pic:blipFill>
+                          <a:blip r:embed="rId29"/>
+                          <a:stretch>
+                            <a:fillRect/>
+                          </a:stretch>
+                        </pic:blipFill>
+                        <pic:spPr>
+                          <a:xfrm>
+                            <a:off x="0" y="0"/>
+                            <a:ext cx="1574800" cy="1600200"/>
+                          </a:xfrm>
+                          <a:prstGeom prst="rect"/>
+                        </pic:spPr>
+                      </pic:pic>
+                    </a:graphicData>
+                  </a:graphic>
+                </wp:inline>
+              </w:drawing>
+              <w:drawing>
+                <wp:inline xmlns:a="http://schemas.openxmlformats.org/drawingml/2006/main" xmlns:pic="http://schemas.openxmlformats.org/drawingml/2006/picture">
+                  <wp:extent cx="63500" cy="1130300"/>
+                  <wp:docPr id="22" name="Picture 22"/>
+                  <wp:cNvGraphicFramePr>
+                    <a:graphicFrameLocks noChangeAspect="1"/>
+                  </wp:cNvGraphicFramePr>
+                  <a:graphic>
+                    <a:graphicData uri="http://schemas.openxmlformats.org/drawingml/2006/picture">
+                      <pic:pic>
+                        <pic:nvPicPr>
+                          <pic:cNvPr id="0" name="21.png"/>
+                          <pic:cNvPicPr/>
+                        </pic:nvPicPr>
+                        <pic:blipFill>
+                          <a:blip r:embed="rId30"/>
+                          <a:stretch>
+                            <a:fillRect/>
+                          </a:stretch>
+                        </pic:blipFill>
+                        <pic:spPr>
+                          <a:xfrm>
+                            <a:off x="0" y="0"/>
+                            <a:ext cx="63500" cy="1130300"/>
+                          </a:xfrm>
+                          <a:prstGeom prst="rect"/>
+                        </pic:spPr>
+                      </pic:pic>
+                    </a:graphicData>
+                  </a:graphic>
+                </wp:inline>
+              </w:drawing>
+              <w:drawing>
+                <wp:inline xmlns:a="http://schemas.openxmlformats.org/drawingml/2006/main" xmlns:pic="http://schemas.openxmlformats.org/drawingml/2006/picture">
+                  <wp:extent cx="25400" cy="622300"/>
+                  <wp:docPr id="23" name="Picture 23"/>
+                  <wp:cNvGraphicFramePr>
+                    <a:graphicFrameLocks noChangeAspect="1"/>
+                  </wp:cNvGraphicFramePr>
+                  <a:graphic>
+                    <a:graphicData uri="http://schemas.openxmlformats.org/drawingml/2006/picture">
+                      <pic:pic>
+                        <pic:nvPicPr>
+                          <pic:cNvPr id="0" name="22.png"/>
+                          <pic:cNvPicPr/>
+                        </pic:nvPicPr>
+                        <pic:blipFill>
+                          <a:blip r:embed="rId31"/>
+                          <a:stretch>
+                            <a:fillRect/>
+                          </a:stretch>
+                        </pic:blipFill>
+                        <pic:spPr>
+                          <a:xfrm>
+                            <a:off x="0" y="0"/>
+                            <a:ext cx="25400" cy="622300"/>
+                          </a:xfrm>
+                          <a:prstGeom prst="rect"/>
+                        </pic:spPr>
+                      </pic:pic>
+                    </a:graphicData>
+                  </a:graphic>
+                </wp:inline>
+              </w:drawing>
+              <w:drawing>
+                <wp:inline xmlns:a="http://schemas.openxmlformats.org/drawingml/2006/main" xmlns:pic="http://schemas.openxmlformats.org/drawingml/2006/picture">
+                  <wp:extent cx="254000" cy="508000"/>
+                  <wp:docPr id="24" name="Picture 24"/>
+                  <wp:cNvGraphicFramePr>
+                    <a:graphicFrameLocks noChangeAspect="1"/>
+                  </wp:cNvGraphicFramePr>
+                  <a:graphic>
+                    <a:graphicData uri="http://schemas.openxmlformats.org/drawingml/2006/picture">
+                      <pic:pic>
+                        <pic:nvPicPr>
+                          <pic:cNvPr id="0" name="23.png"/>
+                          <pic:cNvPicPr/>
+                        </pic:nvPicPr>
+                        <pic:blipFill>
+                          <a:blip r:embed="rId32"/>
+                          <a:stretch>
+                            <a:fillRect/>
+                          </a:stretch>
+                        </pic:blipFill>
+                        <pic:spPr>
+                          <a:xfrm>
+                            <a:off x="0" y="0"/>
+                            <a:ext cx="254000" cy="508000"/>
+                          </a:xfrm>
+                          <a:prstGeom prst="rect"/>
+                        </pic:spPr>
+                      </pic:pic>
+                    </a:graphicData>
+                  </a:graphic>
+                </wp:inline>
+              </w:drawing>
+              <w:drawing>
+                <wp:inline xmlns:a="http://schemas.openxmlformats.org/drawingml/2006/main" xmlns:pic="http://schemas.openxmlformats.org/drawingml/2006/picture">
+                  <wp:extent cx="76200" cy="101600"/>
+                  <wp:docPr id="25" name="Picture 25"/>
+                  <wp:cNvGraphicFramePr>
+                    <a:graphicFrameLocks noChangeAspect="1"/>
+                  </wp:cNvGraphicFramePr>
+                  <a:graphic>
+                    <a:graphicData uri="http://schemas.openxmlformats.org/drawingml/2006/picture">
+                      <pic:pic>
+                        <pic:nvPicPr>
+                          <pic:cNvPr id="0" name="24.png"/>
+                          <pic:cNvPicPr/>
+                        </pic:nvPicPr>
+                        <pic:blipFill>
+                          <a:blip r:embed="rId33"/>
+                          <a:stretch>
+                            <a:fillRect/>
+                          </a:stretch>
+                        </pic:blipFill>
+                        <pic:spPr>
+                          <a:xfrm>
+                            <a:off x="0" y="0"/>
+                            <a:ext cx="76200" cy="101600"/>
+                          </a:xfrm>
+                          <a:prstGeom prst="rect"/>
+                        </pic:spPr>
+                      </pic:pic>
+                    </a:graphicData>
+                  </a:graphic>
+                </wp:inline>
+              </w:drawing>
+              <w:drawing>
+                <wp:inline xmlns:a="http://schemas.openxmlformats.org/drawingml/2006/main" xmlns:pic="http://schemas.openxmlformats.org/drawingml/2006/picture">
+                  <wp:extent cx="38100" cy="38100"/>
+                  <wp:docPr id="26" name="Picture 26"/>
+                  <wp:cNvGraphicFramePr>
+                    <a:graphicFrameLocks noChangeAspect="1"/>
+                  </wp:cNvGraphicFramePr>
+                  <a:graphic>
+                    <a:graphicData uri="http://schemas.openxmlformats.org/drawingml/2006/picture">
+                      <pic:pic>
+                        <pic:nvPicPr>
+                          <pic:cNvPr id="0" name="25.png"/>
+                          <pic:cNvPicPr/>
+                        </pic:nvPicPr>
+                        <pic:blipFill>
+                          <a:blip r:embed="rId34"/>
+                          <a:stretch>
+                            <a:fillRect/>
+                          </a:stretch>
+                        </pic:blipFill>
+                        <pic:spPr>
+                          <a:xfrm>
+                            <a:off x="0" y="0"/>
+                            <a:ext cx="38100" cy="38100"/>
+                          </a:xfrm>
+                          <a:prstGeom prst="rect"/>
+                        </pic:spPr>
+                      </pic:pic>
+                    </a:graphicData>
+                  </a:graphic>
+                </wp:inline>
+              </w:drawing>
+              <w:drawing>
+                <wp:inline xmlns:a="http://schemas.openxmlformats.org/drawingml/2006/main" xmlns:pic="http://schemas.openxmlformats.org/drawingml/2006/picture">
+                  <wp:extent cx="38100" cy="50800"/>
+                  <wp:docPr id="27" name="Picture 27"/>
+                  <wp:cNvGraphicFramePr>
+                    <a:graphicFrameLocks noChangeAspect="1"/>
+                  </wp:cNvGraphicFramePr>
+                  <a:graphic>
+                    <a:graphicData uri="http://schemas.openxmlformats.org/drawingml/2006/picture">
+                      <pic:pic>
+                        <pic:nvPicPr>
+                          <pic:cNvPr id="0" name="16.png"/>
+                          <pic:cNvPicPr/>
+                        </pic:nvPicPr>
+                        <pic:blipFill>
+                          <a:blip r:embed="rId25"/>
+                          <a:stretch>
+                            <a:fillRect/>
+                          </a:stretch>
+                        </pic:blipFill>
+                        <pic:spPr>
+                          <a:xfrm>
+                            <a:off x="0" y="0"/>
+                            <a:ext cx="38100" cy="50800"/>
+                          </a:xfrm>
+                          <a:prstGeom prst="rect"/>
+                        </pic:spPr>
+                      </pic:pic>
+                    </a:graphicData>
+                  </a:graphic>
+                </wp:inline>
+              </w:drawing>
+              <w:drawing>
+                <wp:inline xmlns:a="http://schemas.openxmlformats.org/drawingml/2006/main" xmlns:pic="http://schemas.openxmlformats.org/drawingml/2006/picture">
+                  <wp:extent cx="50800" cy="266700"/>
+                  <wp:docPr id="28" name="Picture 28"/>
+                  <wp:cNvGraphicFramePr>
+                    <a:graphicFrameLocks noChangeAspect="1"/>
+                  </wp:cNvGraphicFramePr>
+                  <a:graphic>
+                    <a:graphicData uri="http://schemas.openxmlformats.org/drawingml/2006/picture">
+                      <pic:pic>
+                        <pic:nvPicPr>
+                          <pic:cNvPr id="0" name="27.png"/>
+                          <pic:cNvPicPr/>
+                        </pic:nvPicPr>
+                        <pic:blipFill>
+                          <a:blip r:embed="rId35"/>
+                          <a:stretch>
+                            <a:fillRect/>
+                          </a:stretch>
+                        </pic:blipFill>
+                        <pic:spPr>
+                          <a:xfrm>
+                            <a:off x="0" y="0"/>
+                            <a:ext cx="50800" cy="266700"/>
+                          </a:xfrm>
+                          <a:prstGeom prst="rect"/>
+                        </pic:spPr>
+                      </pic:pic>
+                    </a:graphicData>
+                  </a:graphic>
+                </wp:inline>
+              </w:drawing>
+              <w:drawing>
+                <wp:inline xmlns:a="http://schemas.openxmlformats.org/drawingml/2006/main" xmlns:pic="http://schemas.openxmlformats.org/drawingml/2006/picture">
+                  <wp:extent cx="88900" cy="3479800"/>
+                  <wp:docPr id="29" name="Picture 29"/>
+                  <wp:cNvGraphicFramePr>
+                    <a:graphicFrameLocks noChangeAspect="1"/>
+                  </wp:cNvGraphicFramePr>
+                  <a:graphic>
+                    <a:graphicData uri="http://schemas.openxmlformats.org/drawingml/2006/picture">
+                      <pic:pic>
+                        <pic:nvPicPr>
+                          <pic:cNvPr id="0" name="28.png"/>
+                          <pic:cNvPicPr/>
+                        </pic:nvPicPr>
+                        <pic:blipFill>
+                          <a:blip r:embed="rId36"/>
+                          <a:stretch>
+                            <a:fillRect/>
+                          </a:stretch>
+                        </pic:blipFill>
+                        <pic:spPr>
+                          <a:xfrm>
+                            <a:off x="0" y="0"/>
+                            <a:ext cx="88900" cy="3479800"/>
+                          </a:xfrm>
+                          <a:prstGeom prst="rect"/>
+                        </pic:spPr>
+                      </pic:pic>
+                    </a:graphicData>
+                  </a:graphic>
+                </wp:inline>
+              </w:drawing>
+              <w:drawing>
+                <wp:inline xmlns:a="http://schemas.openxmlformats.org/drawingml/2006/main" xmlns:pic="http://schemas.openxmlformats.org/drawingml/2006/picture">
+                  <wp:extent cx="266700" cy="584200"/>
+                  <wp:docPr id="30" name="Picture 30"/>
+                  <wp:cNvGraphicFramePr>
+                    <a:graphicFrameLocks noChangeAspect="1"/>
+                  </wp:cNvGraphicFramePr>
+                  <a:graphic>
+                    <a:graphicData uri="http://schemas.openxmlformats.org/drawingml/2006/picture">
+                      <pic:pic>
+                        <pic:nvPicPr>
+                          <pic:cNvPr id="0" name="29.png"/>
+                          <pic:cNvPicPr/>
+                        </pic:nvPicPr>
+                        <pic:blipFill>
+                          <a:blip r:embed="rId37"/>
+                          <a:stretch>
+                            <a:fillRect/>
+                          </a:stretch>
+                        </pic:blipFill>
+                        <pic:spPr>
+                          <a:xfrm>
+                            <a:off x="0" y="0"/>
+                            <a:ext cx="266700" cy="584200"/>
+                          </a:xfrm>
+                          <a:prstGeom prst="rect"/>
+                        </pic:spPr>
+                      </pic:pic>
+                    </a:graphicData>
+                  </a:graphic>
+                </wp:inline>
+              </w:drawing>
+              <w:drawing>
+                <wp:inline xmlns:a="http://schemas.openxmlformats.org/drawingml/2006/main" xmlns:pic="http://schemas.openxmlformats.org/drawingml/2006/picture">
+                  <wp:extent cx="76200" cy="114300"/>
+                  <wp:docPr id="31" name="Picture 31"/>
+                  <wp:cNvGraphicFramePr>
+                    <a:graphicFrameLocks noChangeAspect="1"/>
+                  </wp:cNvGraphicFramePr>
+                  <a:graphic>
+                    <a:graphicData uri="http://schemas.openxmlformats.org/drawingml/2006/picture">
+                      <pic:pic>
+                        <pic:nvPicPr>
+                          <pic:cNvPr id="0" name="30.png"/>
+                          <pic:cNvPicPr/>
+                        </pic:nvPicPr>
+                        <pic:blipFill>
+                          <a:blip r:embed="rId38"/>
+                          <a:stretch>
+                            <a:fillRect/>
+                          </a:stretch>
+                        </pic:blipFill>
+                        <pic:spPr>
+                          <a:xfrm>
+                            <a:off x="0" y="0"/>
+                            <a:ext cx="76200" cy="114300"/>
+                          </a:xfrm>
+                          <a:prstGeom prst="rect"/>
+                        </pic:spPr>
+                      </pic:pic>
+                    </a:graphicData>
+                  </a:graphic>
+                </wp:inline>
+              </w:drawing>
+              <w:drawing>
+                <wp:inline xmlns:a="http://schemas.openxmlformats.org/drawingml/2006/main" xmlns:pic="http://schemas.openxmlformats.org/drawingml/2006/picture">
+                  <wp:extent cx="330200" cy="635000"/>
+                  <wp:docPr id="32" name="Picture 32"/>
+                  <wp:cNvGraphicFramePr>
+                    <a:graphicFrameLocks noChangeAspect="1"/>
+                  </wp:cNvGraphicFramePr>
+                  <a:graphic>
+                    <a:graphicData uri="http://schemas.openxmlformats.org/drawingml/2006/picture">
+                      <pic:pic>
+                        <pic:nvPicPr>
+                          <pic:cNvPr id="0" name="31.png"/>
+                          <pic:cNvPicPr/>
+                        </pic:nvPicPr>
+                        <pic:blipFill>
+                          <a:blip r:embed="rId39"/>
+                          <a:stretch>
+                            <a:fillRect/>
+                          </a:stretch>
+                        </pic:blipFill>
+                        <pic:spPr>
+                          <a:xfrm>
+                            <a:off x="0" y="0"/>
+                            <a:ext cx="330200" cy="635000"/>
+                          </a:xfrm>
+                          <a:prstGeom prst="rect"/>
+                        </pic:spPr>
+                      </pic:pic>
+                    </a:graphicData>
+                  </a:graphic>
+                </wp:inline>
+              </w:drawing>
+              <w:drawing>
+                <wp:inline xmlns:a="http://schemas.openxmlformats.org/drawingml/2006/main" xmlns:pic="http://schemas.openxmlformats.org/drawingml/2006/picture">
+                  <wp:extent cx="355600" cy="774700"/>
+                  <wp:docPr id="33" name="Picture 33"/>
+                  <wp:cNvGraphicFramePr>
+                    <a:graphicFrameLocks noChangeAspect="1"/>
+                  </wp:cNvGraphicFramePr>
+                  <a:graphic>
+                    <a:graphicData uri="http://schemas.openxmlformats.org/drawingml/2006/picture">
+                      <pic:pic>
+                        <pic:nvPicPr>
+                          <pic:cNvPr id="0" name="32.png"/>
+                          <pic:cNvPicPr/>
+                        </pic:nvPicPr>
+                        <pic:blipFill>
+                          <a:blip r:embed="rId40"/>
+                          <a:stretch>
+                            <a:fillRect/>
+                          </a:stretch>
+                        </pic:blipFill>
+                        <pic:spPr>
+                          <a:xfrm>
+                            <a:off x="0" y="0"/>
+                            <a:ext cx="355600" cy="774700"/>
+                          </a:xfrm>
+                          <a:prstGeom prst="rect"/>
+                        </pic:spPr>
+                      </pic:pic>
+                    </a:graphicData>
+                  </a:graphic>
+                </wp:inline>
+              </w:drawing>
+              <w:drawing>
+                <wp:inline xmlns:a="http://schemas.openxmlformats.org/drawingml/2006/main" xmlns:pic="http://schemas.openxmlformats.org/drawingml/2006/picture">
+                  <wp:extent cx="330200" cy="596900"/>
+                  <wp:docPr id="34" name="Picture 34"/>
+                  <wp:cNvGraphicFramePr>
+                    <a:graphicFrameLocks noChangeAspect="1"/>
+                  </wp:cNvGraphicFramePr>
+                  <a:graphic>
+                    <a:graphicData uri="http://schemas.openxmlformats.org/drawingml/2006/picture">
+                      <pic:pic>
+                        <pic:nvPicPr>
+                          <pic:cNvPr id="0" name="33.png"/>
+                          <pic:cNvPicPr/>
+                        </pic:nvPicPr>
+                        <pic:blipFill>
+                          <a:blip r:embed="rId41"/>
+                          <a:stretch>
+                            <a:fillRect/>
+                          </a:stretch>
+                        </pic:blipFill>
+                        <pic:spPr>
+                          <a:xfrm>
+                            <a:off x="0" y="0"/>
+                            <a:ext cx="330200" cy="596900"/>
                           </a:xfrm>
                           <a:prstGeom prst="rect"/>
                         </pic:spPr>

</xml_diff>

<commit_message>
Added a python file to automatically create the excel file data
</commit_message>
<xml_diff>
--- a/output.docx
+++ b/output.docx
@@ -32,141 +32,42 @@
           </w:tcPr>
           <w:p>
             <w:r>
-              <w:t xml:space="preserve"> Ldectradyramnd ( TIT Ay</w:t>
+              <w:t xml:space="preserve"> CXUEVE</w:t>
               <w:br/>
-              <w:t xml:space="preserve"> COTR NE 7</w:t>
+              <w:t xml:space="preserve"> oe</w:t>
               <w:br/>
-              <w:t xml:space="preserve"> Tf</w:t>
+              <w:t xml:space="preserve"> i _</w:t>
               <w:br/>
-              <w:t xml:space="preserve"> — +</w:t>
+              <w:t xml:space="preserve"> +- 4</w:t>
               <w:br/>
-              <w:t xml:space="preserve"> o</w:t>
+              <w:t xml:space="preserve"> CO)</w:t>
               <w:br/>
-              <w:t xml:space="preserve"> ater Pak</w:t>
+              <w:t xml:space="preserve"> of) lyn) 2</w:t>
               <w:br/>
-              <w:t xml:space="preserve">   ot</w:t>
+              <w:t xml:space="preserve">  B</w:t>
               <w:br/>
-              <w:t xml:space="preserve"> my</w:t>
+              <w:t xml:space="preserve"> Cy</w:t>
               <w:br/>
-              <w:t xml:space="preserve"> Y—~= do</w:t>
+              <w:t xml:space="preserve">      57 23*+10 2/-,</w:t>
               <w:br/>
-              <w:t xml:space="preserve"> at</w:t>
+              <w:t xml:space="preserve">   Ss = h</w:t>
               <w:br/>
-              <w:t xml:space="preserve"> ¥</w:t>
+              <w:t xml:space="preserve">  )</w:t>
               <w:br/>
-              <w:t xml:space="preserve"> x</w:t>
+              <w:t xml:space="preserve"> 0/2 = 5</w:t>
               <w:br/>
-              <w:t xml:space="preserve"> . {*</w:t>
+              <w:t xml:space="preserve"> S46 &lt; {I</w:t>
               <w:br/>
-              <w:t xml:space="preserve">  La"</w:t>
+              <w:t xml:space="preserve"> FAAB=H=C</w:t>
               <w:br/>
-              <w:t xml:space="preserve">  ee</w:t>
-              <w:br/>
-              <w:t xml:space="preserve"> o</w:t>
-              <w:br/>
-              <w:t>nef OO)" Reaw</w:t>
-              <w:br/>
-              <w:t xml:space="preserve"> 1</w:t>
-              <w:br/>
-              <w:t>/ oun</w:t>
-              <w:br/>
-              <w:t xml:space="preserve"> Fie</w:t>
-              <w:br/>
-              <w:t xml:space="preserve"> ¥</w:t>
-              <w:br/>
-              <w:t xml:space="preserve"> art y</w:t>
-              <w:br/>
-              <w:t xml:space="preserve"> me</w:t>
-              <w:br/>
-              <w:t xml:space="preserve"> yl } fide oy eo Pear engucd,</w:t>
-              <w:br/>
-              <w:t xml:space="preserve"> |Mtonopons</w:t>
-              <w:br/>
-              <w:t xml:space="preserve"> MeO Fo) _ |</w:t>
-              <w:br/>
-              <w:t xml:space="preserve"> PY</w:t>
-              <w:br/>
-              <w:t xml:space="preserve"> Pi(cosO) - Lap</w:t>
-              <w:br/>
-              <w:t xml:space="preserve"> ila f</w:t>
-              <w:br/>
-              <w:t xml:space="preserve"> Z</w:t>
-              <w:br/>
-              <w:t xml:space="preserve"> N-~ 2</w:t>
-              <w:br/>
-              <w:t xml:space="preserve"> fy Ode |</w:t>
-              <w:br/>
-              <w:t xml:space="preserve"> &lt;9</w:t>
-              <w:br/>
-              <w:t xml:space="preserve"> ir</w:t>
-              <w:br/>
-              <w:t xml:space="preserve"> - e ' fe} 1</w:t>
-              <w:br/>
-              <w:t>ellie ee iy w of Ye</w:t>
-              <w:br/>
-              <w:t xml:space="preserve"> oY Srald dade</w:t>
-              <w:br/>
-              <w:t xml:space="preserve"> »</w:t>
-              <w:br/>
-              <w:t xml:space="preserve">    Pn f 0) "Pexe</w:t>
-              <w:br/>
-              <w:t xml:space="preserve"> &gt;</w:t>
-              <w:br/>
-              <w:t xml:space="preserve"> |</w:t>
-              <w:br/>
-              <w:t xml:space="preserve">  Y</w:t>
-              <w:br/>
-              <w:t xml:space="preserve"> al ¥ }</w:t>
-              <w:br/>
-              <w:t xml:space="preserve"> = {j</w:t>
-              <w:br/>
-              <w:t xml:space="preserve"> 1 __..</w:t>
-              <w:br/>
-              <w:t xml:space="preserve"> ¥</w:t>
-              <w:br/>
-              <w:t xml:space="preserve"> fs:</w:t>
-              <w:br/>
-              <w:t xml:space="preserve"> ,</w:t>
-              <w:br/>
-              <w:t xml:space="preserve"> i</w:t>
-              <w:br/>
-              <w:t xml:space="preserve"> f</w:t>
-              <w:br/>
-              <w:t xml:space="preserve"> 4 IF 5...</w:t>
-              <w:br/>
-              <w:t xml:space="preserve"> .&lt;</w:t>
-              <w:br/>
-              <w:t xml:space="preserve"> YY</w:t>
-              <w:br/>
-              <w:t xml:space="preserve">  e¥.</w:t>
-              <w:br/>
-              <w:t xml:space="preserve"> &gt;</w:t>
-              <w:br/>
-              <w:t xml:space="preserve"> an</w:t>
-              <w:br/>
-              <w:t xml:space="preserve"> _</w:t>
-              <w:br/>
-              <w:t xml:space="preserve"> + +</w:t>
-              <w:br/>
-              <w:t xml:space="preserve"> esaorly |</w:t>
-              <w:br/>
-              <w:t xml:space="preserve"> fy@</w:t>
-              <w:br/>
-              <w:t xml:space="preserve">  fray</w:t>
-              <w:br/>
-              <w:t xml:space="preserve">   if |</w:t>
-              <w:br/>
-              <w:t xml:space="preserve"> rt</w:t>
-              <w:br/>
-              <w:t xml:space="preserve"> Av"</w:t>
-              <w:br/>
+              <w:t xml:space="preserve"> </w:t>
             </w:r>
           </w:p>
           <w:p>
             <w:r>
               <w:drawing>
                 <wp:inline xmlns:a="http://schemas.openxmlformats.org/drawingml/2006/main" xmlns:pic="http://schemas.openxmlformats.org/drawingml/2006/picture">
-                  <wp:extent cx="990599" cy="368300"/>
+                  <wp:extent cx="9347200" cy="5969000"/>
                   <wp:docPr id="1" name="Picture 1"/>
                   <wp:cNvGraphicFramePr>
                     <a:graphicFrameLocks noChangeAspect="1"/>
@@ -187,7 +88,7 @@
                         <pic:spPr>
                           <a:xfrm>
                             <a:off x="0" y="0"/>
-                            <a:ext cx="990599" cy="368300"/>
+                            <a:ext cx="9347200" cy="5969000"/>
                           </a:xfrm>
                           <a:prstGeom prst="rect"/>
                         </pic:spPr>
@@ -198,7 +99,7 @@
               </w:drawing>
               <w:drawing>
                 <wp:inline xmlns:a="http://schemas.openxmlformats.org/drawingml/2006/main" xmlns:pic="http://schemas.openxmlformats.org/drawingml/2006/picture">
-                  <wp:extent cx="1028700" cy="25400"/>
+                  <wp:extent cx="10299700" cy="5969000"/>
                   <wp:docPr id="2" name="Picture 2"/>
                   <wp:cNvGraphicFramePr>
                     <a:graphicFrameLocks noChangeAspect="1"/>
@@ -219,7 +120,7 @@
                         <pic:spPr>
                           <a:xfrm>
                             <a:off x="0" y="0"/>
-                            <a:ext cx="1028700" cy="25400"/>
+                            <a:ext cx="10299700" cy="5969000"/>
                           </a:xfrm>
                           <a:prstGeom prst="rect"/>
                         </pic:spPr>
@@ -230,7 +131,7 @@
               </w:drawing>
               <w:drawing>
                 <wp:inline xmlns:a="http://schemas.openxmlformats.org/drawingml/2006/main" xmlns:pic="http://schemas.openxmlformats.org/drawingml/2006/picture">
-                  <wp:extent cx="1295400" cy="38100"/>
+                  <wp:extent cx="50800" cy="50800"/>
                   <wp:docPr id="3" name="Picture 3"/>
                   <wp:cNvGraphicFramePr>
                     <a:graphicFrameLocks noChangeAspect="1"/>
@@ -251,7 +152,7 @@
                         <pic:spPr>
                           <a:xfrm>
                             <a:off x="0" y="0"/>
-                            <a:ext cx="1295400" cy="38100"/>
+                            <a:ext cx="50800" cy="50800"/>
                           </a:xfrm>
                           <a:prstGeom prst="rect"/>
                         </pic:spPr>
@@ -262,7 +163,7 @@
               </w:drawing>
               <w:drawing>
                 <wp:inline xmlns:a="http://schemas.openxmlformats.org/drawingml/2006/main" xmlns:pic="http://schemas.openxmlformats.org/drawingml/2006/picture">
-                  <wp:extent cx="317500" cy="25400"/>
+                  <wp:extent cx="8585200" cy="5295900"/>
                   <wp:docPr id="4" name="Picture 4"/>
                   <wp:cNvGraphicFramePr>
                     <a:graphicFrameLocks noChangeAspect="1"/>
@@ -283,7 +184,7 @@
                         <pic:spPr>
                           <a:xfrm>
                             <a:off x="0" y="0"/>
-                            <a:ext cx="317500" cy="25400"/>
+                            <a:ext cx="8585200" cy="5295900"/>
                           </a:xfrm>
                           <a:prstGeom prst="rect"/>
                         </pic:spPr>
@@ -294,7 +195,7 @@
               </w:drawing>
               <w:drawing>
                 <wp:inline xmlns:a="http://schemas.openxmlformats.org/drawingml/2006/main" xmlns:pic="http://schemas.openxmlformats.org/drawingml/2006/picture">
-                  <wp:extent cx="1130300" cy="482600"/>
+                  <wp:extent cx="622300" cy="596900"/>
                   <wp:docPr id="5" name="Picture 5"/>
                   <wp:cNvGraphicFramePr>
                     <a:graphicFrameLocks noChangeAspect="1"/>
@@ -315,7 +216,7 @@
                         <pic:spPr>
                           <a:xfrm>
                             <a:off x="0" y="0"/>
-                            <a:ext cx="1130300" cy="482600"/>
+                            <a:ext cx="622300" cy="596900"/>
                           </a:xfrm>
                           <a:prstGeom prst="rect"/>
                         </pic:spPr>
@@ -326,7 +227,7 @@
               </w:drawing>
               <w:drawing>
                 <wp:inline xmlns:a="http://schemas.openxmlformats.org/drawingml/2006/main" xmlns:pic="http://schemas.openxmlformats.org/drawingml/2006/picture">
-                  <wp:extent cx="1155700" cy="444500"/>
+                  <wp:extent cx="635000" cy="952500"/>
                   <wp:docPr id="6" name="Picture 6"/>
                   <wp:cNvGraphicFramePr>
                     <a:graphicFrameLocks noChangeAspect="1"/>
@@ -347,7 +248,7 @@
                         <pic:spPr>
                           <a:xfrm>
                             <a:off x="0" y="0"/>
-                            <a:ext cx="1155700" cy="444500"/>
+                            <a:ext cx="635000" cy="952500"/>
                           </a:xfrm>
                           <a:prstGeom prst="rect"/>
                         </pic:spPr>
@@ -358,7 +259,7 @@
               </w:drawing>
               <w:drawing>
                 <wp:inline xmlns:a="http://schemas.openxmlformats.org/drawingml/2006/main" xmlns:pic="http://schemas.openxmlformats.org/drawingml/2006/picture">
-                  <wp:extent cx="1714500" cy="584200"/>
+                  <wp:extent cx="215900" cy="127000"/>
                   <wp:docPr id="7" name="Picture 7"/>
                   <wp:cNvGraphicFramePr>
                     <a:graphicFrameLocks noChangeAspect="1"/>
@@ -379,7 +280,7 @@
                         <pic:spPr>
                           <a:xfrm>
                             <a:off x="0" y="0"/>
-                            <a:ext cx="1714500" cy="584200"/>
+                            <a:ext cx="215900" cy="127000"/>
                           </a:xfrm>
                           <a:prstGeom prst="rect"/>
                         </pic:spPr>
@@ -390,7 +291,7 @@
               </w:drawing>
               <w:drawing>
                 <wp:inline xmlns:a="http://schemas.openxmlformats.org/drawingml/2006/main" xmlns:pic="http://schemas.openxmlformats.org/drawingml/2006/picture">
-                  <wp:extent cx="114300" cy="88900"/>
+                  <wp:extent cx="101600" cy="139700"/>
                   <wp:docPr id="8" name="Picture 8"/>
                   <wp:cNvGraphicFramePr>
                     <a:graphicFrameLocks noChangeAspect="1"/>
@@ -411,7 +312,7 @@
                         <pic:spPr>
                           <a:xfrm>
                             <a:off x="0" y="0"/>
-                            <a:ext cx="114300" cy="88900"/>
+                            <a:ext cx="101600" cy="139700"/>
                           </a:xfrm>
                           <a:prstGeom prst="rect"/>
                         </pic:spPr>
@@ -422,7 +323,7 @@
               </w:drawing>
               <w:drawing>
                 <wp:inline xmlns:a="http://schemas.openxmlformats.org/drawingml/2006/main" xmlns:pic="http://schemas.openxmlformats.org/drawingml/2006/picture">
-                  <wp:extent cx="546100" cy="266700"/>
+                  <wp:extent cx="7988300" cy="5969000"/>
                   <wp:docPr id="9" name="Picture 9"/>
                   <wp:cNvGraphicFramePr>
                     <a:graphicFrameLocks noChangeAspect="1"/>
@@ -443,7 +344,7 @@
                         <pic:spPr>
                           <a:xfrm>
                             <a:off x="0" y="0"/>
-                            <a:ext cx="546100" cy="266700"/>
+                            <a:ext cx="7988300" cy="5969000"/>
                           </a:xfrm>
                           <a:prstGeom prst="rect"/>
                         </pic:spPr>
@@ -454,7 +355,7 @@
               </w:drawing>
               <w:drawing>
                 <wp:inline xmlns:a="http://schemas.openxmlformats.org/drawingml/2006/main" xmlns:pic="http://schemas.openxmlformats.org/drawingml/2006/picture">
-                  <wp:extent cx="4152900" cy="1270000"/>
+                  <wp:extent cx="76200" cy="63500"/>
                   <wp:docPr id="10" name="Picture 10"/>
                   <wp:cNvGraphicFramePr>
                     <a:graphicFrameLocks noChangeAspect="1"/>
@@ -475,7 +376,7 @@
                         <pic:spPr>
                           <a:xfrm>
                             <a:off x="0" y="0"/>
-                            <a:ext cx="4152900" cy="1270000"/>
+                            <a:ext cx="76200" cy="63500"/>
                           </a:xfrm>
                           <a:prstGeom prst="rect"/>
                         </pic:spPr>
@@ -486,7 +387,7 @@
               </w:drawing>
               <w:drawing>
                 <wp:inline xmlns:a="http://schemas.openxmlformats.org/drawingml/2006/main" xmlns:pic="http://schemas.openxmlformats.org/drawingml/2006/picture">
-                  <wp:extent cx="6286500" cy="2603500"/>
+                  <wp:extent cx="2374900" cy="673100"/>
                   <wp:docPr id="11" name="Picture 11"/>
                   <wp:cNvGraphicFramePr>
                     <a:graphicFrameLocks noChangeAspect="1"/>
@@ -507,7 +408,7 @@
                         <pic:spPr>
                           <a:xfrm>
                             <a:off x="0" y="0"/>
-                            <a:ext cx="6286500" cy="2603500"/>
+                            <a:ext cx="2374900" cy="673100"/>
                           </a:xfrm>
                           <a:prstGeom prst="rect"/>
                         </pic:spPr>
@@ -518,7 +419,7 @@
               </w:drawing>
               <w:drawing>
                 <wp:inline xmlns:a="http://schemas.openxmlformats.org/drawingml/2006/main" xmlns:pic="http://schemas.openxmlformats.org/drawingml/2006/picture">
-                  <wp:extent cx="304800" cy="215900"/>
+                  <wp:extent cx="762000" cy="1346200"/>
                   <wp:docPr id="12" name="Picture 12"/>
                   <wp:cNvGraphicFramePr>
                     <a:graphicFrameLocks noChangeAspect="1"/>
@@ -539,7 +440,7 @@
                         <pic:spPr>
                           <a:xfrm>
                             <a:off x="0" y="0"/>
-                            <a:ext cx="304800" cy="215900"/>
+                            <a:ext cx="762000" cy="1346200"/>
                           </a:xfrm>
                           <a:prstGeom prst="rect"/>
                         </pic:spPr>
@@ -550,7 +451,7 @@
               </w:drawing>
               <w:drawing>
                 <wp:inline xmlns:a="http://schemas.openxmlformats.org/drawingml/2006/main" xmlns:pic="http://schemas.openxmlformats.org/drawingml/2006/picture">
-                  <wp:extent cx="1460500" cy="952500"/>
+                  <wp:extent cx="965200" cy="660400"/>
                   <wp:docPr id="13" name="Picture 13"/>
                   <wp:cNvGraphicFramePr>
                     <a:graphicFrameLocks noChangeAspect="1"/>
@@ -571,7 +472,7 @@
                         <pic:spPr>
                           <a:xfrm>
                             <a:off x="0" y="0"/>
-                            <a:ext cx="1460500" cy="952500"/>
+                            <a:ext cx="965200" cy="660400"/>
                           </a:xfrm>
                           <a:prstGeom prst="rect"/>
                         </pic:spPr>
@@ -582,7 +483,7 @@
               </w:drawing>
               <w:drawing>
                 <wp:inline xmlns:a="http://schemas.openxmlformats.org/drawingml/2006/main" xmlns:pic="http://schemas.openxmlformats.org/drawingml/2006/picture">
-                  <wp:extent cx="431800" cy="596900"/>
+                  <wp:extent cx="76200" cy="139700"/>
                   <wp:docPr id="14" name="Picture 14"/>
                   <wp:cNvGraphicFramePr>
                     <a:graphicFrameLocks noChangeAspect="1"/>
@@ -603,7 +504,7 @@
                         <pic:spPr>
                           <a:xfrm>
                             <a:off x="0" y="0"/>
-                            <a:ext cx="431800" cy="596900"/>
+                            <a:ext cx="76200" cy="139700"/>
                           </a:xfrm>
                           <a:prstGeom prst="rect"/>
                         </pic:spPr>
@@ -614,7 +515,7 @@
               </w:drawing>
               <w:drawing>
                 <wp:inline xmlns:a="http://schemas.openxmlformats.org/drawingml/2006/main" xmlns:pic="http://schemas.openxmlformats.org/drawingml/2006/picture">
-                  <wp:extent cx="1930400" cy="1498600"/>
+                  <wp:extent cx="330200" cy="787400"/>
                   <wp:docPr id="15" name="Picture 15"/>
                   <wp:cNvGraphicFramePr>
                     <a:graphicFrameLocks noChangeAspect="1"/>
@@ -635,7 +536,7 @@
                         <pic:spPr>
                           <a:xfrm>
                             <a:off x="0" y="0"/>
-                            <a:ext cx="1930400" cy="1498600"/>
+                            <a:ext cx="330200" cy="787400"/>
                           </a:xfrm>
                           <a:prstGeom prst="rect"/>
                         </pic:spPr>
@@ -646,7 +547,7 @@
               </w:drawing>
               <w:drawing>
                 <wp:inline xmlns:a="http://schemas.openxmlformats.org/drawingml/2006/main" xmlns:pic="http://schemas.openxmlformats.org/drawingml/2006/picture">
-                  <wp:extent cx="939799" cy="800100"/>
+                  <wp:extent cx="241300" cy="101600"/>
                   <wp:docPr id="16" name="Picture 16"/>
                   <wp:cNvGraphicFramePr>
                     <a:graphicFrameLocks noChangeAspect="1"/>
@@ -667,7 +568,7 @@
                         <pic:spPr>
                           <a:xfrm>
                             <a:off x="0" y="0"/>
-                            <a:ext cx="939799" cy="800100"/>
+                            <a:ext cx="241300" cy="101600"/>
                           </a:xfrm>
                           <a:prstGeom prst="rect"/>
                         </pic:spPr>
@@ -678,7 +579,7 @@
               </w:drawing>
               <w:drawing>
                 <wp:inline xmlns:a="http://schemas.openxmlformats.org/drawingml/2006/main" xmlns:pic="http://schemas.openxmlformats.org/drawingml/2006/picture">
-                  <wp:extent cx="6604000" cy="2032000"/>
+                  <wp:extent cx="1104900" cy="520700"/>
                   <wp:docPr id="17" name="Picture 17"/>
                   <wp:cNvGraphicFramePr>
                     <a:graphicFrameLocks noChangeAspect="1"/>
@@ -699,7 +600,7 @@
                         <pic:spPr>
                           <a:xfrm>
                             <a:off x="0" y="0"/>
-                            <a:ext cx="6604000" cy="2032000"/>
+                            <a:ext cx="1104900" cy="520700"/>
                           </a:xfrm>
                           <a:prstGeom prst="rect"/>
                         </pic:spPr>
@@ -710,7 +611,7 @@
               </w:drawing>
               <w:drawing>
                 <wp:inline xmlns:a="http://schemas.openxmlformats.org/drawingml/2006/main" xmlns:pic="http://schemas.openxmlformats.org/drawingml/2006/picture">
-                  <wp:extent cx="101600" cy="355600"/>
+                  <wp:extent cx="1625600" cy="939799"/>
                   <wp:docPr id="18" name="Picture 18"/>
                   <wp:cNvGraphicFramePr>
                     <a:graphicFrameLocks noChangeAspect="1"/>
@@ -731,7 +632,7 @@
                         <pic:spPr>
                           <a:xfrm>
                             <a:off x="0" y="0"/>
-                            <a:ext cx="101600" cy="355600"/>
+                            <a:ext cx="1625600" cy="939799"/>
                           </a:xfrm>
                           <a:prstGeom prst="rect"/>
                         </pic:spPr>
@@ -742,7 +643,7 @@
               </w:drawing>
               <w:drawing>
                 <wp:inline xmlns:a="http://schemas.openxmlformats.org/drawingml/2006/main" xmlns:pic="http://schemas.openxmlformats.org/drawingml/2006/picture">
-                  <wp:extent cx="101600" cy="444500"/>
+                  <wp:extent cx="292100" cy="76200"/>
                   <wp:docPr id="19" name="Picture 19"/>
                   <wp:cNvGraphicFramePr>
                     <a:graphicFrameLocks noChangeAspect="1"/>
@@ -763,7 +664,7 @@
                         <pic:spPr>
                           <a:xfrm>
                             <a:off x="0" y="0"/>
-                            <a:ext cx="101600" cy="444500"/>
+                            <a:ext cx="292100" cy="76200"/>
                           </a:xfrm>
                           <a:prstGeom prst="rect"/>
                         </pic:spPr>
@@ -774,7 +675,7 @@
               </w:drawing>
               <w:drawing>
                 <wp:inline xmlns:a="http://schemas.openxmlformats.org/drawingml/2006/main" xmlns:pic="http://schemas.openxmlformats.org/drawingml/2006/picture">
-                  <wp:extent cx="266700" cy="419100"/>
+                  <wp:extent cx="635000" cy="533400"/>
                   <wp:docPr id="20" name="Picture 20"/>
                   <wp:cNvGraphicFramePr>
                     <a:graphicFrameLocks noChangeAspect="1"/>
@@ -795,7 +696,7 @@
                         <pic:spPr>
                           <a:xfrm>
                             <a:off x="0" y="0"/>
-                            <a:ext cx="266700" cy="419100"/>
+                            <a:ext cx="635000" cy="533400"/>
                           </a:xfrm>
                           <a:prstGeom prst="rect"/>
                         </pic:spPr>
@@ -806,7 +707,7 @@
               </w:drawing>
               <w:drawing>
                 <wp:inline xmlns:a="http://schemas.openxmlformats.org/drawingml/2006/main" xmlns:pic="http://schemas.openxmlformats.org/drawingml/2006/picture">
-                  <wp:extent cx="2882900" cy="1943100"/>
+                  <wp:extent cx="1206500" cy="812800"/>
                   <wp:docPr id="21" name="Picture 21"/>
                   <wp:cNvGraphicFramePr>
                     <a:graphicFrameLocks noChangeAspect="1"/>
@@ -827,7 +728,7 @@
                         <pic:spPr>
                           <a:xfrm>
                             <a:off x="0" y="0"/>
-                            <a:ext cx="2882900" cy="1943100"/>
+                            <a:ext cx="1206500" cy="812800"/>
                           </a:xfrm>
                           <a:prstGeom prst="rect"/>
                         </pic:spPr>
@@ -838,7 +739,7 @@
               </w:drawing>
               <w:drawing>
                 <wp:inline xmlns:a="http://schemas.openxmlformats.org/drawingml/2006/main" xmlns:pic="http://schemas.openxmlformats.org/drawingml/2006/picture">
-                  <wp:extent cx="25400" cy="177800"/>
+                  <wp:extent cx="241300" cy="190500"/>
                   <wp:docPr id="22" name="Picture 22"/>
                   <wp:cNvGraphicFramePr>
                     <a:graphicFrameLocks noChangeAspect="1"/>
@@ -859,7 +760,7 @@
                         <pic:spPr>
                           <a:xfrm>
                             <a:off x="0" y="0"/>
-                            <a:ext cx="25400" cy="177800"/>
+                            <a:ext cx="241300" cy="190500"/>
                           </a:xfrm>
                           <a:prstGeom prst="rect"/>
                         </pic:spPr>
@@ -870,7 +771,7 @@
               </w:drawing>
               <w:drawing>
                 <wp:inline xmlns:a="http://schemas.openxmlformats.org/drawingml/2006/main" xmlns:pic="http://schemas.openxmlformats.org/drawingml/2006/picture">
-                  <wp:extent cx="127000" cy="215900"/>
+                  <wp:extent cx="177800" cy="114300"/>
                   <wp:docPr id="23" name="Picture 23"/>
                   <wp:cNvGraphicFramePr>
                     <a:graphicFrameLocks noChangeAspect="1"/>
@@ -891,7 +792,7 @@
                         <pic:spPr>
                           <a:xfrm>
                             <a:off x="0" y="0"/>
-                            <a:ext cx="127000" cy="215900"/>
+                            <a:ext cx="177800" cy="114300"/>
                           </a:xfrm>
                           <a:prstGeom prst="rect"/>
                         </pic:spPr>
@@ -902,7 +803,7 @@
               </w:drawing>
               <w:drawing>
                 <wp:inline xmlns:a="http://schemas.openxmlformats.org/drawingml/2006/main" xmlns:pic="http://schemas.openxmlformats.org/drawingml/2006/picture">
-                  <wp:extent cx="3429000" cy="469899"/>
+                  <wp:extent cx="76200" cy="101600"/>
                   <wp:docPr id="24" name="Picture 24"/>
                   <wp:cNvGraphicFramePr>
                     <a:graphicFrameLocks noChangeAspect="1"/>
@@ -923,7 +824,7 @@
                         <pic:spPr>
                           <a:xfrm>
                             <a:off x="0" y="0"/>
-                            <a:ext cx="3429000" cy="469899"/>
+                            <a:ext cx="76200" cy="101600"/>
                           </a:xfrm>
                           <a:prstGeom prst="rect"/>
                         </pic:spPr>
@@ -934,7 +835,7 @@
               </w:drawing>
               <w:drawing>
                 <wp:inline xmlns:a="http://schemas.openxmlformats.org/drawingml/2006/main" xmlns:pic="http://schemas.openxmlformats.org/drawingml/2006/picture">
-                  <wp:extent cx="1155700" cy="38100"/>
+                  <wp:extent cx="139700" cy="88900"/>
                   <wp:docPr id="25" name="Picture 25"/>
                   <wp:cNvGraphicFramePr>
                     <a:graphicFrameLocks noChangeAspect="1"/>
@@ -955,7 +856,7 @@
                         <pic:spPr>
                           <a:xfrm>
                             <a:off x="0" y="0"/>
-                            <a:ext cx="1155700" cy="38100"/>
+                            <a:ext cx="139700" cy="88900"/>
                           </a:xfrm>
                           <a:prstGeom prst="rect"/>
                         </pic:spPr>
@@ -966,7 +867,7 @@
               </w:drawing>
               <w:drawing>
                 <wp:inline xmlns:a="http://schemas.openxmlformats.org/drawingml/2006/main" xmlns:pic="http://schemas.openxmlformats.org/drawingml/2006/picture">
-                  <wp:extent cx="927100" cy="1612900"/>
+                  <wp:extent cx="1524000" cy="1104900"/>
                   <wp:docPr id="26" name="Picture 26"/>
                   <wp:cNvGraphicFramePr>
                     <a:graphicFrameLocks noChangeAspect="1"/>
@@ -987,7 +888,7 @@
                         <pic:spPr>
                           <a:xfrm>
                             <a:off x="0" y="0"/>
-                            <a:ext cx="927100" cy="1612900"/>
+                            <a:ext cx="1524000" cy="1104900"/>
                           </a:xfrm>
                           <a:prstGeom prst="rect"/>
                         </pic:spPr>
@@ -998,7 +899,7 @@
               </w:drawing>
               <w:drawing>
                 <wp:inline xmlns:a="http://schemas.openxmlformats.org/drawingml/2006/main" xmlns:pic="http://schemas.openxmlformats.org/drawingml/2006/picture">
-                  <wp:extent cx="2209800" cy="342900"/>
+                  <wp:extent cx="76200" cy="63500"/>
                   <wp:docPr id="27" name="Picture 27"/>
                   <wp:cNvGraphicFramePr>
                     <a:graphicFrameLocks noChangeAspect="1"/>
@@ -1019,7 +920,7 @@
                         <pic:spPr>
                           <a:xfrm>
                             <a:off x="0" y="0"/>
-                            <a:ext cx="2209800" cy="342900"/>
+                            <a:ext cx="76200" cy="63500"/>
                           </a:xfrm>
                           <a:prstGeom prst="rect"/>
                         </pic:spPr>
@@ -1030,7 +931,7 @@
               </w:drawing>
               <w:drawing>
                 <wp:inline xmlns:a="http://schemas.openxmlformats.org/drawingml/2006/main" xmlns:pic="http://schemas.openxmlformats.org/drawingml/2006/picture">
-                  <wp:extent cx="660400" cy="495299"/>
+                  <wp:extent cx="1092200" cy="1016000"/>
                   <wp:docPr id="28" name="Picture 28"/>
                   <wp:cNvGraphicFramePr>
                     <a:graphicFrameLocks noChangeAspect="1"/>
@@ -1051,7 +952,7 @@
                         <pic:spPr>
                           <a:xfrm>
                             <a:off x="0" y="0"/>
-                            <a:ext cx="660400" cy="495299"/>
+                            <a:ext cx="1092200" cy="1016000"/>
                           </a:xfrm>
                           <a:prstGeom prst="rect"/>
                         </pic:spPr>
@@ -1062,7 +963,7 @@
               </w:drawing>
               <w:drawing>
                 <wp:inline xmlns:a="http://schemas.openxmlformats.org/drawingml/2006/main" xmlns:pic="http://schemas.openxmlformats.org/drawingml/2006/picture">
-                  <wp:extent cx="152400" cy="254000"/>
+                  <wp:extent cx="101600" cy="3492500"/>
                   <wp:docPr id="29" name="Picture 29"/>
                   <wp:cNvGraphicFramePr>
                     <a:graphicFrameLocks noChangeAspect="1"/>
@@ -1083,7 +984,7 @@
                         <pic:spPr>
                           <a:xfrm>
                             <a:off x="0" y="0"/>
-                            <a:ext cx="152400" cy="254000"/>
+                            <a:ext cx="101600" cy="3492500"/>
                           </a:xfrm>
                           <a:prstGeom prst="rect"/>
                         </pic:spPr>
@@ -1094,7 +995,7 @@
               </w:drawing>
               <w:drawing>
                 <wp:inline xmlns:a="http://schemas.openxmlformats.org/drawingml/2006/main" xmlns:pic="http://schemas.openxmlformats.org/drawingml/2006/picture">
-                  <wp:extent cx="2794000" cy="723900"/>
+                  <wp:extent cx="914400" cy="2184400"/>
                   <wp:docPr id="30" name="Picture 30"/>
                   <wp:cNvGraphicFramePr>
                     <a:graphicFrameLocks noChangeAspect="1"/>
@@ -1115,7 +1016,7 @@
                         <pic:spPr>
                           <a:xfrm>
                             <a:off x="0" y="0"/>
-                            <a:ext cx="2794000" cy="723900"/>
+                            <a:ext cx="914400" cy="2184400"/>
                           </a:xfrm>
                           <a:prstGeom prst="rect"/>
                         </pic:spPr>
@@ -1126,7 +1027,7 @@
               </w:drawing>
               <w:drawing>
                 <wp:inline xmlns:a="http://schemas.openxmlformats.org/drawingml/2006/main" xmlns:pic="http://schemas.openxmlformats.org/drawingml/2006/picture">
-                  <wp:extent cx="139700" cy="12700"/>
+                  <wp:extent cx="1549400" cy="1727200"/>
                   <wp:docPr id="31" name="Picture 31"/>
                   <wp:cNvGraphicFramePr>
                     <a:graphicFrameLocks noChangeAspect="1"/>
@@ -1147,7 +1048,7 @@
                         <pic:spPr>
                           <a:xfrm>
                             <a:off x="0" y="0"/>
-                            <a:ext cx="139700" cy="12700"/>
+                            <a:ext cx="1549400" cy="1727200"/>
                           </a:xfrm>
                           <a:prstGeom prst="rect"/>
                         </pic:spPr>
@@ -1158,7 +1059,7 @@
               </w:drawing>
               <w:drawing>
                 <wp:inline xmlns:a="http://schemas.openxmlformats.org/drawingml/2006/main" xmlns:pic="http://schemas.openxmlformats.org/drawingml/2006/picture">
-                  <wp:extent cx="177800" cy="12700"/>
+                  <wp:extent cx="279400" cy="546100"/>
                   <wp:docPr id="32" name="Picture 32"/>
                   <wp:cNvGraphicFramePr>
                     <a:graphicFrameLocks noChangeAspect="1"/>
@@ -1179,7 +1080,7 @@
                         <pic:spPr>
                           <a:xfrm>
                             <a:off x="0" y="0"/>
-                            <a:ext cx="177800" cy="12700"/>
+                            <a:ext cx="279400" cy="546100"/>
                           </a:xfrm>
                           <a:prstGeom prst="rect"/>
                         </pic:spPr>
@@ -1190,7 +1091,7 @@
               </w:drawing>
               <w:drawing>
                 <wp:inline xmlns:a="http://schemas.openxmlformats.org/drawingml/2006/main" xmlns:pic="http://schemas.openxmlformats.org/drawingml/2006/picture">
-                  <wp:extent cx="177800" cy="12700"/>
+                  <wp:extent cx="63500" cy="203200"/>
                   <wp:docPr id="33" name="Picture 33"/>
                   <wp:cNvGraphicFramePr>
                     <a:graphicFrameLocks noChangeAspect="1"/>
@@ -1199,11 +1100,11 @@
                     <a:graphicData uri="http://schemas.openxmlformats.org/drawingml/2006/picture">
                       <pic:pic>
                         <pic:nvPicPr>
-                          <pic:cNvPr id="0" name="31.png"/>
+                          <pic:cNvPr id="0" name="32.png"/>
                           <pic:cNvPicPr/>
                         </pic:nvPicPr>
                         <pic:blipFill>
-                          <a:blip r:embed="rId40"/>
+                          <a:blip r:embed="rId41"/>
                           <a:stretch>
                             <a:fillRect/>
                           </a:stretch>
@@ -1211,7 +1112,7 @@
                         <pic:spPr>
                           <a:xfrm>
                             <a:off x="0" y="0"/>
-                            <a:ext cx="177800" cy="12700"/>
+                            <a:ext cx="63500" cy="203200"/>
                           </a:xfrm>
                           <a:prstGeom prst="rect"/>
                         </pic:spPr>
@@ -1222,7 +1123,7 @@
               </w:drawing>
               <w:drawing>
                 <wp:inline xmlns:a="http://schemas.openxmlformats.org/drawingml/2006/main" xmlns:pic="http://schemas.openxmlformats.org/drawingml/2006/picture">
-                  <wp:extent cx="152400" cy="12700"/>
+                  <wp:extent cx="635000" cy="1244600"/>
                   <wp:docPr id="34" name="Picture 34"/>
                   <wp:cNvGraphicFramePr>
                     <a:graphicFrameLocks noChangeAspect="1"/>
@@ -1235,7 +1136,7 @@
                           <pic:cNvPicPr/>
                         </pic:nvPicPr>
                         <pic:blipFill>
-                          <a:blip r:embed="rId41"/>
+                          <a:blip r:embed="rId42"/>
                           <a:stretch>
                             <a:fillRect/>
                           </a:stretch>
@@ -1243,7 +1144,7 @@
                         <pic:spPr>
                           <a:xfrm>
                             <a:off x="0" y="0"/>
-                            <a:ext cx="152400" cy="12700"/>
+                            <a:ext cx="635000" cy="1244600"/>
                           </a:xfrm>
                           <a:prstGeom prst="rect"/>
                         </pic:spPr>
@@ -1254,7 +1155,7 @@
               </w:drawing>
               <w:drawing>
                 <wp:inline xmlns:a="http://schemas.openxmlformats.org/drawingml/2006/main" xmlns:pic="http://schemas.openxmlformats.org/drawingml/2006/picture">
-                  <wp:extent cx="2641600" cy="2489200"/>
+                  <wp:extent cx="469899" cy="444500"/>
                   <wp:docPr id="35" name="Picture 35"/>
                   <wp:cNvGraphicFramePr>
                     <a:graphicFrameLocks noChangeAspect="1"/>
@@ -1267,7 +1168,7 @@
                           <pic:cNvPicPr/>
                         </pic:nvPicPr>
                         <pic:blipFill>
-                          <a:blip r:embed="rId42"/>
+                          <a:blip r:embed="rId43"/>
                           <a:stretch>
                             <a:fillRect/>
                           </a:stretch>
@@ -1275,7 +1176,7 @@
                         <pic:spPr>
                           <a:xfrm>
                             <a:off x="0" y="0"/>
-                            <a:ext cx="2641600" cy="2489200"/>
+                            <a:ext cx="469899" cy="444500"/>
                           </a:xfrm>
                           <a:prstGeom prst="rect"/>
                         </pic:spPr>
@@ -1286,7 +1187,7 @@
               </w:drawing>
               <w:drawing>
                 <wp:inline xmlns:a="http://schemas.openxmlformats.org/drawingml/2006/main" xmlns:pic="http://schemas.openxmlformats.org/drawingml/2006/picture">
-                  <wp:extent cx="190500" cy="114300"/>
+                  <wp:extent cx="101600" cy="292100"/>
                   <wp:docPr id="36" name="Picture 36"/>
                   <wp:cNvGraphicFramePr>
                     <a:graphicFrameLocks noChangeAspect="1"/>
@@ -1299,7 +1200,7 @@
                           <pic:cNvPicPr/>
                         </pic:nvPicPr>
                         <pic:blipFill>
-                          <a:blip r:embed="rId43"/>
+                          <a:blip r:embed="rId44"/>
                           <a:stretch>
                             <a:fillRect/>
                           </a:stretch>
@@ -1307,7 +1208,7 @@
                         <pic:spPr>
                           <a:xfrm>
                             <a:off x="0" y="0"/>
-                            <a:ext cx="190500" cy="114300"/>
+                            <a:ext cx="101600" cy="292100"/>
                           </a:xfrm>
                           <a:prstGeom prst="rect"/>
                         </pic:spPr>
@@ -1318,7 +1219,7 @@
               </w:drawing>
               <w:drawing>
                 <wp:inline xmlns:a="http://schemas.openxmlformats.org/drawingml/2006/main" xmlns:pic="http://schemas.openxmlformats.org/drawingml/2006/picture">
-                  <wp:extent cx="584200" cy="368300"/>
+                  <wp:extent cx="1143000" cy="50800"/>
                   <wp:docPr id="37" name="Picture 37"/>
                   <wp:cNvGraphicFramePr>
                     <a:graphicFrameLocks noChangeAspect="1"/>
@@ -1331,7 +1232,7 @@
                           <pic:cNvPicPr/>
                         </pic:nvPicPr>
                         <pic:blipFill>
-                          <a:blip r:embed="rId44"/>
+                          <a:blip r:embed="rId45"/>
                           <a:stretch>
                             <a:fillRect/>
                           </a:stretch>
@@ -1339,7 +1240,7 @@
                         <pic:spPr>
                           <a:xfrm>
                             <a:off x="0" y="0"/>
-                            <a:ext cx="584200" cy="368300"/>
+                            <a:ext cx="1143000" cy="50800"/>
                           </a:xfrm>
                           <a:prstGeom prst="rect"/>
                         </pic:spPr>
@@ -1350,7 +1251,7 @@
               </w:drawing>
               <w:drawing>
                 <wp:inline xmlns:a="http://schemas.openxmlformats.org/drawingml/2006/main" xmlns:pic="http://schemas.openxmlformats.org/drawingml/2006/picture">
-                  <wp:extent cx="647700" cy="1117600"/>
+                  <wp:extent cx="50800" cy="38100"/>
                   <wp:docPr id="38" name="Picture 38"/>
                   <wp:cNvGraphicFramePr>
                     <a:graphicFrameLocks noChangeAspect="1"/>
@@ -1363,7 +1264,7 @@
                           <pic:cNvPicPr/>
                         </pic:nvPicPr>
                         <pic:blipFill>
-                          <a:blip r:embed="rId45"/>
+                          <a:blip r:embed="rId46"/>
                           <a:stretch>
                             <a:fillRect/>
                           </a:stretch>
@@ -1371,7 +1272,7 @@
                         <pic:spPr>
                           <a:xfrm>
                             <a:off x="0" y="0"/>
-                            <a:ext cx="647700" cy="1117600"/>
+                            <a:ext cx="50800" cy="38100"/>
                           </a:xfrm>
                           <a:prstGeom prst="rect"/>
                         </pic:spPr>
@@ -1382,7 +1283,7 @@
               </w:drawing>
               <w:drawing>
                 <wp:inline xmlns:a="http://schemas.openxmlformats.org/drawingml/2006/main" xmlns:pic="http://schemas.openxmlformats.org/drawingml/2006/picture">
-                  <wp:extent cx="1358900" cy="482600"/>
+                  <wp:extent cx="50800" cy="76200"/>
                   <wp:docPr id="39" name="Picture 39"/>
                   <wp:cNvGraphicFramePr>
                     <a:graphicFrameLocks noChangeAspect="1"/>
@@ -1395,967 +1296,7 @@
                           <pic:cNvPicPr/>
                         </pic:nvPicPr>
                         <pic:blipFill>
-                          <a:blip r:embed="rId46"/>
-                          <a:stretch>
-                            <a:fillRect/>
-                          </a:stretch>
-                        </pic:blipFill>
-                        <pic:spPr>
-                          <a:xfrm>
-                            <a:off x="0" y="0"/>
-                            <a:ext cx="1358900" cy="482600"/>
-                          </a:xfrm>
-                          <a:prstGeom prst="rect"/>
-                        </pic:spPr>
-                      </pic:pic>
-                    </a:graphicData>
-                  </a:graphic>
-                </wp:inline>
-              </w:drawing>
-              <w:drawing>
-                <wp:inline xmlns:a="http://schemas.openxmlformats.org/drawingml/2006/main" xmlns:pic="http://schemas.openxmlformats.org/drawingml/2006/picture">
-                  <wp:extent cx="127000" cy="139700"/>
-                  <wp:docPr id="40" name="Picture 40"/>
-                  <wp:cNvGraphicFramePr>
-                    <a:graphicFrameLocks noChangeAspect="1"/>
-                  </wp:cNvGraphicFramePr>
-                  <a:graphic>
-                    <a:graphicData uri="http://schemas.openxmlformats.org/drawingml/2006/picture">
-                      <pic:pic>
-                        <pic:nvPicPr>
-                          <pic:cNvPr id="0" name="39.png"/>
-                          <pic:cNvPicPr/>
-                        </pic:nvPicPr>
-                        <pic:blipFill>
                           <a:blip r:embed="rId47"/>
-                          <a:stretch>
-                            <a:fillRect/>
-                          </a:stretch>
-                        </pic:blipFill>
-                        <pic:spPr>
-                          <a:xfrm>
-                            <a:off x="0" y="0"/>
-                            <a:ext cx="127000" cy="139700"/>
-                          </a:xfrm>
-                          <a:prstGeom prst="rect"/>
-                        </pic:spPr>
-                      </pic:pic>
-                    </a:graphicData>
-                  </a:graphic>
-                </wp:inline>
-              </w:drawing>
-              <w:drawing>
-                <wp:inline xmlns:a="http://schemas.openxmlformats.org/drawingml/2006/main" xmlns:pic="http://schemas.openxmlformats.org/drawingml/2006/picture">
-                  <wp:extent cx="647700" cy="596900"/>
-                  <wp:docPr id="41" name="Picture 41"/>
-                  <wp:cNvGraphicFramePr>
-                    <a:graphicFrameLocks noChangeAspect="1"/>
-                  </wp:cNvGraphicFramePr>
-                  <a:graphic>
-                    <a:graphicData uri="http://schemas.openxmlformats.org/drawingml/2006/picture">
-                      <pic:pic>
-                        <pic:nvPicPr>
-                          <pic:cNvPr id="0" name="40.png"/>
-                          <pic:cNvPicPr/>
-                        </pic:nvPicPr>
-                        <pic:blipFill>
-                          <a:blip r:embed="rId48"/>
-                          <a:stretch>
-                            <a:fillRect/>
-                          </a:stretch>
-                        </pic:blipFill>
-                        <pic:spPr>
-                          <a:xfrm>
-                            <a:off x="0" y="0"/>
-                            <a:ext cx="647700" cy="596900"/>
-                          </a:xfrm>
-                          <a:prstGeom prst="rect"/>
-                        </pic:spPr>
-                      </pic:pic>
-                    </a:graphicData>
-                  </a:graphic>
-                </wp:inline>
-              </w:drawing>
-              <w:drawing>
-                <wp:inline xmlns:a="http://schemas.openxmlformats.org/drawingml/2006/main" xmlns:pic="http://schemas.openxmlformats.org/drawingml/2006/picture">
-                  <wp:extent cx="596900" cy="266700"/>
-                  <wp:docPr id="42" name="Picture 42"/>
-                  <wp:cNvGraphicFramePr>
-                    <a:graphicFrameLocks noChangeAspect="1"/>
-                  </wp:cNvGraphicFramePr>
-                  <a:graphic>
-                    <a:graphicData uri="http://schemas.openxmlformats.org/drawingml/2006/picture">
-                      <pic:pic>
-                        <pic:nvPicPr>
-                          <pic:cNvPr id="0" name="41.png"/>
-                          <pic:cNvPicPr/>
-                        </pic:nvPicPr>
-                        <pic:blipFill>
-                          <a:blip r:embed="rId49"/>
-                          <a:stretch>
-                            <a:fillRect/>
-                          </a:stretch>
-                        </pic:blipFill>
-                        <pic:spPr>
-                          <a:xfrm>
-                            <a:off x="0" y="0"/>
-                            <a:ext cx="596900" cy="266700"/>
-                          </a:xfrm>
-                          <a:prstGeom prst="rect"/>
-                        </pic:spPr>
-                      </pic:pic>
-                    </a:graphicData>
-                  </a:graphic>
-                </wp:inline>
-              </w:drawing>
-              <w:drawing>
-                <wp:inline xmlns:a="http://schemas.openxmlformats.org/drawingml/2006/main" xmlns:pic="http://schemas.openxmlformats.org/drawingml/2006/picture">
-                  <wp:extent cx="444500" cy="469899"/>
-                  <wp:docPr id="43" name="Picture 43"/>
-                  <wp:cNvGraphicFramePr>
-                    <a:graphicFrameLocks noChangeAspect="1"/>
-                  </wp:cNvGraphicFramePr>
-                  <a:graphic>
-                    <a:graphicData uri="http://schemas.openxmlformats.org/drawingml/2006/picture">
-                      <pic:pic>
-                        <pic:nvPicPr>
-                          <pic:cNvPr id="0" name="42.png"/>
-                          <pic:cNvPicPr/>
-                        </pic:nvPicPr>
-                        <pic:blipFill>
-                          <a:blip r:embed="rId50"/>
-                          <a:stretch>
-                            <a:fillRect/>
-                          </a:stretch>
-                        </pic:blipFill>
-                        <pic:spPr>
-                          <a:xfrm>
-                            <a:off x="0" y="0"/>
-                            <a:ext cx="444500" cy="469899"/>
-                          </a:xfrm>
-                          <a:prstGeom prst="rect"/>
-                        </pic:spPr>
-                      </pic:pic>
-                    </a:graphicData>
-                  </a:graphic>
-                </wp:inline>
-              </w:drawing>
-              <w:drawing>
-                <wp:inline xmlns:a="http://schemas.openxmlformats.org/drawingml/2006/main" xmlns:pic="http://schemas.openxmlformats.org/drawingml/2006/picture">
-                  <wp:extent cx="127000" cy="50800"/>
-                  <wp:docPr id="44" name="Picture 44"/>
-                  <wp:cNvGraphicFramePr>
-                    <a:graphicFrameLocks noChangeAspect="1"/>
-                  </wp:cNvGraphicFramePr>
-                  <a:graphic>
-                    <a:graphicData uri="http://schemas.openxmlformats.org/drawingml/2006/picture">
-                      <pic:pic>
-                        <pic:nvPicPr>
-                          <pic:cNvPr id="0" name="43.png"/>
-                          <pic:cNvPicPr/>
-                        </pic:nvPicPr>
-                        <pic:blipFill>
-                          <a:blip r:embed="rId51"/>
-                          <a:stretch>
-                            <a:fillRect/>
-                          </a:stretch>
-                        </pic:blipFill>
-                        <pic:spPr>
-                          <a:xfrm>
-                            <a:off x="0" y="0"/>
-                            <a:ext cx="127000" cy="50800"/>
-                          </a:xfrm>
-                          <a:prstGeom prst="rect"/>
-                        </pic:spPr>
-                      </pic:pic>
-                    </a:graphicData>
-                  </a:graphic>
-                </wp:inline>
-              </w:drawing>
-              <w:drawing>
-                <wp:inline xmlns:a="http://schemas.openxmlformats.org/drawingml/2006/main" xmlns:pic="http://schemas.openxmlformats.org/drawingml/2006/picture">
-                  <wp:extent cx="88900" cy="12700"/>
-                  <wp:docPr id="45" name="Picture 45"/>
-                  <wp:cNvGraphicFramePr>
-                    <a:graphicFrameLocks noChangeAspect="1"/>
-                  </wp:cNvGraphicFramePr>
-                  <a:graphic>
-                    <a:graphicData uri="http://schemas.openxmlformats.org/drawingml/2006/picture">
-                      <pic:pic>
-                        <pic:nvPicPr>
-                          <pic:cNvPr id="0" name="44.png"/>
-                          <pic:cNvPicPr/>
-                        </pic:nvPicPr>
-                        <pic:blipFill>
-                          <a:blip r:embed="rId52"/>
-                          <a:stretch>
-                            <a:fillRect/>
-                          </a:stretch>
-                        </pic:blipFill>
-                        <pic:spPr>
-                          <a:xfrm>
-                            <a:off x="0" y="0"/>
-                            <a:ext cx="88900" cy="12700"/>
-                          </a:xfrm>
-                          <a:prstGeom prst="rect"/>
-                        </pic:spPr>
-                      </pic:pic>
-                    </a:graphicData>
-                  </a:graphic>
-                </wp:inline>
-              </w:drawing>
-              <w:drawing>
-                <wp:inline xmlns:a="http://schemas.openxmlformats.org/drawingml/2006/main" xmlns:pic="http://schemas.openxmlformats.org/drawingml/2006/picture">
-                  <wp:extent cx="165100" cy="12700"/>
-                  <wp:docPr id="46" name="Picture 46"/>
-                  <wp:cNvGraphicFramePr>
-                    <a:graphicFrameLocks noChangeAspect="1"/>
-                  </wp:cNvGraphicFramePr>
-                  <a:graphic>
-                    <a:graphicData uri="http://schemas.openxmlformats.org/drawingml/2006/picture">
-                      <pic:pic>
-                        <pic:nvPicPr>
-                          <pic:cNvPr id="0" name="45.png"/>
-                          <pic:cNvPicPr/>
-                        </pic:nvPicPr>
-                        <pic:blipFill>
-                          <a:blip r:embed="rId53"/>
-                          <a:stretch>
-                            <a:fillRect/>
-                          </a:stretch>
-                        </pic:blipFill>
-                        <pic:spPr>
-                          <a:xfrm>
-                            <a:off x="0" y="0"/>
-                            <a:ext cx="165100" cy="12700"/>
-                          </a:xfrm>
-                          <a:prstGeom prst="rect"/>
-                        </pic:spPr>
-                      </pic:pic>
-                    </a:graphicData>
-                  </a:graphic>
-                </wp:inline>
-              </w:drawing>
-              <w:drawing>
-                <wp:inline xmlns:a="http://schemas.openxmlformats.org/drawingml/2006/main" xmlns:pic="http://schemas.openxmlformats.org/drawingml/2006/picture">
-                  <wp:extent cx="63500" cy="38100"/>
-                  <wp:docPr id="47" name="Picture 47"/>
-                  <wp:cNvGraphicFramePr>
-                    <a:graphicFrameLocks noChangeAspect="1"/>
-                  </wp:cNvGraphicFramePr>
-                  <a:graphic>
-                    <a:graphicData uri="http://schemas.openxmlformats.org/drawingml/2006/picture">
-                      <pic:pic>
-                        <pic:nvPicPr>
-                          <pic:cNvPr id="0" name="46.png"/>
-                          <pic:cNvPicPr/>
-                        </pic:nvPicPr>
-                        <pic:blipFill>
-                          <a:blip r:embed="rId54"/>
-                          <a:stretch>
-                            <a:fillRect/>
-                          </a:stretch>
-                        </pic:blipFill>
-                        <pic:spPr>
-                          <a:xfrm>
-                            <a:off x="0" y="0"/>
-                            <a:ext cx="63500" cy="38100"/>
-                          </a:xfrm>
-                          <a:prstGeom prst="rect"/>
-                        </pic:spPr>
-                      </pic:pic>
-                    </a:graphicData>
-                  </a:graphic>
-                </wp:inline>
-              </w:drawing>
-              <w:drawing>
-                <wp:inline xmlns:a="http://schemas.openxmlformats.org/drawingml/2006/main" xmlns:pic="http://schemas.openxmlformats.org/drawingml/2006/picture">
-                  <wp:extent cx="1498600" cy="241300"/>
-                  <wp:docPr id="48" name="Picture 48"/>
-                  <wp:cNvGraphicFramePr>
-                    <a:graphicFrameLocks noChangeAspect="1"/>
-                  </wp:cNvGraphicFramePr>
-                  <a:graphic>
-                    <a:graphicData uri="http://schemas.openxmlformats.org/drawingml/2006/picture">
-                      <pic:pic>
-                        <pic:nvPicPr>
-                          <pic:cNvPr id="0" name="47.png"/>
-                          <pic:cNvPicPr/>
-                        </pic:nvPicPr>
-                        <pic:blipFill>
-                          <a:blip r:embed="rId55"/>
-                          <a:stretch>
-                            <a:fillRect/>
-                          </a:stretch>
-                        </pic:blipFill>
-                        <pic:spPr>
-                          <a:xfrm>
-                            <a:off x="0" y="0"/>
-                            <a:ext cx="1498600" cy="241300"/>
-                          </a:xfrm>
-                          <a:prstGeom prst="rect"/>
-                        </pic:spPr>
-                      </pic:pic>
-                    </a:graphicData>
-                  </a:graphic>
-                </wp:inline>
-              </w:drawing>
-              <w:drawing>
-                <wp:inline xmlns:a="http://schemas.openxmlformats.org/drawingml/2006/main" xmlns:pic="http://schemas.openxmlformats.org/drawingml/2006/picture">
-                  <wp:extent cx="254000" cy="177800"/>
-                  <wp:docPr id="49" name="Picture 49"/>
-                  <wp:cNvGraphicFramePr>
-                    <a:graphicFrameLocks noChangeAspect="1"/>
-                  </wp:cNvGraphicFramePr>
-                  <a:graphic>
-                    <a:graphicData uri="http://schemas.openxmlformats.org/drawingml/2006/picture">
-                      <pic:pic>
-                        <pic:nvPicPr>
-                          <pic:cNvPr id="0" name="48.png"/>
-                          <pic:cNvPicPr/>
-                        </pic:nvPicPr>
-                        <pic:blipFill>
-                          <a:blip r:embed="rId56"/>
-                          <a:stretch>
-                            <a:fillRect/>
-                          </a:stretch>
-                        </pic:blipFill>
-                        <pic:spPr>
-                          <a:xfrm>
-                            <a:off x="0" y="0"/>
-                            <a:ext cx="254000" cy="177800"/>
-                          </a:xfrm>
-                          <a:prstGeom prst="rect"/>
-                        </pic:spPr>
-                      </pic:pic>
-                    </a:graphicData>
-                  </a:graphic>
-                </wp:inline>
-              </w:drawing>
-              <w:drawing>
-                <wp:inline xmlns:a="http://schemas.openxmlformats.org/drawingml/2006/main" xmlns:pic="http://schemas.openxmlformats.org/drawingml/2006/picture">
-                  <wp:extent cx="203200" cy="114300"/>
-                  <wp:docPr id="50" name="Picture 50"/>
-                  <wp:cNvGraphicFramePr>
-                    <a:graphicFrameLocks noChangeAspect="1"/>
-                  </wp:cNvGraphicFramePr>
-                  <a:graphic>
-                    <a:graphicData uri="http://schemas.openxmlformats.org/drawingml/2006/picture">
-                      <pic:pic>
-                        <pic:nvPicPr>
-                          <pic:cNvPr id="0" name="49.png"/>
-                          <pic:cNvPicPr/>
-                        </pic:nvPicPr>
-                        <pic:blipFill>
-                          <a:blip r:embed="rId57"/>
-                          <a:stretch>
-                            <a:fillRect/>
-                          </a:stretch>
-                        </pic:blipFill>
-                        <pic:spPr>
-                          <a:xfrm>
-                            <a:off x="0" y="0"/>
-                            <a:ext cx="203200" cy="114300"/>
-                          </a:xfrm>
-                          <a:prstGeom prst="rect"/>
-                        </pic:spPr>
-                      </pic:pic>
-                    </a:graphicData>
-                  </a:graphic>
-                </wp:inline>
-              </w:drawing>
-              <w:drawing>
-                <wp:inline xmlns:a="http://schemas.openxmlformats.org/drawingml/2006/main" xmlns:pic="http://schemas.openxmlformats.org/drawingml/2006/picture">
-                  <wp:extent cx="355600" cy="330200"/>
-                  <wp:docPr id="51" name="Picture 51"/>
-                  <wp:cNvGraphicFramePr>
-                    <a:graphicFrameLocks noChangeAspect="1"/>
-                  </wp:cNvGraphicFramePr>
-                  <a:graphic>
-                    <a:graphicData uri="http://schemas.openxmlformats.org/drawingml/2006/picture">
-                      <pic:pic>
-                        <pic:nvPicPr>
-                          <pic:cNvPr id="0" name="50.png"/>
-                          <pic:cNvPicPr/>
-                        </pic:nvPicPr>
-                        <pic:blipFill>
-                          <a:blip r:embed="rId58"/>
-                          <a:stretch>
-                            <a:fillRect/>
-                          </a:stretch>
-                        </pic:blipFill>
-                        <pic:spPr>
-                          <a:xfrm>
-                            <a:off x="0" y="0"/>
-                            <a:ext cx="355600" cy="330200"/>
-                          </a:xfrm>
-                          <a:prstGeom prst="rect"/>
-                        </pic:spPr>
-                      </pic:pic>
-                    </a:graphicData>
-                  </a:graphic>
-                </wp:inline>
-              </w:drawing>
-              <w:drawing>
-                <wp:inline xmlns:a="http://schemas.openxmlformats.org/drawingml/2006/main" xmlns:pic="http://schemas.openxmlformats.org/drawingml/2006/picture">
-                  <wp:extent cx="76200" cy="342900"/>
-                  <wp:docPr id="52" name="Picture 52"/>
-                  <wp:cNvGraphicFramePr>
-                    <a:graphicFrameLocks noChangeAspect="1"/>
-                  </wp:cNvGraphicFramePr>
-                  <a:graphic>
-                    <a:graphicData uri="http://schemas.openxmlformats.org/drawingml/2006/picture">
-                      <pic:pic>
-                        <pic:nvPicPr>
-                          <pic:cNvPr id="0" name="51.png"/>
-                          <pic:cNvPicPr/>
-                        </pic:nvPicPr>
-                        <pic:blipFill>
-                          <a:blip r:embed="rId59"/>
-                          <a:stretch>
-                            <a:fillRect/>
-                          </a:stretch>
-                        </pic:blipFill>
-                        <pic:spPr>
-                          <a:xfrm>
-                            <a:off x="0" y="0"/>
-                            <a:ext cx="76200" cy="342900"/>
-                          </a:xfrm>
-                          <a:prstGeom prst="rect"/>
-                        </pic:spPr>
-                      </pic:pic>
-                    </a:graphicData>
-                  </a:graphic>
-                </wp:inline>
-              </w:drawing>
-              <w:drawing>
-                <wp:inline xmlns:a="http://schemas.openxmlformats.org/drawingml/2006/main" xmlns:pic="http://schemas.openxmlformats.org/drawingml/2006/picture">
-                  <wp:extent cx="203200" cy="393700"/>
-                  <wp:docPr id="53" name="Picture 53"/>
-                  <wp:cNvGraphicFramePr>
-                    <a:graphicFrameLocks noChangeAspect="1"/>
-                  </wp:cNvGraphicFramePr>
-                  <a:graphic>
-                    <a:graphicData uri="http://schemas.openxmlformats.org/drawingml/2006/picture">
-                      <pic:pic>
-                        <pic:nvPicPr>
-                          <pic:cNvPr id="0" name="52.png"/>
-                          <pic:cNvPicPr/>
-                        </pic:nvPicPr>
-                        <pic:blipFill>
-                          <a:blip r:embed="rId60"/>
-                          <a:stretch>
-                            <a:fillRect/>
-                          </a:stretch>
-                        </pic:blipFill>
-                        <pic:spPr>
-                          <a:xfrm>
-                            <a:off x="0" y="0"/>
-                            <a:ext cx="203200" cy="393700"/>
-                          </a:xfrm>
-                          <a:prstGeom prst="rect"/>
-                        </pic:spPr>
-                      </pic:pic>
-                    </a:graphicData>
-                  </a:graphic>
-                </wp:inline>
-              </w:drawing>
-              <w:drawing>
-                <wp:inline xmlns:a="http://schemas.openxmlformats.org/drawingml/2006/main" xmlns:pic="http://schemas.openxmlformats.org/drawingml/2006/picture">
-                  <wp:extent cx="165100" cy="101600"/>
-                  <wp:docPr id="54" name="Picture 54"/>
-                  <wp:cNvGraphicFramePr>
-                    <a:graphicFrameLocks noChangeAspect="1"/>
-                  </wp:cNvGraphicFramePr>
-                  <a:graphic>
-                    <a:graphicData uri="http://schemas.openxmlformats.org/drawingml/2006/picture">
-                      <pic:pic>
-                        <pic:nvPicPr>
-                          <pic:cNvPr id="0" name="53.png"/>
-                          <pic:cNvPicPr/>
-                        </pic:nvPicPr>
-                        <pic:blipFill>
-                          <a:blip r:embed="rId61"/>
-                          <a:stretch>
-                            <a:fillRect/>
-                          </a:stretch>
-                        </pic:blipFill>
-                        <pic:spPr>
-                          <a:xfrm>
-                            <a:off x="0" y="0"/>
-                            <a:ext cx="165100" cy="101600"/>
-                          </a:xfrm>
-                          <a:prstGeom prst="rect"/>
-                        </pic:spPr>
-                      </pic:pic>
-                    </a:graphicData>
-                  </a:graphic>
-                </wp:inline>
-              </w:drawing>
-              <w:drawing>
-                <wp:inline xmlns:a="http://schemas.openxmlformats.org/drawingml/2006/main" xmlns:pic="http://schemas.openxmlformats.org/drawingml/2006/picture">
-                  <wp:extent cx="812800" cy="609600"/>
-                  <wp:docPr id="55" name="Picture 55"/>
-                  <wp:cNvGraphicFramePr>
-                    <a:graphicFrameLocks noChangeAspect="1"/>
-                  </wp:cNvGraphicFramePr>
-                  <a:graphic>
-                    <a:graphicData uri="http://schemas.openxmlformats.org/drawingml/2006/picture">
-                      <pic:pic>
-                        <pic:nvPicPr>
-                          <pic:cNvPr id="0" name="54.png"/>
-                          <pic:cNvPicPr/>
-                        </pic:nvPicPr>
-                        <pic:blipFill>
-                          <a:blip r:embed="rId62"/>
-                          <a:stretch>
-                            <a:fillRect/>
-                          </a:stretch>
-                        </pic:blipFill>
-                        <pic:spPr>
-                          <a:xfrm>
-                            <a:off x="0" y="0"/>
-                            <a:ext cx="812800" cy="609600"/>
-                          </a:xfrm>
-                          <a:prstGeom prst="rect"/>
-                        </pic:spPr>
-                      </pic:pic>
-                    </a:graphicData>
-                  </a:graphic>
-                </wp:inline>
-              </w:drawing>
-              <w:drawing>
-                <wp:inline xmlns:a="http://schemas.openxmlformats.org/drawingml/2006/main" xmlns:pic="http://schemas.openxmlformats.org/drawingml/2006/picture">
-                  <wp:extent cx="203200" cy="190500"/>
-                  <wp:docPr id="56" name="Picture 56"/>
-                  <wp:cNvGraphicFramePr>
-                    <a:graphicFrameLocks noChangeAspect="1"/>
-                  </wp:cNvGraphicFramePr>
-                  <a:graphic>
-                    <a:graphicData uri="http://schemas.openxmlformats.org/drawingml/2006/picture">
-                      <pic:pic>
-                        <pic:nvPicPr>
-                          <pic:cNvPr id="0" name="55.png"/>
-                          <pic:cNvPicPr/>
-                        </pic:nvPicPr>
-                        <pic:blipFill>
-                          <a:blip r:embed="rId63"/>
-                          <a:stretch>
-                            <a:fillRect/>
-                          </a:stretch>
-                        </pic:blipFill>
-                        <pic:spPr>
-                          <a:xfrm>
-                            <a:off x="0" y="0"/>
-                            <a:ext cx="203200" cy="190500"/>
-                          </a:xfrm>
-                          <a:prstGeom prst="rect"/>
-                        </pic:spPr>
-                      </pic:pic>
-                    </a:graphicData>
-                  </a:graphic>
-                </wp:inline>
-              </w:drawing>
-              <w:drawing>
-                <wp:inline xmlns:a="http://schemas.openxmlformats.org/drawingml/2006/main" xmlns:pic="http://schemas.openxmlformats.org/drawingml/2006/picture">
-                  <wp:extent cx="228600" cy="482600"/>
-                  <wp:docPr id="57" name="Picture 57"/>
-                  <wp:cNvGraphicFramePr>
-                    <a:graphicFrameLocks noChangeAspect="1"/>
-                  </wp:cNvGraphicFramePr>
-                  <a:graphic>
-                    <a:graphicData uri="http://schemas.openxmlformats.org/drawingml/2006/picture">
-                      <pic:pic>
-                        <pic:nvPicPr>
-                          <pic:cNvPr id="0" name="56.png"/>
-                          <pic:cNvPicPr/>
-                        </pic:nvPicPr>
-                        <pic:blipFill>
-                          <a:blip r:embed="rId64"/>
-                          <a:stretch>
-                            <a:fillRect/>
-                          </a:stretch>
-                        </pic:blipFill>
-                        <pic:spPr>
-                          <a:xfrm>
-                            <a:off x="0" y="0"/>
-                            <a:ext cx="228600" cy="482600"/>
-                          </a:xfrm>
-                          <a:prstGeom prst="rect"/>
-                        </pic:spPr>
-                      </pic:pic>
-                    </a:graphicData>
-                  </a:graphic>
-                </wp:inline>
-              </w:drawing>
-              <w:drawing>
-                <wp:inline xmlns:a="http://schemas.openxmlformats.org/drawingml/2006/main" xmlns:pic="http://schemas.openxmlformats.org/drawingml/2006/picture">
-                  <wp:extent cx="101600" cy="127000"/>
-                  <wp:docPr id="58" name="Picture 58"/>
-                  <wp:cNvGraphicFramePr>
-                    <a:graphicFrameLocks noChangeAspect="1"/>
-                  </wp:cNvGraphicFramePr>
-                  <a:graphic>
-                    <a:graphicData uri="http://schemas.openxmlformats.org/drawingml/2006/picture">
-                      <pic:pic>
-                        <pic:nvPicPr>
-                          <pic:cNvPr id="0" name="57.png"/>
-                          <pic:cNvPicPr/>
-                        </pic:nvPicPr>
-                        <pic:blipFill>
-                          <a:blip r:embed="rId65"/>
-                          <a:stretch>
-                            <a:fillRect/>
-                          </a:stretch>
-                        </pic:blipFill>
-                        <pic:spPr>
-                          <a:xfrm>
-                            <a:off x="0" y="0"/>
-                            <a:ext cx="101600" cy="127000"/>
-                          </a:xfrm>
-                          <a:prstGeom prst="rect"/>
-                        </pic:spPr>
-                      </pic:pic>
-                    </a:graphicData>
-                  </a:graphic>
-                </wp:inline>
-              </w:drawing>
-              <w:drawing>
-                <wp:inline xmlns:a="http://schemas.openxmlformats.org/drawingml/2006/main" xmlns:pic="http://schemas.openxmlformats.org/drawingml/2006/picture">
-                  <wp:extent cx="63500" cy="88900"/>
-                  <wp:docPr id="59" name="Picture 59"/>
-                  <wp:cNvGraphicFramePr>
-                    <a:graphicFrameLocks noChangeAspect="1"/>
-                  </wp:cNvGraphicFramePr>
-                  <a:graphic>
-                    <a:graphicData uri="http://schemas.openxmlformats.org/drawingml/2006/picture">
-                      <pic:pic>
-                        <pic:nvPicPr>
-                          <pic:cNvPr id="0" name="58.png"/>
-                          <pic:cNvPicPr/>
-                        </pic:nvPicPr>
-                        <pic:blipFill>
-                          <a:blip r:embed="rId66"/>
-                          <a:stretch>
-                            <a:fillRect/>
-                          </a:stretch>
-                        </pic:blipFill>
-                        <pic:spPr>
-                          <a:xfrm>
-                            <a:off x="0" y="0"/>
-                            <a:ext cx="63500" cy="88900"/>
-                          </a:xfrm>
-                          <a:prstGeom prst="rect"/>
-                        </pic:spPr>
-                      </pic:pic>
-                    </a:graphicData>
-                  </a:graphic>
-                </wp:inline>
-              </w:drawing>
-              <w:drawing>
-                <wp:inline xmlns:a="http://schemas.openxmlformats.org/drawingml/2006/main" xmlns:pic="http://schemas.openxmlformats.org/drawingml/2006/picture">
-                  <wp:extent cx="457200" cy="482600"/>
-                  <wp:docPr id="60" name="Picture 60"/>
-                  <wp:cNvGraphicFramePr>
-                    <a:graphicFrameLocks noChangeAspect="1"/>
-                  </wp:cNvGraphicFramePr>
-                  <a:graphic>
-                    <a:graphicData uri="http://schemas.openxmlformats.org/drawingml/2006/picture">
-                      <pic:pic>
-                        <pic:nvPicPr>
-                          <pic:cNvPr id="0" name="59.png"/>
-                          <pic:cNvPicPr/>
-                        </pic:nvPicPr>
-                        <pic:blipFill>
-                          <a:blip r:embed="rId67"/>
-                          <a:stretch>
-                            <a:fillRect/>
-                          </a:stretch>
-                        </pic:blipFill>
-                        <pic:spPr>
-                          <a:xfrm>
-                            <a:off x="0" y="0"/>
-                            <a:ext cx="457200" cy="482600"/>
-                          </a:xfrm>
-                          <a:prstGeom prst="rect"/>
-                        </pic:spPr>
-                      </pic:pic>
-                    </a:graphicData>
-                  </a:graphic>
-                </wp:inline>
-              </w:drawing>
-              <w:drawing>
-                <wp:inline xmlns:a="http://schemas.openxmlformats.org/drawingml/2006/main" xmlns:pic="http://schemas.openxmlformats.org/drawingml/2006/picture">
-                  <wp:extent cx="50800" cy="190500"/>
-                  <wp:docPr id="61" name="Picture 61"/>
-                  <wp:cNvGraphicFramePr>
-                    <a:graphicFrameLocks noChangeAspect="1"/>
-                  </wp:cNvGraphicFramePr>
-                  <a:graphic>
-                    <a:graphicData uri="http://schemas.openxmlformats.org/drawingml/2006/picture">
-                      <pic:pic>
-                        <pic:nvPicPr>
-                          <pic:cNvPr id="0" name="60.png"/>
-                          <pic:cNvPicPr/>
-                        </pic:nvPicPr>
-                        <pic:blipFill>
-                          <a:blip r:embed="rId68"/>
-                          <a:stretch>
-                            <a:fillRect/>
-                          </a:stretch>
-                        </pic:blipFill>
-                        <pic:spPr>
-                          <a:xfrm>
-                            <a:off x="0" y="0"/>
-                            <a:ext cx="50800" cy="190500"/>
-                          </a:xfrm>
-                          <a:prstGeom prst="rect"/>
-                        </pic:spPr>
-                      </pic:pic>
-                    </a:graphicData>
-                  </a:graphic>
-                </wp:inline>
-              </w:drawing>
-              <w:drawing>
-                <wp:inline xmlns:a="http://schemas.openxmlformats.org/drawingml/2006/main" xmlns:pic="http://schemas.openxmlformats.org/drawingml/2006/picture">
-                  <wp:extent cx="812800" cy="1168400"/>
-                  <wp:docPr id="62" name="Picture 62"/>
-                  <wp:cNvGraphicFramePr>
-                    <a:graphicFrameLocks noChangeAspect="1"/>
-                  </wp:cNvGraphicFramePr>
-                  <a:graphic>
-                    <a:graphicData uri="http://schemas.openxmlformats.org/drawingml/2006/picture">
-                      <pic:pic>
-                        <pic:nvPicPr>
-                          <pic:cNvPr id="0" name="61.png"/>
-                          <pic:cNvPicPr/>
-                        </pic:nvPicPr>
-                        <pic:blipFill>
-                          <a:blip r:embed="rId69"/>
-                          <a:stretch>
-                            <a:fillRect/>
-                          </a:stretch>
-                        </pic:blipFill>
-                        <pic:spPr>
-                          <a:xfrm>
-                            <a:off x="0" y="0"/>
-                            <a:ext cx="812800" cy="1168400"/>
-                          </a:xfrm>
-                          <a:prstGeom prst="rect"/>
-                        </pic:spPr>
-                      </pic:pic>
-                    </a:graphicData>
-                  </a:graphic>
-                </wp:inline>
-              </w:drawing>
-              <w:drawing>
-                <wp:inline xmlns:a="http://schemas.openxmlformats.org/drawingml/2006/main" xmlns:pic="http://schemas.openxmlformats.org/drawingml/2006/picture">
-                  <wp:extent cx="25400" cy="50800"/>
-                  <wp:docPr id="63" name="Picture 63"/>
-                  <wp:cNvGraphicFramePr>
-                    <a:graphicFrameLocks noChangeAspect="1"/>
-                  </wp:cNvGraphicFramePr>
-                  <a:graphic>
-                    <a:graphicData uri="http://schemas.openxmlformats.org/drawingml/2006/picture">
-                      <pic:pic>
-                        <pic:nvPicPr>
-                          <pic:cNvPr id="0" name="62.png"/>
-                          <pic:cNvPicPr/>
-                        </pic:nvPicPr>
-                        <pic:blipFill>
-                          <a:blip r:embed="rId70"/>
-                          <a:stretch>
-                            <a:fillRect/>
-                          </a:stretch>
-                        </pic:blipFill>
-                        <pic:spPr>
-                          <a:xfrm>
-                            <a:off x="0" y="0"/>
-                            <a:ext cx="25400" cy="50800"/>
-                          </a:xfrm>
-                          <a:prstGeom prst="rect"/>
-                        </pic:spPr>
-                      </pic:pic>
-                    </a:graphicData>
-                  </a:graphic>
-                </wp:inline>
-              </w:drawing>
-              <w:drawing>
-                <wp:inline xmlns:a="http://schemas.openxmlformats.org/drawingml/2006/main" xmlns:pic="http://schemas.openxmlformats.org/drawingml/2006/picture">
-                  <wp:extent cx="292100" cy="12700"/>
-                  <wp:docPr id="64" name="Picture 64"/>
-                  <wp:cNvGraphicFramePr>
-                    <a:graphicFrameLocks noChangeAspect="1"/>
-                  </wp:cNvGraphicFramePr>
-                  <a:graphic>
-                    <a:graphicData uri="http://schemas.openxmlformats.org/drawingml/2006/picture">
-                      <pic:pic>
-                        <pic:nvPicPr>
-                          <pic:cNvPr id="0" name="63.png"/>
-                          <pic:cNvPicPr/>
-                        </pic:nvPicPr>
-                        <pic:blipFill>
-                          <a:blip r:embed="rId71"/>
-                          <a:stretch>
-                            <a:fillRect/>
-                          </a:stretch>
-                        </pic:blipFill>
-                        <pic:spPr>
-                          <a:xfrm>
-                            <a:off x="0" y="0"/>
-                            <a:ext cx="292100" cy="12700"/>
-                          </a:xfrm>
-                          <a:prstGeom prst="rect"/>
-                        </pic:spPr>
-                      </pic:pic>
-                    </a:graphicData>
-                  </a:graphic>
-                </wp:inline>
-              </w:drawing>
-              <w:drawing>
-                <wp:inline xmlns:a="http://schemas.openxmlformats.org/drawingml/2006/main" xmlns:pic="http://schemas.openxmlformats.org/drawingml/2006/picture">
-                  <wp:extent cx="393700" cy="38100"/>
-                  <wp:docPr id="65" name="Picture 65"/>
-                  <wp:cNvGraphicFramePr>
-                    <a:graphicFrameLocks noChangeAspect="1"/>
-                  </wp:cNvGraphicFramePr>
-                  <a:graphic>
-                    <a:graphicData uri="http://schemas.openxmlformats.org/drawingml/2006/picture">
-                      <pic:pic>
-                        <pic:nvPicPr>
-                          <pic:cNvPr id="0" name="64.png"/>
-                          <pic:cNvPicPr/>
-                        </pic:nvPicPr>
-                        <pic:blipFill>
-                          <a:blip r:embed="rId72"/>
-                          <a:stretch>
-                            <a:fillRect/>
-                          </a:stretch>
-                        </pic:blipFill>
-                        <pic:spPr>
-                          <a:xfrm>
-                            <a:off x="0" y="0"/>
-                            <a:ext cx="393700" cy="38100"/>
-                          </a:xfrm>
-                          <a:prstGeom prst="rect"/>
-                        </pic:spPr>
-                      </pic:pic>
-                    </a:graphicData>
-                  </a:graphic>
-                </wp:inline>
-              </w:drawing>
-              <w:drawing>
-                <wp:inline xmlns:a="http://schemas.openxmlformats.org/drawingml/2006/main" xmlns:pic="http://schemas.openxmlformats.org/drawingml/2006/picture">
-                  <wp:extent cx="152400" cy="292100"/>
-                  <wp:docPr id="66" name="Picture 66"/>
-                  <wp:cNvGraphicFramePr>
-                    <a:graphicFrameLocks noChangeAspect="1"/>
-                  </wp:cNvGraphicFramePr>
-                  <a:graphic>
-                    <a:graphicData uri="http://schemas.openxmlformats.org/drawingml/2006/picture">
-                      <pic:pic>
-                        <pic:nvPicPr>
-                          <pic:cNvPr id="0" name="65.png"/>
-                          <pic:cNvPicPr/>
-                        </pic:nvPicPr>
-                        <pic:blipFill>
-                          <a:blip r:embed="rId73"/>
-                          <a:stretch>
-                            <a:fillRect/>
-                          </a:stretch>
-                        </pic:blipFill>
-                        <pic:spPr>
-                          <a:xfrm>
-                            <a:off x="0" y="0"/>
-                            <a:ext cx="152400" cy="292100"/>
-                          </a:xfrm>
-                          <a:prstGeom prst="rect"/>
-                        </pic:spPr>
-                      </pic:pic>
-                    </a:graphicData>
-                  </a:graphic>
-                </wp:inline>
-              </w:drawing>
-              <w:drawing>
-                <wp:inline xmlns:a="http://schemas.openxmlformats.org/drawingml/2006/main" xmlns:pic="http://schemas.openxmlformats.org/drawingml/2006/picture">
-                  <wp:extent cx="127000" cy="127000"/>
-                  <wp:docPr id="67" name="Picture 67"/>
-                  <wp:cNvGraphicFramePr>
-                    <a:graphicFrameLocks noChangeAspect="1"/>
-                  </wp:cNvGraphicFramePr>
-                  <a:graphic>
-                    <a:graphicData uri="http://schemas.openxmlformats.org/drawingml/2006/picture">
-                      <pic:pic>
-                        <pic:nvPicPr>
-                          <pic:cNvPr id="0" name="66.png"/>
-                          <pic:cNvPicPr/>
-                        </pic:nvPicPr>
-                        <pic:blipFill>
-                          <a:blip r:embed="rId74"/>
-                          <a:stretch>
-                            <a:fillRect/>
-                          </a:stretch>
-                        </pic:blipFill>
-                        <pic:spPr>
-                          <a:xfrm>
-                            <a:off x="0" y="0"/>
-                            <a:ext cx="127000" cy="127000"/>
-                          </a:xfrm>
-                          <a:prstGeom prst="rect"/>
-                        </pic:spPr>
-                      </pic:pic>
-                    </a:graphicData>
-                  </a:graphic>
-                </wp:inline>
-              </w:drawing>
-              <w:drawing>
-                <wp:inline xmlns:a="http://schemas.openxmlformats.org/drawingml/2006/main" xmlns:pic="http://schemas.openxmlformats.org/drawingml/2006/picture">
-                  <wp:extent cx="139700" cy="241300"/>
-                  <wp:docPr id="68" name="Picture 68"/>
-                  <wp:cNvGraphicFramePr>
-                    <a:graphicFrameLocks noChangeAspect="1"/>
-                  </wp:cNvGraphicFramePr>
-                  <a:graphic>
-                    <a:graphicData uri="http://schemas.openxmlformats.org/drawingml/2006/picture">
-                      <pic:pic>
-                        <pic:nvPicPr>
-                          <pic:cNvPr id="0" name="67.png"/>
-                          <pic:cNvPicPr/>
-                        </pic:nvPicPr>
-                        <pic:blipFill>
-                          <a:blip r:embed="rId75"/>
-                          <a:stretch>
-                            <a:fillRect/>
-                          </a:stretch>
-                        </pic:blipFill>
-                        <pic:spPr>
-                          <a:xfrm>
-                            <a:off x="0" y="0"/>
-                            <a:ext cx="139700" cy="241300"/>
-                          </a:xfrm>
-                          <a:prstGeom prst="rect"/>
-                        </pic:spPr>
-                      </pic:pic>
-                    </a:graphicData>
-                  </a:graphic>
-                </wp:inline>
-              </w:drawing>
-              <w:drawing>
-                <wp:inline xmlns:a="http://schemas.openxmlformats.org/drawingml/2006/main" xmlns:pic="http://schemas.openxmlformats.org/drawingml/2006/picture">
-                  <wp:extent cx="50800" cy="76200"/>
-                  <wp:docPr id="69" name="Picture 69"/>
-                  <wp:cNvGraphicFramePr>
-                    <a:graphicFrameLocks noChangeAspect="1"/>
-                  </wp:cNvGraphicFramePr>
-                  <a:graphic>
-                    <a:graphicData uri="http://schemas.openxmlformats.org/drawingml/2006/picture">
-                      <pic:pic>
-                        <pic:nvPicPr>
-                          <pic:cNvPr id="0" name="68.png"/>
-                          <pic:cNvPicPr/>
-                        </pic:nvPicPr>
-                        <pic:blipFill>
-                          <a:blip r:embed="rId76"/>
                           <a:stretch>
                             <a:fillRect/>
                           </a:stretch>
@@ -2374,8 +1315,8 @@
               </w:drawing>
               <w:drawing>
                 <wp:inline xmlns:a="http://schemas.openxmlformats.org/drawingml/2006/main" xmlns:pic="http://schemas.openxmlformats.org/drawingml/2006/picture">
-                  <wp:extent cx="101600" cy="152400"/>
-                  <wp:docPr id="70" name="Picture 70"/>
+                  <wp:extent cx="1155700" cy="76200"/>
+                  <wp:docPr id="40" name="Picture 40"/>
                   <wp:cNvGraphicFramePr>
                     <a:graphicFrameLocks noChangeAspect="1"/>
                   </wp:cNvGraphicFramePr>
@@ -2383,11 +1324,11 @@
                     <a:graphicData uri="http://schemas.openxmlformats.org/drawingml/2006/picture">
                       <pic:pic>
                         <pic:nvPicPr>
-                          <pic:cNvPr id="0" name="69.png"/>
+                          <pic:cNvPr id="0" name="39.png"/>
                           <pic:cNvPicPr/>
                         </pic:nvPicPr>
                         <pic:blipFill>
-                          <a:blip r:embed="rId77"/>
+                          <a:blip r:embed="rId48"/>
                           <a:stretch>
                             <a:fillRect/>
                           </a:stretch>
@@ -2395,7 +1336,7 @@
                         <pic:spPr>
                           <a:xfrm>
                             <a:off x="0" y="0"/>
-                            <a:ext cx="101600" cy="152400"/>
+                            <a:ext cx="1155700" cy="76200"/>
                           </a:xfrm>
                           <a:prstGeom prst="rect"/>
                         </pic:spPr>
@@ -2406,8 +1347,8 @@
               </w:drawing>
               <w:drawing>
                 <wp:inline xmlns:a="http://schemas.openxmlformats.org/drawingml/2006/main" xmlns:pic="http://schemas.openxmlformats.org/drawingml/2006/picture">
-                  <wp:extent cx="76200" cy="38100"/>
-                  <wp:docPr id="71" name="Picture 71"/>
+                  <wp:extent cx="50800" cy="25400"/>
+                  <wp:docPr id="41" name="Picture 41"/>
                   <wp:cNvGraphicFramePr>
                     <a:graphicFrameLocks noChangeAspect="1"/>
                   </wp:cNvGraphicFramePr>
@@ -2415,11 +1356,11 @@
                     <a:graphicData uri="http://schemas.openxmlformats.org/drawingml/2006/picture">
                       <pic:pic>
                         <pic:nvPicPr>
-                          <pic:cNvPr id="0" name="70.png"/>
+                          <pic:cNvPr id="0" name="40.png"/>
                           <pic:cNvPicPr/>
                         </pic:nvPicPr>
                         <pic:blipFill>
-                          <a:blip r:embed="rId78"/>
+                          <a:blip r:embed="rId49"/>
                           <a:stretch>
                             <a:fillRect/>
                           </a:stretch>
@@ -2427,7 +1368,7 @@
                         <pic:spPr>
                           <a:xfrm>
                             <a:off x="0" y="0"/>
-                            <a:ext cx="76200" cy="38100"/>
+                            <a:ext cx="50800" cy="25400"/>
                           </a:xfrm>
                           <a:prstGeom prst="rect"/>
                         </pic:spPr>
@@ -2438,8 +1379,8 @@
               </w:drawing>
               <w:drawing>
                 <wp:inline xmlns:a="http://schemas.openxmlformats.org/drawingml/2006/main" xmlns:pic="http://schemas.openxmlformats.org/drawingml/2006/picture">
-                  <wp:extent cx="152400" cy="304800"/>
-                  <wp:docPr id="72" name="Picture 72"/>
+                  <wp:extent cx="38100" cy="38100"/>
+                  <wp:docPr id="42" name="Picture 42"/>
                   <wp:cNvGraphicFramePr>
                     <a:graphicFrameLocks noChangeAspect="1"/>
                   </wp:cNvGraphicFramePr>
@@ -2447,11 +1388,11 @@
                     <a:graphicData uri="http://schemas.openxmlformats.org/drawingml/2006/picture">
                       <pic:pic>
                         <pic:nvPicPr>
-                          <pic:cNvPr id="0" name="71.png"/>
+                          <pic:cNvPr id="0" name="41.png"/>
                           <pic:cNvPicPr/>
                         </pic:nvPicPr>
                         <pic:blipFill>
-                          <a:blip r:embed="rId79"/>
+                          <a:blip r:embed="rId50"/>
                           <a:stretch>
                             <a:fillRect/>
                           </a:stretch>
@@ -2459,7 +1400,7 @@
                         <pic:spPr>
                           <a:xfrm>
                             <a:off x="0" y="0"/>
-                            <a:ext cx="152400" cy="304800"/>
+                            <a:ext cx="38100" cy="38100"/>
                           </a:xfrm>
                           <a:prstGeom prst="rect"/>
                         </pic:spPr>
@@ -2470,8 +1411,8 @@
               </w:drawing>
               <w:drawing>
                 <wp:inline xmlns:a="http://schemas.openxmlformats.org/drawingml/2006/main" xmlns:pic="http://schemas.openxmlformats.org/drawingml/2006/picture">
-                  <wp:extent cx="63500" cy="25400"/>
-                  <wp:docPr id="73" name="Picture 73"/>
+                  <wp:extent cx="25400" cy="76200"/>
+                  <wp:docPr id="43" name="Picture 43"/>
                   <wp:cNvGraphicFramePr>
                     <a:graphicFrameLocks noChangeAspect="1"/>
                   </wp:cNvGraphicFramePr>
@@ -2479,11 +1420,11 @@
                     <a:graphicData uri="http://schemas.openxmlformats.org/drawingml/2006/picture">
                       <pic:pic>
                         <pic:nvPicPr>
-                          <pic:cNvPr id="0" name="72.png"/>
+                          <pic:cNvPr id="0" name="42.png"/>
                           <pic:cNvPicPr/>
                         </pic:nvPicPr>
                         <pic:blipFill>
-                          <a:blip r:embed="rId80"/>
+                          <a:blip r:embed="rId51"/>
                           <a:stretch>
                             <a:fillRect/>
                           </a:stretch>
@@ -2491,7 +1432,7 @@
                         <pic:spPr>
                           <a:xfrm>
                             <a:off x="0" y="0"/>
-                            <a:ext cx="63500" cy="25400"/>
+                            <a:ext cx="25400" cy="76200"/>
                           </a:xfrm>
                           <a:prstGeom prst="rect"/>
                         </pic:spPr>
@@ -2502,8 +1443,8 @@
               </w:drawing>
               <w:drawing>
                 <wp:inline xmlns:a="http://schemas.openxmlformats.org/drawingml/2006/main" xmlns:pic="http://schemas.openxmlformats.org/drawingml/2006/picture">
-                  <wp:extent cx="38100" cy="88900"/>
-                  <wp:docPr id="74" name="Picture 74"/>
+                  <wp:extent cx="50800" cy="38100"/>
+                  <wp:docPr id="44" name="Picture 44"/>
                   <wp:cNvGraphicFramePr>
                     <a:graphicFrameLocks noChangeAspect="1"/>
                   </wp:cNvGraphicFramePr>
@@ -2511,11 +1452,11 @@
                     <a:graphicData uri="http://schemas.openxmlformats.org/drawingml/2006/picture">
                       <pic:pic>
                         <pic:nvPicPr>
-                          <pic:cNvPr id="0" name="73.png"/>
+                          <pic:cNvPr id="0" name="43.png"/>
                           <pic:cNvPicPr/>
                         </pic:nvPicPr>
                         <pic:blipFill>
-                          <a:blip r:embed="rId81"/>
+                          <a:blip r:embed="rId52"/>
                           <a:stretch>
                             <a:fillRect/>
                           </a:stretch>
@@ -2523,231 +1464,7 @@
                         <pic:spPr>
                           <a:xfrm>
                             <a:off x="0" y="0"/>
-                            <a:ext cx="38100" cy="88900"/>
-                          </a:xfrm>
-                          <a:prstGeom prst="rect"/>
-                        </pic:spPr>
-                      </pic:pic>
-                    </a:graphicData>
-                  </a:graphic>
-                </wp:inline>
-              </w:drawing>
-              <w:drawing>
-                <wp:inline xmlns:a="http://schemas.openxmlformats.org/drawingml/2006/main" xmlns:pic="http://schemas.openxmlformats.org/drawingml/2006/picture">
-                  <wp:extent cx="139700" cy="127000"/>
-                  <wp:docPr id="75" name="Picture 75"/>
-                  <wp:cNvGraphicFramePr>
-                    <a:graphicFrameLocks noChangeAspect="1"/>
-                  </wp:cNvGraphicFramePr>
-                  <a:graphic>
-                    <a:graphicData uri="http://schemas.openxmlformats.org/drawingml/2006/picture">
-                      <pic:pic>
-                        <pic:nvPicPr>
-                          <pic:cNvPr id="0" name="74.png"/>
-                          <pic:cNvPicPr/>
-                        </pic:nvPicPr>
-                        <pic:blipFill>
-                          <a:blip r:embed="rId82"/>
-                          <a:stretch>
-                            <a:fillRect/>
-                          </a:stretch>
-                        </pic:blipFill>
-                        <pic:spPr>
-                          <a:xfrm>
-                            <a:off x="0" y="0"/>
-                            <a:ext cx="139700" cy="127000"/>
-                          </a:xfrm>
-                          <a:prstGeom prst="rect"/>
-                        </pic:spPr>
-                      </pic:pic>
-                    </a:graphicData>
-                  </a:graphic>
-                </wp:inline>
-              </w:drawing>
-              <w:drawing>
-                <wp:inline xmlns:a="http://schemas.openxmlformats.org/drawingml/2006/main" xmlns:pic="http://schemas.openxmlformats.org/drawingml/2006/picture">
-                  <wp:extent cx="127000" cy="152400"/>
-                  <wp:docPr id="76" name="Picture 76"/>
-                  <wp:cNvGraphicFramePr>
-                    <a:graphicFrameLocks noChangeAspect="1"/>
-                  </wp:cNvGraphicFramePr>
-                  <a:graphic>
-                    <a:graphicData uri="http://schemas.openxmlformats.org/drawingml/2006/picture">
-                      <pic:pic>
-                        <pic:nvPicPr>
-                          <pic:cNvPr id="0" name="75.png"/>
-                          <pic:cNvPicPr/>
-                        </pic:nvPicPr>
-                        <pic:blipFill>
-                          <a:blip r:embed="rId83"/>
-                          <a:stretch>
-                            <a:fillRect/>
-                          </a:stretch>
-                        </pic:blipFill>
-                        <pic:spPr>
-                          <a:xfrm>
-                            <a:off x="0" y="0"/>
-                            <a:ext cx="127000" cy="152400"/>
-                          </a:xfrm>
-                          <a:prstGeom prst="rect"/>
-                        </pic:spPr>
-                      </pic:pic>
-                    </a:graphicData>
-                  </a:graphic>
-                </wp:inline>
-              </w:drawing>
-              <w:drawing>
-                <wp:inline xmlns:a="http://schemas.openxmlformats.org/drawingml/2006/main" xmlns:pic="http://schemas.openxmlformats.org/drawingml/2006/picture">
-                  <wp:extent cx="342900" cy="76200"/>
-                  <wp:docPr id="77" name="Picture 77"/>
-                  <wp:cNvGraphicFramePr>
-                    <a:graphicFrameLocks noChangeAspect="1"/>
-                  </wp:cNvGraphicFramePr>
-                  <a:graphic>
-                    <a:graphicData uri="http://schemas.openxmlformats.org/drawingml/2006/picture">
-                      <pic:pic>
-                        <pic:nvPicPr>
-                          <pic:cNvPr id="0" name="76.png"/>
-                          <pic:cNvPicPr/>
-                        </pic:nvPicPr>
-                        <pic:blipFill>
-                          <a:blip r:embed="rId84"/>
-                          <a:stretch>
-                            <a:fillRect/>
-                          </a:stretch>
-                        </pic:blipFill>
-                        <pic:spPr>
-                          <a:xfrm>
-                            <a:off x="0" y="0"/>
-                            <a:ext cx="342900" cy="76200"/>
-                          </a:xfrm>
-                          <a:prstGeom prst="rect"/>
-                        </pic:spPr>
-                      </pic:pic>
-                    </a:graphicData>
-                  </a:graphic>
-                </wp:inline>
-              </w:drawing>
-              <w:drawing>
-                <wp:inline xmlns:a="http://schemas.openxmlformats.org/drawingml/2006/main" xmlns:pic="http://schemas.openxmlformats.org/drawingml/2006/picture">
-                  <wp:extent cx="88900" cy="25400"/>
-                  <wp:docPr id="78" name="Picture 78"/>
-                  <wp:cNvGraphicFramePr>
-                    <a:graphicFrameLocks noChangeAspect="1"/>
-                  </wp:cNvGraphicFramePr>
-                  <a:graphic>
-                    <a:graphicData uri="http://schemas.openxmlformats.org/drawingml/2006/picture">
-                      <pic:pic>
-                        <pic:nvPicPr>
-                          <pic:cNvPr id="0" name="77.png"/>
-                          <pic:cNvPicPr/>
-                        </pic:nvPicPr>
-                        <pic:blipFill>
-                          <a:blip r:embed="rId85"/>
-                          <a:stretch>
-                            <a:fillRect/>
-                          </a:stretch>
-                        </pic:blipFill>
-                        <pic:spPr>
-                          <a:xfrm>
-                            <a:off x="0" y="0"/>
-                            <a:ext cx="88900" cy="25400"/>
-                          </a:xfrm>
-                          <a:prstGeom prst="rect"/>
-                        </pic:spPr>
-                      </pic:pic>
-                    </a:graphicData>
-                  </a:graphic>
-                </wp:inline>
-              </w:drawing>
-              <w:drawing>
-                <wp:inline xmlns:a="http://schemas.openxmlformats.org/drawingml/2006/main" xmlns:pic="http://schemas.openxmlformats.org/drawingml/2006/picture">
-                  <wp:extent cx="88900" cy="127000"/>
-                  <wp:docPr id="79" name="Picture 79"/>
-                  <wp:cNvGraphicFramePr>
-                    <a:graphicFrameLocks noChangeAspect="1"/>
-                  </wp:cNvGraphicFramePr>
-                  <a:graphic>
-                    <a:graphicData uri="http://schemas.openxmlformats.org/drawingml/2006/picture">
-                      <pic:pic>
-                        <pic:nvPicPr>
-                          <pic:cNvPr id="0" name="78.png"/>
-                          <pic:cNvPicPr/>
-                        </pic:nvPicPr>
-                        <pic:blipFill>
-                          <a:blip r:embed="rId86"/>
-                          <a:stretch>
-                            <a:fillRect/>
-                          </a:stretch>
-                        </pic:blipFill>
-                        <pic:spPr>
-                          <a:xfrm>
-                            <a:off x="0" y="0"/>
-                            <a:ext cx="88900" cy="127000"/>
-                          </a:xfrm>
-                          <a:prstGeom prst="rect"/>
-                        </pic:spPr>
-                      </pic:pic>
-                    </a:graphicData>
-                  </a:graphic>
-                </wp:inline>
-              </w:drawing>
-              <w:drawing>
-                <wp:inline xmlns:a="http://schemas.openxmlformats.org/drawingml/2006/main" xmlns:pic="http://schemas.openxmlformats.org/drawingml/2006/picture">
-                  <wp:extent cx="3149600" cy="292100"/>
-                  <wp:docPr id="80" name="Picture 80"/>
-                  <wp:cNvGraphicFramePr>
-                    <a:graphicFrameLocks noChangeAspect="1"/>
-                  </wp:cNvGraphicFramePr>
-                  <a:graphic>
-                    <a:graphicData uri="http://schemas.openxmlformats.org/drawingml/2006/picture">
-                      <pic:pic>
-                        <pic:nvPicPr>
-                          <pic:cNvPr id="0" name="79.png"/>
-                          <pic:cNvPicPr/>
-                        </pic:nvPicPr>
-                        <pic:blipFill>
-                          <a:blip r:embed="rId87"/>
-                          <a:stretch>
-                            <a:fillRect/>
-                          </a:stretch>
-                        </pic:blipFill>
-                        <pic:spPr>
-                          <a:xfrm>
-                            <a:off x="0" y="0"/>
-                            <a:ext cx="3149600" cy="292100"/>
-                          </a:xfrm>
-                          <a:prstGeom prst="rect"/>
-                        </pic:spPr>
-                      </pic:pic>
-                    </a:graphicData>
-                  </a:graphic>
-                </wp:inline>
-              </w:drawing>
-              <w:drawing>
-                <wp:inline xmlns:a="http://schemas.openxmlformats.org/drawingml/2006/main" xmlns:pic="http://schemas.openxmlformats.org/drawingml/2006/picture">
-                  <wp:extent cx="254000" cy="368300"/>
-                  <wp:docPr id="81" name="Picture 81"/>
-                  <wp:cNvGraphicFramePr>
-                    <a:graphicFrameLocks noChangeAspect="1"/>
-                  </wp:cNvGraphicFramePr>
-                  <a:graphic>
-                    <a:graphicData uri="http://schemas.openxmlformats.org/drawingml/2006/picture">
-                      <pic:pic>
-                        <pic:nvPicPr>
-                          <pic:cNvPr id="0" name="80.png"/>
-                          <pic:cNvPicPr/>
-                        </pic:nvPicPr>
-                        <pic:blipFill>
-                          <a:blip r:embed="rId88"/>
-                          <a:stretch>
-                            <a:fillRect/>
-                          </a:stretch>
-                        </pic:blipFill>
-                        <pic:spPr>
-                          <a:xfrm>
-                            <a:off x="0" y="0"/>
-                            <a:ext cx="254000" cy="368300"/>
+                            <a:ext cx="50800" cy="38100"/>
                           </a:xfrm>
                           <a:prstGeom prst="rect"/>
                         </pic:spPr>

</xml_diff>